<commit_message>
them mot so bao cao
</commit_message>
<xml_diff>
--- a/public/document/Phu_Luc_4.docx
+++ b/public/document/Phu_Luc_4.docx
@@ -24,7 +24,7 @@
         <w:t xml:space="preserve">Phụ lục 4</w:t>
       </w:r>
     </w:p>
-    <w:bookmarkStart w:colFirst="0" w:colLast="0" w:name="kix.lhk8d58c6u68" w:id="0"/>
+    <w:bookmarkStart w:colFirst="0" w:colLast="0" w:name="gjdgxs" w:id="0"/>
     <w:bookmarkEnd w:id="0"/>
     <w:p>
       <w:pPr>
@@ -207,15 +207,15 @@
                     <wp:anchor allowOverlap="1" behindDoc="0" distB="0" distT="0" distL="114300" distR="114300" hidden="0" layoutInCell="1" locked="0" relativeHeight="0" simplePos="0">
                       <wp:simplePos x="0" y="0"/>
                       <wp:positionH relativeFrom="column">
-                        <wp:posOffset>393700</wp:posOffset>
+                        <wp:posOffset>381000</wp:posOffset>
                       </wp:positionH>
                       <wp:positionV relativeFrom="paragraph">
-                        <wp:posOffset>215900</wp:posOffset>
+                        <wp:posOffset>203200</wp:posOffset>
                       </wp:positionV>
-                      <wp:extent cx="1162050" cy="12700"/>
+                      <wp:extent cx="1171575" cy="22225"/>
                       <wp:effectExtent b="0" l="0" r="0" t="0"/>
                       <wp:wrapNone/>
-                      <wp:docPr id="14" name=""/>
+                      <wp:docPr id="25" name=""/>
                       <a:graphic>
                         <a:graphicData uri="http://schemas.microsoft.com/office/word/2010/wordprocessingShape">
                           <wps:wsp>
@@ -235,8 +235,8 @@
                                 </a:solidFill>
                                 <a:prstDash val="solid"/>
                                 <a:miter lim="800000"/>
-                                <a:headEnd len="med" w="med" type="none"/>
-                                <a:tailEnd len="med" w="med" type="none"/>
+                                <a:headEnd len="sm" w="sm" type="none"/>
+                                <a:tailEnd len="sm" w="sm" type="none"/>
                               </a:ln>
                             </wps:spPr>
                             <wps:bodyPr anchorCtr="0" anchor="ctr" bIns="91425" lIns="91425" spcFirstLastPara="1" rIns="91425" wrap="square" tIns="91425">
@@ -253,20 +253,20 @@
                     <wp:anchor allowOverlap="1" behindDoc="0" distB="0" distT="0" distL="114300" distR="114300" hidden="0" layoutInCell="1" locked="0" relativeHeight="0" simplePos="0">
                       <wp:simplePos x="0" y="0"/>
                       <wp:positionH relativeFrom="column">
-                        <wp:posOffset>393700</wp:posOffset>
+                        <wp:posOffset>381000</wp:posOffset>
                       </wp:positionH>
                       <wp:positionV relativeFrom="paragraph">
-                        <wp:posOffset>215900</wp:posOffset>
+                        <wp:posOffset>203200</wp:posOffset>
                       </wp:positionV>
-                      <wp:extent cx="1162050" cy="12700"/>
+                      <wp:extent cx="1171575" cy="22225"/>
                       <wp:effectExtent b="0" l="0" r="0" t="0"/>
                       <wp:wrapNone/>
-                      <wp:docPr id="14" name="image14.png"/>
+                      <wp:docPr id="25" name="image25.png"/>
                       <a:graphic>
                         <a:graphicData uri="http://schemas.openxmlformats.org/drawingml/2006/picture">
                           <pic:pic>
                             <pic:nvPicPr>
-                              <pic:cNvPr id="0" name="image14.png"/>
+                              <pic:cNvPr id="0" name="image25.png"/>
                               <pic:cNvPicPr preferRelativeResize="0"/>
                             </pic:nvPicPr>
                             <pic:blipFill>
@@ -279,7 +279,7 @@
                             <pic:spPr>
                               <a:xfrm>
                                 <a:off x="0" y="0"/>
-                                <a:ext cx="1162050" cy="12700"/>
+                                <a:ext cx="1171575" cy="22225"/>
                               </a:xfrm>
                               <a:prstGeom prst="rect"/>
                               <a:ln/>
@@ -342,15 +342,15 @@
                     <wp:anchor allowOverlap="1" behindDoc="0" distB="0" distT="0" distL="114300" distR="114300" hidden="0" layoutInCell="1" locked="0" relativeHeight="0" simplePos="0">
                       <wp:simplePos x="0" y="0"/>
                       <wp:positionH relativeFrom="column">
-                        <wp:posOffset>800100</wp:posOffset>
+                        <wp:posOffset>787400</wp:posOffset>
                       </wp:positionH>
                       <wp:positionV relativeFrom="paragraph">
-                        <wp:posOffset>444500</wp:posOffset>
+                        <wp:posOffset>431800</wp:posOffset>
                       </wp:positionV>
-                      <wp:extent cx="2021205" cy="12700"/>
+                      <wp:extent cx="2030730" cy="22225"/>
                       <wp:effectExtent b="0" l="0" r="0" t="0"/>
                       <wp:wrapNone/>
-                      <wp:docPr id="17" name=""/>
+                      <wp:docPr id="22" name=""/>
                       <a:graphic>
                         <a:graphicData uri="http://schemas.microsoft.com/office/word/2010/wordprocessingShape">
                           <wps:wsp>
@@ -370,8 +370,8 @@
                                 </a:solidFill>
                                 <a:prstDash val="solid"/>
                                 <a:round/>
-                                <a:headEnd len="med" w="med" type="none"/>
-                                <a:tailEnd len="med" w="med" type="none"/>
+                                <a:headEnd len="sm" w="sm" type="none"/>
+                                <a:tailEnd len="sm" w="sm" type="none"/>
                               </a:ln>
                             </wps:spPr>
                             <wps:bodyPr anchorCtr="0" anchor="ctr" bIns="91425" lIns="91425" spcFirstLastPara="1" rIns="91425" wrap="square" tIns="91425">
@@ -388,20 +388,20 @@
                     <wp:anchor allowOverlap="1" behindDoc="0" distB="0" distT="0" distL="114300" distR="114300" hidden="0" layoutInCell="1" locked="0" relativeHeight="0" simplePos="0">
                       <wp:simplePos x="0" y="0"/>
                       <wp:positionH relativeFrom="column">
-                        <wp:posOffset>800100</wp:posOffset>
+                        <wp:posOffset>787400</wp:posOffset>
                       </wp:positionH>
                       <wp:positionV relativeFrom="paragraph">
-                        <wp:posOffset>444500</wp:posOffset>
+                        <wp:posOffset>431800</wp:posOffset>
                       </wp:positionV>
-                      <wp:extent cx="2021205" cy="12700"/>
+                      <wp:extent cx="2030730" cy="22225"/>
                       <wp:effectExtent b="0" l="0" r="0" t="0"/>
                       <wp:wrapNone/>
-                      <wp:docPr id="17" name="image17.png"/>
+                      <wp:docPr id="22" name="image22.png"/>
                       <a:graphic>
                         <a:graphicData uri="http://schemas.openxmlformats.org/drawingml/2006/picture">
                           <pic:pic>
                             <pic:nvPicPr>
-                              <pic:cNvPr id="0" name="image17.png"/>
+                              <pic:cNvPr id="0" name="image22.png"/>
                               <pic:cNvPicPr preferRelativeResize="0"/>
                             </pic:nvPicPr>
                             <pic:blipFill>
@@ -414,7 +414,7 @@
                             <pic:spPr>
                               <a:xfrm>
                                 <a:off x="0" y="0"/>
-                                <a:ext cx="2021205" cy="12700"/>
+                                <a:ext cx="2030730" cy="22225"/>
                               </a:xfrm>
                               <a:prstGeom prst="rect"/>
                               <a:ln/>
@@ -903,7 +903,21 @@
           </w:tcPr>
           <w:p>
             <w:pPr>
+              <w:keepNext w:val="0"/>
+              <w:keepLines w:val="0"/>
+              <w:pageBreakBefore w:val="0"/>
               <w:widowControl w:val="0"/>
+              <w:pBdr>
+                <w:top w:space="0" w:sz="0" w:val="nil"/>
+                <w:left w:space="0" w:sz="0" w:val="nil"/>
+                <w:bottom w:space="0" w:sz="0" w:val="nil"/>
+                <w:right w:space="0" w:sz="0" w:val="nil"/>
+                <w:between w:space="0" w:sz="0" w:val="nil"/>
+              </w:pBdr>
+              <w:shd w:fill="auto" w:val="clear"/>
+              <w:spacing w:after="0" w:before="0" w:line="276" w:lineRule="auto"/>
+              <w:ind w:left="0" w:right="0" w:firstLine="0"/>
+              <w:jc w:val="left"/>
               <w:rPr>
                 <w:rFonts w:ascii="Times New Roman" w:cs="Times New Roman" w:eastAsia="Times New Roman" w:hAnsi="Times New Roman"/>
                 <w:b w:val="1"/>
@@ -932,7 +946,21 @@
           </w:tcPr>
           <w:p>
             <w:pPr>
+              <w:keepNext w:val="0"/>
+              <w:keepLines w:val="0"/>
+              <w:pageBreakBefore w:val="0"/>
               <w:widowControl w:val="0"/>
+              <w:pBdr>
+                <w:top w:space="0" w:sz="0" w:val="nil"/>
+                <w:left w:space="0" w:sz="0" w:val="nil"/>
+                <w:bottom w:space="0" w:sz="0" w:val="nil"/>
+                <w:right w:space="0" w:sz="0" w:val="nil"/>
+                <w:between w:space="0" w:sz="0" w:val="nil"/>
+              </w:pBdr>
+              <w:shd w:fill="auto" w:val="clear"/>
+              <w:spacing w:after="0" w:before="0" w:line="276" w:lineRule="auto"/>
+              <w:ind w:left="0" w:right="0" w:firstLine="0"/>
+              <w:jc w:val="left"/>
               <w:rPr>
                 <w:rFonts w:ascii="Times New Roman" w:cs="Times New Roman" w:eastAsia="Times New Roman" w:hAnsi="Times New Roman"/>
                 <w:b w:val="1"/>
@@ -961,7 +989,21 @@
           </w:tcPr>
           <w:p>
             <w:pPr>
+              <w:keepNext w:val="0"/>
+              <w:keepLines w:val="0"/>
+              <w:pageBreakBefore w:val="0"/>
               <w:widowControl w:val="0"/>
+              <w:pBdr>
+                <w:top w:space="0" w:sz="0" w:val="nil"/>
+                <w:left w:space="0" w:sz="0" w:val="nil"/>
+                <w:bottom w:space="0" w:sz="0" w:val="nil"/>
+                <w:right w:space="0" w:sz="0" w:val="nil"/>
+                <w:between w:space="0" w:sz="0" w:val="nil"/>
+              </w:pBdr>
+              <w:shd w:fill="auto" w:val="clear"/>
+              <w:spacing w:after="0" w:before="0" w:line="276" w:lineRule="auto"/>
+              <w:ind w:left="0" w:right="0" w:firstLine="0"/>
+              <w:jc w:val="left"/>
               <w:rPr>
                 <w:rFonts w:ascii="Times New Roman" w:cs="Times New Roman" w:eastAsia="Times New Roman" w:hAnsi="Times New Roman"/>
                 <w:b w:val="1"/>
@@ -1058,7 +1100,21 @@
           </w:tcPr>
           <w:p>
             <w:pPr>
+              <w:keepNext w:val="0"/>
+              <w:keepLines w:val="0"/>
+              <w:pageBreakBefore w:val="0"/>
               <w:widowControl w:val="0"/>
+              <w:pBdr>
+                <w:top w:space="0" w:sz="0" w:val="nil"/>
+                <w:left w:space="0" w:sz="0" w:val="nil"/>
+                <w:bottom w:space="0" w:sz="0" w:val="nil"/>
+                <w:right w:space="0" w:sz="0" w:val="nil"/>
+                <w:between w:space="0" w:sz="0" w:val="nil"/>
+              </w:pBdr>
+              <w:shd w:fill="auto" w:val="clear"/>
+              <w:spacing w:after="0" w:before="0" w:line="276" w:lineRule="auto"/>
+              <w:ind w:left="0" w:right="0" w:firstLine="0"/>
+              <w:jc w:val="left"/>
               <w:rPr>
                 <w:rFonts w:ascii="Times New Roman" w:cs="Times New Roman" w:eastAsia="Times New Roman" w:hAnsi="Times New Roman"/>
                 <w:b w:val="1"/>
@@ -1087,7 +1143,21 @@
           </w:tcPr>
           <w:p>
             <w:pPr>
+              <w:keepNext w:val="0"/>
+              <w:keepLines w:val="0"/>
+              <w:pageBreakBefore w:val="0"/>
               <w:widowControl w:val="0"/>
+              <w:pBdr>
+                <w:top w:space="0" w:sz="0" w:val="nil"/>
+                <w:left w:space="0" w:sz="0" w:val="nil"/>
+                <w:bottom w:space="0" w:sz="0" w:val="nil"/>
+                <w:right w:space="0" w:sz="0" w:val="nil"/>
+                <w:between w:space="0" w:sz="0" w:val="nil"/>
+              </w:pBdr>
+              <w:shd w:fill="auto" w:val="clear"/>
+              <w:spacing w:after="0" w:before="0" w:line="276" w:lineRule="auto"/>
+              <w:ind w:left="0" w:right="0" w:firstLine="0"/>
+              <w:jc w:val="left"/>
               <w:rPr>
                 <w:rFonts w:ascii="Times New Roman" w:cs="Times New Roman" w:eastAsia="Times New Roman" w:hAnsi="Times New Roman"/>
                 <w:b w:val="1"/>
@@ -1116,7 +1186,21 @@
           </w:tcPr>
           <w:p>
             <w:pPr>
+              <w:keepNext w:val="0"/>
+              <w:keepLines w:val="0"/>
+              <w:pageBreakBefore w:val="0"/>
               <w:widowControl w:val="0"/>
+              <w:pBdr>
+                <w:top w:space="0" w:sz="0" w:val="nil"/>
+                <w:left w:space="0" w:sz="0" w:val="nil"/>
+                <w:bottom w:space="0" w:sz="0" w:val="nil"/>
+                <w:right w:space="0" w:sz="0" w:val="nil"/>
+                <w:between w:space="0" w:sz="0" w:val="nil"/>
+              </w:pBdr>
+              <w:shd w:fill="auto" w:val="clear"/>
+              <w:spacing w:after="0" w:before="0" w:line="276" w:lineRule="auto"/>
+              <w:ind w:left="0" w:right="0" w:firstLine="0"/>
+              <w:jc w:val="left"/>
               <w:rPr>
                 <w:rFonts w:ascii="Times New Roman" w:cs="Times New Roman" w:eastAsia="Times New Roman" w:hAnsi="Times New Roman"/>
                 <w:b w:val="1"/>
@@ -1145,7 +1229,21 @@
           </w:tcPr>
           <w:p>
             <w:pPr>
+              <w:keepNext w:val="0"/>
+              <w:keepLines w:val="0"/>
+              <w:pageBreakBefore w:val="0"/>
               <w:widowControl w:val="0"/>
+              <w:pBdr>
+                <w:top w:space="0" w:sz="0" w:val="nil"/>
+                <w:left w:space="0" w:sz="0" w:val="nil"/>
+                <w:bottom w:space="0" w:sz="0" w:val="nil"/>
+                <w:right w:space="0" w:sz="0" w:val="nil"/>
+                <w:between w:space="0" w:sz="0" w:val="nil"/>
+              </w:pBdr>
+              <w:shd w:fill="auto" w:val="clear"/>
+              <w:spacing w:after="0" w:before="0" w:line="276" w:lineRule="auto"/>
+              <w:ind w:left="0" w:right="0" w:firstLine="0"/>
+              <w:jc w:val="left"/>
               <w:rPr>
                 <w:rFonts w:ascii="Times New Roman" w:cs="Times New Roman" w:eastAsia="Times New Roman" w:hAnsi="Times New Roman"/>
                 <w:b w:val="1"/>
@@ -1253,8 +1351,12 @@
             </w:pPr>
             <w:r>
               <w:rPr>
-                <w:rtl w:val="0"/>
-              </w:rPr>
+                <w:rFonts w:ascii="Times New Roman" w:cs="Times New Roman" w:eastAsia="Times New Roman" w:hAnsi="Times New Roman"/>
+                <w:sz w:val="28"/>
+                <w:szCs w:val="28"/>
+                <w:rtl w:val="0"/>
+              </w:rPr>
+              <w:t xml:space="preserve">{totalTime}</w:t>
             </w:r>
           </w:p>
         </w:tc>
@@ -1281,8 +1383,12 @@
             </w:pPr>
             <w:r>
               <w:rPr>
-                <w:rtl w:val="0"/>
-              </w:rPr>
+                <w:rFonts w:ascii="Times New Roman" w:cs="Times New Roman" w:eastAsia="Times New Roman" w:hAnsi="Times New Roman"/>
+                <w:sz w:val="28"/>
+                <w:szCs w:val="28"/>
+                <w:rtl w:val="0"/>
+              </w:rPr>
+              <w:t xml:space="preserve">{gioHocLyThuyetLT}</w:t>
             </w:r>
           </w:p>
         </w:tc>
@@ -1309,8 +1415,12 @@
             </w:pPr>
             <w:r>
               <w:rPr>
-                <w:rtl w:val="0"/>
-              </w:rPr>
+                <w:rFonts w:ascii="Times New Roman" w:cs="Times New Roman" w:eastAsia="Times New Roman" w:hAnsi="Times New Roman"/>
+                <w:sz w:val="28"/>
+                <w:szCs w:val="28"/>
+                <w:rtl w:val="0"/>
+              </w:rPr>
+              <w:t xml:space="preserve">{gioHocLyThuyetTH}</w:t>
             </w:r>
           </w:p>
         </w:tc>
@@ -1337,8 +1447,12 @@
             </w:pPr>
             <w:r>
               <w:rPr>
-                <w:rtl w:val="0"/>
-              </w:rPr>
+                <w:rFonts w:ascii="Times New Roman" w:cs="Times New Roman" w:eastAsia="Times New Roman" w:hAnsi="Times New Roman"/>
+                <w:sz w:val="28"/>
+                <w:szCs w:val="28"/>
+                <w:rtl w:val="0"/>
+              </w:rPr>
+              <w:t xml:space="preserve">{gioHocTrongHinh}</w:t>
             </w:r>
           </w:p>
         </w:tc>
@@ -1365,8 +1479,12 @@
             </w:pPr>
             <w:r>
               <w:rPr>
-                <w:rtl w:val="0"/>
-              </w:rPr>
+                <w:rFonts w:ascii="Times New Roman" w:cs="Times New Roman" w:eastAsia="Times New Roman" w:hAnsi="Times New Roman"/>
+                <w:sz w:val="28"/>
+                <w:szCs w:val="28"/>
+                <w:rtl w:val="0"/>
+              </w:rPr>
+              <w:t xml:space="preserve">{gioHocTrenDuong}</w:t>
             </w:r>
           </w:p>
         </w:tc>
@@ -1393,8 +1511,12 @@
             </w:pPr>
             <w:r>
               <w:rPr>
-                <w:rtl w:val="0"/>
-              </w:rPr>
+                <w:rFonts w:ascii="Times New Roman" w:cs="Times New Roman" w:eastAsia="Times New Roman" w:hAnsi="Times New Roman"/>
+                <w:sz w:val="28"/>
+                <w:szCs w:val="28"/>
+                <w:rtl w:val="0"/>
+              </w:rPr>
+              <w:t xml:space="preserve">{cuoiKhoa}</w:t>
             </w:r>
           </w:p>
         </w:tc>
@@ -1475,12 +1597,12 @@
                   <wp:posOffset>-12699</wp:posOffset>
                 </wp:positionH>
                 <wp:positionV relativeFrom="paragraph">
-                  <wp:posOffset>292100</wp:posOffset>
+                  <wp:posOffset>279400</wp:posOffset>
                 </wp:positionV>
-                <wp:extent cx="1276350" cy="1047115"/>
+                <wp:extent cx="1285875" cy="1056640"/>
                 <wp:effectExtent b="0" l="0" r="0" t="0"/>
                 <wp:wrapNone/>
-                <wp:docPr id="25" name=""/>
+                <wp:docPr id="31" name=""/>
                 <a:graphic>
                   <a:graphicData uri="http://schemas.microsoft.com/office/word/2010/wordprocessingShape">
                     <wps:wsp>
@@ -1500,8 +1622,8 @@
                           </a:solidFill>
                           <a:prstDash val="solid"/>
                           <a:miter lim="800000"/>
-                          <a:headEnd len="med" w="med" type="none"/>
-                          <a:tailEnd len="med" w="med" type="none"/>
+                          <a:headEnd len="sm" w="sm" type="none"/>
+                          <a:tailEnd len="sm" w="sm" type="none"/>
                         </a:ln>
                       </wps:spPr>
                       <wps:bodyPr anchorCtr="0" anchor="ctr" bIns="91425" lIns="91425" spcFirstLastPara="1" rIns="91425" wrap="square" tIns="91425">
@@ -1521,17 +1643,17 @@
                   <wp:posOffset>-12699</wp:posOffset>
                 </wp:positionH>
                 <wp:positionV relativeFrom="paragraph">
-                  <wp:posOffset>292100</wp:posOffset>
+                  <wp:posOffset>279400</wp:posOffset>
                 </wp:positionV>
-                <wp:extent cx="1276350" cy="1047115"/>
+                <wp:extent cx="1285875" cy="1056640"/>
                 <wp:effectExtent b="0" l="0" r="0" t="0"/>
                 <wp:wrapNone/>
-                <wp:docPr id="25" name="image25.png"/>
+                <wp:docPr id="31" name="image31.png"/>
                 <a:graphic>
                   <a:graphicData uri="http://schemas.openxmlformats.org/drawingml/2006/picture">
                     <pic:pic>
                       <pic:nvPicPr>
-                        <pic:cNvPr id="0" name="image25.png"/>
+                        <pic:cNvPr id="0" name="image31.png"/>
                         <pic:cNvPicPr preferRelativeResize="0"/>
                       </pic:nvPicPr>
                       <pic:blipFill>
@@ -1544,7 +1666,7 @@
                       <pic:spPr>
                         <a:xfrm>
                           <a:off x="0" y="0"/>
-                          <a:ext cx="1276350" cy="1047115"/>
+                          <a:ext cx="1285875" cy="1056640"/>
                         </a:xfrm>
                         <a:prstGeom prst="rect"/>
                         <a:ln/>
@@ -1567,12 +1689,12 @@
                   <wp:posOffset>-12699</wp:posOffset>
                 </wp:positionH>
                 <wp:positionV relativeFrom="paragraph">
-                  <wp:posOffset>292100</wp:posOffset>
+                  <wp:posOffset>279400</wp:posOffset>
                 </wp:positionV>
-                <wp:extent cx="1276350" cy="746125"/>
+                <wp:extent cx="1285875" cy="755650"/>
                 <wp:effectExtent b="0" l="0" r="0" t="0"/>
                 <wp:wrapNone/>
-                <wp:docPr id="6" name=""/>
+                <wp:docPr id="29" name=""/>
                 <a:graphic>
                   <a:graphicData uri="http://schemas.microsoft.com/office/word/2010/wordprocessingShape">
                     <wps:wsp>
@@ -1592,8 +1714,8 @@
                           </a:solidFill>
                           <a:prstDash val="solid"/>
                           <a:miter lim="800000"/>
-                          <a:headEnd len="med" w="med" type="none"/>
-                          <a:tailEnd len="med" w="med" type="none"/>
+                          <a:headEnd len="sm" w="sm" type="none"/>
+                          <a:tailEnd len="sm" w="sm" type="none"/>
                         </a:ln>
                       </wps:spPr>
                       <wps:bodyPr anchorCtr="0" anchor="ctr" bIns="91425" lIns="91425" spcFirstLastPara="1" rIns="91425" wrap="square" tIns="91425">
@@ -1613,17 +1735,17 @@
                   <wp:posOffset>-12699</wp:posOffset>
                 </wp:positionH>
                 <wp:positionV relativeFrom="paragraph">
-                  <wp:posOffset>292100</wp:posOffset>
+                  <wp:posOffset>279400</wp:posOffset>
                 </wp:positionV>
-                <wp:extent cx="1276350" cy="746125"/>
+                <wp:extent cx="1285875" cy="755650"/>
                 <wp:effectExtent b="0" l="0" r="0" t="0"/>
                 <wp:wrapNone/>
-                <wp:docPr id="6" name="image6.png"/>
+                <wp:docPr id="29" name="image29.png"/>
                 <a:graphic>
                   <a:graphicData uri="http://schemas.openxmlformats.org/drawingml/2006/picture">
                     <pic:pic>
                       <pic:nvPicPr>
-                        <pic:cNvPr id="0" name="image6.png"/>
+                        <pic:cNvPr id="0" name="image29.png"/>
                         <pic:cNvPicPr preferRelativeResize="0"/>
                       </pic:nvPicPr>
                       <pic:blipFill>
@@ -1636,7 +1758,7 @@
                       <pic:spPr>
                         <a:xfrm>
                           <a:off x="0" y="0"/>
-                          <a:ext cx="1276350" cy="746125"/>
+                          <a:ext cx="1285875" cy="755650"/>
                         </a:xfrm>
                         <a:prstGeom prst="rect"/>
                         <a:ln/>
@@ -1659,12 +1781,12 @@
                   <wp:posOffset>-12699</wp:posOffset>
                 </wp:positionH>
                 <wp:positionV relativeFrom="paragraph">
-                  <wp:posOffset>292100</wp:posOffset>
+                  <wp:posOffset>279400</wp:posOffset>
                 </wp:positionV>
-                <wp:extent cx="1266825" cy="336550"/>
+                <wp:extent cx="1276350" cy="346075"/>
                 <wp:effectExtent b="0" l="0" r="0" t="0"/>
                 <wp:wrapNone/>
-                <wp:docPr id="21" name=""/>
+                <wp:docPr id="19" name=""/>
                 <a:graphic>
                   <a:graphicData uri="http://schemas.microsoft.com/office/word/2010/wordprocessingShape">
                     <wps:wsp>
@@ -1684,8 +1806,8 @@
                           </a:solidFill>
                           <a:prstDash val="solid"/>
                           <a:miter lim="800000"/>
-                          <a:headEnd len="med" w="med" type="none"/>
-                          <a:tailEnd len="med" w="med" type="none"/>
+                          <a:headEnd len="sm" w="sm" type="none"/>
+                          <a:tailEnd len="sm" w="sm" type="none"/>
                         </a:ln>
                       </wps:spPr>
                       <wps:bodyPr anchorCtr="0" anchor="ctr" bIns="91425" lIns="91425" spcFirstLastPara="1" rIns="91425" wrap="square" tIns="91425">
@@ -1705,17 +1827,17 @@
                   <wp:posOffset>-12699</wp:posOffset>
                 </wp:positionH>
                 <wp:positionV relativeFrom="paragraph">
-                  <wp:posOffset>292100</wp:posOffset>
+                  <wp:posOffset>279400</wp:posOffset>
                 </wp:positionV>
-                <wp:extent cx="1266825" cy="336550"/>
+                <wp:extent cx="1276350" cy="346075"/>
                 <wp:effectExtent b="0" l="0" r="0" t="0"/>
                 <wp:wrapNone/>
-                <wp:docPr id="21" name="image21.png"/>
+                <wp:docPr id="19" name="image19.png"/>
                 <a:graphic>
                   <a:graphicData uri="http://schemas.openxmlformats.org/drawingml/2006/picture">
                     <pic:pic>
                       <pic:nvPicPr>
-                        <pic:cNvPr id="0" name="image21.png"/>
+                        <pic:cNvPr id="0" name="image19.png"/>
                         <pic:cNvPicPr preferRelativeResize="0"/>
                       </pic:nvPicPr>
                       <pic:blipFill>
@@ -1728,7 +1850,7 @@
                       <pic:spPr>
                         <a:xfrm>
                           <a:off x="0" y="0"/>
-                          <a:ext cx="1266825" cy="336550"/>
+                          <a:ext cx="1276350" cy="346075"/>
                         </a:xfrm>
                         <a:prstGeom prst="rect"/>
                         <a:ln/>
@@ -2087,7 +2209,21 @@
           </w:tcPr>
           <w:p>
             <w:pPr>
+              <w:keepNext w:val="0"/>
+              <w:keepLines w:val="0"/>
+              <w:pageBreakBefore w:val="0"/>
               <w:widowControl w:val="0"/>
+              <w:pBdr>
+                <w:top w:space="0" w:sz="0" w:val="nil"/>
+                <w:left w:space="0" w:sz="0" w:val="nil"/>
+                <w:bottom w:space="0" w:sz="0" w:val="nil"/>
+                <w:right w:space="0" w:sz="0" w:val="nil"/>
+                <w:between w:space="0" w:sz="0" w:val="nil"/>
+              </w:pBdr>
+              <w:shd w:fill="auto" w:val="clear"/>
+              <w:spacing w:after="0" w:before="0" w:line="276" w:lineRule="auto"/>
+              <w:ind w:left="0" w:right="0" w:firstLine="0"/>
+              <w:jc w:val="left"/>
               <w:rPr>
                 <w:rFonts w:ascii="Times New Roman" w:cs="Times New Roman" w:eastAsia="Times New Roman" w:hAnsi="Times New Roman"/>
                 <w:sz w:val="20"/>
@@ -2514,7 +2650,21 @@
           </w:tcPr>
           <w:p>
             <w:pPr>
+              <w:keepNext w:val="0"/>
+              <w:keepLines w:val="0"/>
+              <w:pageBreakBefore w:val="0"/>
               <w:widowControl w:val="0"/>
+              <w:pBdr>
+                <w:top w:space="0" w:sz="0" w:val="nil"/>
+                <w:left w:space="0" w:sz="0" w:val="nil"/>
+                <w:bottom w:space="0" w:sz="0" w:val="nil"/>
+                <w:right w:space="0" w:sz="0" w:val="nil"/>
+                <w:between w:space="0" w:sz="0" w:val="nil"/>
+              </w:pBdr>
+              <w:shd w:fill="auto" w:val="clear"/>
+              <w:spacing w:after="0" w:before="0" w:line="276" w:lineRule="auto"/>
+              <w:ind w:left="0" w:right="0" w:firstLine="0"/>
+              <w:jc w:val="left"/>
               <w:rPr>
                 <w:rFonts w:ascii="Times New Roman" w:cs="Times New Roman" w:eastAsia="Times New Roman" w:hAnsi="Times New Roman"/>
                 <w:sz w:val="4"/>
@@ -4683,23 +4833,23 @@
               <wp:anchor allowOverlap="1" behindDoc="0" distB="0" distT="0" distL="114300" distR="114300" hidden="0" layoutInCell="1" locked="0" relativeHeight="0" simplePos="0">
                 <wp:simplePos x="0" y="0"/>
                 <wp:positionH relativeFrom="column">
-                  <wp:posOffset>2857500</wp:posOffset>
+                  <wp:posOffset>2654300</wp:posOffset>
                 </wp:positionH>
                 <wp:positionV relativeFrom="paragraph">
-                  <wp:posOffset>25400</wp:posOffset>
+                  <wp:posOffset>12700</wp:posOffset>
                 </wp:positionV>
-                <wp:extent cx="190500" cy="285750"/>
+                <wp:extent cx="228600" cy="304800"/>
                 <wp:effectExtent b="0" l="0" r="0" t="0"/>
                 <wp:wrapNone/>
-                <wp:docPr id="7" name=""/>
+                <wp:docPr id="34" name=""/>
                 <a:graphic>
                   <a:graphicData uri="http://schemas.microsoft.com/office/word/2010/wordprocessingShape">
                     <wps:wsp>
                       <wps:cNvCnPr/>
                       <wps:spPr>
-                        <a:xfrm>
-                          <a:off x="5260275" y="3646650"/>
-                          <a:ext cx="171450" cy="266700"/>
+                        <a:xfrm flipH="1" rot="10800000">
+                          <a:off x="5250750" y="3646650"/>
+                          <a:ext cx="190500" cy="266700"/>
                         </a:xfrm>
                         <a:prstGeom prst="straightConnector1">
                           <a:avLst/>
@@ -4711,8 +4861,8 @@
                           </a:solidFill>
                           <a:prstDash val="solid"/>
                           <a:miter lim="800000"/>
-                          <a:headEnd len="med" w="med" type="none"/>
-                          <a:tailEnd len="med" w="med" type="none"/>
+                          <a:headEnd len="sm" w="sm" type="none"/>
+                          <a:tailEnd len="sm" w="sm" type="none"/>
                         </a:ln>
                       </wps:spPr>
                       <wps:bodyPr anchorCtr="0" anchor="ctr" bIns="91425" lIns="91425" spcFirstLastPara="1" rIns="91425" wrap="square" tIns="91425">
@@ -4729,20 +4879,20 @@
               <wp:anchor allowOverlap="1" behindDoc="0" distB="0" distT="0" distL="114300" distR="114300" hidden="0" layoutInCell="1" locked="0" relativeHeight="0" simplePos="0">
                 <wp:simplePos x="0" y="0"/>
                 <wp:positionH relativeFrom="column">
-                  <wp:posOffset>2857500</wp:posOffset>
+                  <wp:posOffset>2654300</wp:posOffset>
                 </wp:positionH>
                 <wp:positionV relativeFrom="paragraph">
-                  <wp:posOffset>25400</wp:posOffset>
+                  <wp:posOffset>12700</wp:posOffset>
                 </wp:positionV>
-                <wp:extent cx="190500" cy="285750"/>
+                <wp:extent cx="228600" cy="304800"/>
                 <wp:effectExtent b="0" l="0" r="0" t="0"/>
                 <wp:wrapNone/>
-                <wp:docPr id="7" name="image7.png"/>
+                <wp:docPr id="34" name="image34.png"/>
                 <a:graphic>
                   <a:graphicData uri="http://schemas.openxmlformats.org/drawingml/2006/picture">
                     <pic:pic>
                       <pic:nvPicPr>
-                        <pic:cNvPr id="0" name="image7.png"/>
+                        <pic:cNvPr id="0" name="image34.png"/>
                         <pic:cNvPicPr preferRelativeResize="0"/>
                       </pic:nvPicPr>
                       <pic:blipFill>
@@ -4755,7 +4905,559 @@
                       <pic:spPr>
                         <a:xfrm>
                           <a:off x="0" y="0"/>
-                          <a:ext cx="190500" cy="285750"/>
+                          <a:ext cx="228600" cy="304800"/>
+                        </a:xfrm>
+                        <a:prstGeom prst="rect"/>
+                        <a:ln/>
+                      </pic:spPr>
+                    </pic:pic>
+                  </a:graphicData>
+                </a:graphic>
+              </wp:anchor>
+            </w:drawing>
+          </mc:Fallback>
+        </mc:AlternateContent>
+      </w:r>
+      <w:r>
+        <mc:AlternateContent>
+          <mc:Choice Requires="wpg">
+            <w:drawing>
+              <wp:anchor allowOverlap="1" behindDoc="0" distB="0" distT="0" distL="114300" distR="114300" hidden="0" layoutInCell="1" locked="0" relativeHeight="0" simplePos="0">
+                <wp:simplePos x="0" y="0"/>
+                <wp:positionH relativeFrom="column">
+                  <wp:posOffset>850900</wp:posOffset>
+                </wp:positionH>
+                <wp:positionV relativeFrom="paragraph">
+                  <wp:posOffset>25400</wp:posOffset>
+                </wp:positionV>
+                <wp:extent cx="38100" cy="285750"/>
+                <wp:effectExtent b="0" l="0" r="0" t="0"/>
+                <wp:wrapNone/>
+                <wp:docPr id="23" name=""/>
+                <a:graphic>
+                  <a:graphicData uri="http://schemas.microsoft.com/office/word/2010/wordprocessingShape">
+                    <wps:wsp>
+                      <wps:cNvCnPr/>
+                      <wps:spPr>
+                        <a:xfrm>
+                          <a:off x="5346000" y="3646650"/>
+                          <a:ext cx="0" cy="266700"/>
+                        </a:xfrm>
+                        <a:prstGeom prst="straightConnector1">
+                          <a:avLst/>
+                        </a:prstGeom>
+                        <a:noFill/>
+                        <a:ln cap="flat" cmpd="sng" w="19050">
+                          <a:solidFill>
+                            <a:srgbClr val="000000"/>
+                          </a:solidFill>
+                          <a:prstDash val="solid"/>
+                          <a:miter lim="800000"/>
+                          <a:headEnd len="sm" w="sm" type="none"/>
+                          <a:tailEnd len="sm" w="sm" type="none"/>
+                        </a:ln>
+                      </wps:spPr>
+                      <wps:bodyPr anchorCtr="0" anchor="ctr" bIns="91425" lIns="91425" spcFirstLastPara="1" rIns="91425" wrap="square" tIns="91425">
+                        <a:noAutofit/>
+                      </wps:bodyPr>
+                    </wps:wsp>
+                  </a:graphicData>
+                </a:graphic>
+              </wp:anchor>
+            </w:drawing>
+          </mc:Choice>
+          <mc:Fallback>
+            <w:drawing>
+              <wp:anchor allowOverlap="1" behindDoc="0" distB="0" distT="0" distL="114300" distR="114300" hidden="0" layoutInCell="1" locked="0" relativeHeight="0" simplePos="0">
+                <wp:simplePos x="0" y="0"/>
+                <wp:positionH relativeFrom="column">
+                  <wp:posOffset>850900</wp:posOffset>
+                </wp:positionH>
+                <wp:positionV relativeFrom="paragraph">
+                  <wp:posOffset>25400</wp:posOffset>
+                </wp:positionV>
+                <wp:extent cx="38100" cy="285750"/>
+                <wp:effectExtent b="0" l="0" r="0" t="0"/>
+                <wp:wrapNone/>
+                <wp:docPr id="23" name="image23.png"/>
+                <a:graphic>
+                  <a:graphicData uri="http://schemas.openxmlformats.org/drawingml/2006/picture">
+                    <pic:pic>
+                      <pic:nvPicPr>
+                        <pic:cNvPr id="0" name="image23.png"/>
+                        <pic:cNvPicPr preferRelativeResize="0"/>
+                      </pic:nvPicPr>
+                      <pic:blipFill>
+                        <a:blip r:embed="rId12"/>
+                        <a:srcRect/>
+                        <a:stretch>
+                          <a:fillRect/>
+                        </a:stretch>
+                      </pic:blipFill>
+                      <pic:spPr>
+                        <a:xfrm>
+                          <a:off x="0" y="0"/>
+                          <a:ext cx="38100" cy="285750"/>
+                        </a:xfrm>
+                        <a:prstGeom prst="rect"/>
+                        <a:ln/>
+                      </pic:spPr>
+                    </pic:pic>
+                  </a:graphicData>
+                </a:graphic>
+              </wp:anchor>
+            </w:drawing>
+          </mc:Fallback>
+        </mc:AlternateContent>
+      </w:r>
+      <w:r>
+        <mc:AlternateContent>
+          <mc:Choice Requires="wpg">
+            <w:drawing>
+              <wp:anchor allowOverlap="1" behindDoc="0" distB="0" distT="0" distL="114300" distR="114300" hidden="0" layoutInCell="1" locked="0" relativeHeight="0" simplePos="0">
+                <wp:simplePos x="0" y="0"/>
+                <wp:positionH relativeFrom="column">
+                  <wp:posOffset>3543300</wp:posOffset>
+                </wp:positionH>
+                <wp:positionV relativeFrom="paragraph">
+                  <wp:posOffset>25400</wp:posOffset>
+                </wp:positionV>
+                <wp:extent cx="38100" cy="285750"/>
+                <wp:effectExtent b="0" l="0" r="0" t="0"/>
+                <wp:wrapNone/>
+                <wp:docPr id="26" name=""/>
+                <a:graphic>
+                  <a:graphicData uri="http://schemas.microsoft.com/office/word/2010/wordprocessingShape">
+                    <wps:wsp>
+                      <wps:cNvCnPr/>
+                      <wps:spPr>
+                        <a:xfrm>
+                          <a:off x="5346000" y="3646650"/>
+                          <a:ext cx="0" cy="266700"/>
+                        </a:xfrm>
+                        <a:prstGeom prst="straightConnector1">
+                          <a:avLst/>
+                        </a:prstGeom>
+                        <a:noFill/>
+                        <a:ln cap="flat" cmpd="sng" w="19050">
+                          <a:solidFill>
+                            <a:srgbClr val="000000"/>
+                          </a:solidFill>
+                          <a:prstDash val="solid"/>
+                          <a:miter lim="800000"/>
+                          <a:headEnd len="sm" w="sm" type="none"/>
+                          <a:tailEnd len="sm" w="sm" type="none"/>
+                        </a:ln>
+                      </wps:spPr>
+                      <wps:bodyPr anchorCtr="0" anchor="ctr" bIns="91425" lIns="91425" spcFirstLastPara="1" rIns="91425" wrap="square" tIns="91425">
+                        <a:noAutofit/>
+                      </wps:bodyPr>
+                    </wps:wsp>
+                  </a:graphicData>
+                </a:graphic>
+              </wp:anchor>
+            </w:drawing>
+          </mc:Choice>
+          <mc:Fallback>
+            <w:drawing>
+              <wp:anchor allowOverlap="1" behindDoc="0" distB="0" distT="0" distL="114300" distR="114300" hidden="0" layoutInCell="1" locked="0" relativeHeight="0" simplePos="0">
+                <wp:simplePos x="0" y="0"/>
+                <wp:positionH relativeFrom="column">
+                  <wp:posOffset>3543300</wp:posOffset>
+                </wp:positionH>
+                <wp:positionV relativeFrom="paragraph">
+                  <wp:posOffset>25400</wp:posOffset>
+                </wp:positionV>
+                <wp:extent cx="38100" cy="285750"/>
+                <wp:effectExtent b="0" l="0" r="0" t="0"/>
+                <wp:wrapNone/>
+                <wp:docPr id="26" name="image26.png"/>
+                <a:graphic>
+                  <a:graphicData uri="http://schemas.openxmlformats.org/drawingml/2006/picture">
+                    <pic:pic>
+                      <pic:nvPicPr>
+                        <pic:cNvPr id="0" name="image26.png"/>
+                        <pic:cNvPicPr preferRelativeResize="0"/>
+                      </pic:nvPicPr>
+                      <pic:blipFill>
+                        <a:blip r:embed="rId13"/>
+                        <a:srcRect/>
+                        <a:stretch>
+                          <a:fillRect/>
+                        </a:stretch>
+                      </pic:blipFill>
+                      <pic:spPr>
+                        <a:xfrm>
+                          <a:off x="0" y="0"/>
+                          <a:ext cx="38100" cy="285750"/>
+                        </a:xfrm>
+                        <a:prstGeom prst="rect"/>
+                        <a:ln/>
+                      </pic:spPr>
+                    </pic:pic>
+                  </a:graphicData>
+                </a:graphic>
+              </wp:anchor>
+            </w:drawing>
+          </mc:Fallback>
+        </mc:AlternateContent>
+      </w:r>
+      <w:r>
+        <mc:AlternateContent>
+          <mc:Choice Requires="wpg">
+            <w:drawing>
+              <wp:anchor allowOverlap="1" behindDoc="0" distB="0" distT="0" distL="114300" distR="114300" hidden="0" layoutInCell="1" locked="0" relativeHeight="0" simplePos="0">
+                <wp:simplePos x="0" y="0"/>
+                <wp:positionH relativeFrom="column">
+                  <wp:posOffset>4699000</wp:posOffset>
+                </wp:positionH>
+                <wp:positionV relativeFrom="paragraph">
+                  <wp:posOffset>12700</wp:posOffset>
+                </wp:positionV>
+                <wp:extent cx="828675" cy="38100"/>
+                <wp:effectExtent b="0" l="0" r="0" t="0"/>
+                <wp:wrapNone/>
+                <wp:docPr id="28" name=""/>
+                <a:graphic>
+                  <a:graphicData uri="http://schemas.microsoft.com/office/word/2010/wordprocessingShape">
+                    <wps:wsp>
+                      <wps:cNvCnPr/>
+                      <wps:spPr>
+                        <a:xfrm>
+                          <a:off x="4941188" y="3779683"/>
+                          <a:ext cx="809625" cy="635"/>
+                        </a:xfrm>
+                        <a:prstGeom prst="straightConnector1">
+                          <a:avLst/>
+                        </a:prstGeom>
+                        <a:noFill/>
+                        <a:ln cap="flat" cmpd="sng" w="19050">
+                          <a:solidFill>
+                            <a:srgbClr val="000000"/>
+                          </a:solidFill>
+                          <a:prstDash val="solid"/>
+                          <a:miter lim="800000"/>
+                          <a:headEnd len="sm" w="sm" type="none"/>
+                          <a:tailEnd len="sm" w="sm" type="none"/>
+                        </a:ln>
+                      </wps:spPr>
+                      <wps:bodyPr anchorCtr="0" anchor="ctr" bIns="91425" lIns="91425" spcFirstLastPara="1" rIns="91425" wrap="square" tIns="91425">
+                        <a:noAutofit/>
+                      </wps:bodyPr>
+                    </wps:wsp>
+                  </a:graphicData>
+                </a:graphic>
+              </wp:anchor>
+            </w:drawing>
+          </mc:Choice>
+          <mc:Fallback>
+            <w:drawing>
+              <wp:anchor allowOverlap="1" behindDoc="0" distB="0" distT="0" distL="114300" distR="114300" hidden="0" layoutInCell="1" locked="0" relativeHeight="0" simplePos="0">
+                <wp:simplePos x="0" y="0"/>
+                <wp:positionH relativeFrom="column">
+                  <wp:posOffset>4699000</wp:posOffset>
+                </wp:positionH>
+                <wp:positionV relativeFrom="paragraph">
+                  <wp:posOffset>12700</wp:posOffset>
+                </wp:positionV>
+                <wp:extent cx="828675" cy="38100"/>
+                <wp:effectExtent b="0" l="0" r="0" t="0"/>
+                <wp:wrapNone/>
+                <wp:docPr id="28" name="image28.png"/>
+                <a:graphic>
+                  <a:graphicData uri="http://schemas.openxmlformats.org/drawingml/2006/picture">
+                    <pic:pic>
+                      <pic:nvPicPr>
+                        <pic:cNvPr id="0" name="image28.png"/>
+                        <pic:cNvPicPr preferRelativeResize="0"/>
+                      </pic:nvPicPr>
+                      <pic:blipFill>
+                        <a:blip r:embed="rId14"/>
+                        <a:srcRect/>
+                        <a:stretch>
+                          <a:fillRect/>
+                        </a:stretch>
+                      </pic:blipFill>
+                      <pic:spPr>
+                        <a:xfrm>
+                          <a:off x="0" y="0"/>
+                          <a:ext cx="828675" cy="38100"/>
+                        </a:xfrm>
+                        <a:prstGeom prst="rect"/>
+                        <a:ln/>
+                      </pic:spPr>
+                    </pic:pic>
+                  </a:graphicData>
+                </a:graphic>
+              </wp:anchor>
+            </w:drawing>
+          </mc:Fallback>
+        </mc:AlternateContent>
+      </w:r>
+      <w:r>
+        <mc:AlternateContent>
+          <mc:Choice Requires="wpg">
+            <w:drawing>
+              <wp:anchor allowOverlap="1" behindDoc="0" distB="0" distT="0" distL="114300" distR="114300" hidden="0" layoutInCell="1" locked="0" relativeHeight="0" simplePos="0">
+                <wp:simplePos x="0" y="0"/>
+                <wp:positionH relativeFrom="column">
+                  <wp:posOffset>5486400</wp:posOffset>
+                </wp:positionH>
+                <wp:positionV relativeFrom="paragraph">
+                  <wp:posOffset>25400</wp:posOffset>
+                </wp:positionV>
+                <wp:extent cx="38100" cy="285750"/>
+                <wp:effectExtent b="0" l="0" r="0" t="0"/>
+                <wp:wrapNone/>
+                <wp:docPr id="30" name=""/>
+                <a:graphic>
+                  <a:graphicData uri="http://schemas.microsoft.com/office/word/2010/wordprocessingShape">
+                    <wps:wsp>
+                      <wps:cNvCnPr/>
+                      <wps:spPr>
+                        <a:xfrm>
+                          <a:off x="5346000" y="3646650"/>
+                          <a:ext cx="0" cy="266700"/>
+                        </a:xfrm>
+                        <a:prstGeom prst="straightConnector1">
+                          <a:avLst/>
+                        </a:prstGeom>
+                        <a:noFill/>
+                        <a:ln cap="flat" cmpd="sng" w="19050">
+                          <a:solidFill>
+                            <a:srgbClr val="000000"/>
+                          </a:solidFill>
+                          <a:prstDash val="solid"/>
+                          <a:miter lim="800000"/>
+                          <a:headEnd len="sm" w="sm" type="none"/>
+                          <a:tailEnd len="sm" w="sm" type="none"/>
+                        </a:ln>
+                      </wps:spPr>
+                      <wps:bodyPr anchorCtr="0" anchor="ctr" bIns="91425" lIns="91425" spcFirstLastPara="1" rIns="91425" wrap="square" tIns="91425">
+                        <a:noAutofit/>
+                      </wps:bodyPr>
+                    </wps:wsp>
+                  </a:graphicData>
+                </a:graphic>
+              </wp:anchor>
+            </w:drawing>
+          </mc:Choice>
+          <mc:Fallback>
+            <w:drawing>
+              <wp:anchor allowOverlap="1" behindDoc="0" distB="0" distT="0" distL="114300" distR="114300" hidden="0" layoutInCell="1" locked="0" relativeHeight="0" simplePos="0">
+                <wp:simplePos x="0" y="0"/>
+                <wp:positionH relativeFrom="column">
+                  <wp:posOffset>5486400</wp:posOffset>
+                </wp:positionH>
+                <wp:positionV relativeFrom="paragraph">
+                  <wp:posOffset>25400</wp:posOffset>
+                </wp:positionV>
+                <wp:extent cx="38100" cy="285750"/>
+                <wp:effectExtent b="0" l="0" r="0" t="0"/>
+                <wp:wrapNone/>
+                <wp:docPr id="30" name="image30.png"/>
+                <a:graphic>
+                  <a:graphicData uri="http://schemas.openxmlformats.org/drawingml/2006/picture">
+                    <pic:pic>
+                      <pic:nvPicPr>
+                        <pic:cNvPr id="0" name="image30.png"/>
+                        <pic:cNvPicPr preferRelativeResize="0"/>
+                      </pic:nvPicPr>
+                      <pic:blipFill>
+                        <a:blip r:embed="rId15"/>
+                        <a:srcRect/>
+                        <a:stretch>
+                          <a:fillRect/>
+                        </a:stretch>
+                      </pic:blipFill>
+                      <pic:spPr>
+                        <a:xfrm>
+                          <a:off x="0" y="0"/>
+                          <a:ext cx="38100" cy="285750"/>
+                        </a:xfrm>
+                        <a:prstGeom prst="rect"/>
+                        <a:ln/>
+                      </pic:spPr>
+                    </pic:pic>
+                  </a:graphicData>
+                </a:graphic>
+              </wp:anchor>
+            </w:drawing>
+          </mc:Fallback>
+        </mc:AlternateContent>
+      </w:r>
+      <w:r>
+        <mc:AlternateContent>
+          <mc:Choice Requires="wpg">
+            <w:drawing>
+              <wp:anchor allowOverlap="1" behindDoc="0" distB="0" distT="0" distL="114300" distR="114300" hidden="0" layoutInCell="1" locked="0" relativeHeight="0" simplePos="0">
+                <wp:simplePos x="0" y="0"/>
+                <wp:positionH relativeFrom="column">
+                  <wp:posOffset>1752600</wp:posOffset>
+                </wp:positionH>
+                <wp:positionV relativeFrom="paragraph">
+                  <wp:posOffset>25400</wp:posOffset>
+                </wp:positionV>
+                <wp:extent cx="38100" cy="285115"/>
+                <wp:effectExtent b="0" l="0" r="0" t="0"/>
+                <wp:wrapNone/>
+                <wp:docPr id="2" name=""/>
+                <a:graphic>
+                  <a:graphicData uri="http://schemas.microsoft.com/office/word/2010/wordprocessingShape">
+                    <wps:wsp>
+                      <wps:cNvCnPr/>
+                      <wps:spPr>
+                        <a:xfrm>
+                          <a:off x="5346000" y="3646968"/>
+                          <a:ext cx="0" cy="266065"/>
+                        </a:xfrm>
+                        <a:prstGeom prst="straightConnector1">
+                          <a:avLst/>
+                        </a:prstGeom>
+                        <a:noFill/>
+                        <a:ln cap="flat" cmpd="sng" w="19050">
+                          <a:solidFill>
+                            <a:srgbClr val="000000"/>
+                          </a:solidFill>
+                          <a:prstDash val="solid"/>
+                          <a:miter lim="800000"/>
+                          <a:headEnd len="sm" w="sm" type="none"/>
+                          <a:tailEnd len="sm" w="sm" type="none"/>
+                        </a:ln>
+                      </wps:spPr>
+                      <wps:bodyPr anchorCtr="0" anchor="ctr" bIns="91425" lIns="91425" spcFirstLastPara="1" rIns="91425" wrap="square" tIns="91425">
+                        <a:noAutofit/>
+                      </wps:bodyPr>
+                    </wps:wsp>
+                  </a:graphicData>
+                </a:graphic>
+              </wp:anchor>
+            </w:drawing>
+          </mc:Choice>
+          <mc:Fallback>
+            <w:drawing>
+              <wp:anchor allowOverlap="1" behindDoc="0" distB="0" distT="0" distL="114300" distR="114300" hidden="0" layoutInCell="1" locked="0" relativeHeight="0" simplePos="0">
+                <wp:simplePos x="0" y="0"/>
+                <wp:positionH relativeFrom="column">
+                  <wp:posOffset>1752600</wp:posOffset>
+                </wp:positionH>
+                <wp:positionV relativeFrom="paragraph">
+                  <wp:posOffset>25400</wp:posOffset>
+                </wp:positionV>
+                <wp:extent cx="38100" cy="285115"/>
+                <wp:effectExtent b="0" l="0" r="0" t="0"/>
+                <wp:wrapNone/>
+                <wp:docPr id="2" name="image2.png"/>
+                <a:graphic>
+                  <a:graphicData uri="http://schemas.openxmlformats.org/drawingml/2006/picture">
+                    <pic:pic>
+                      <pic:nvPicPr>
+                        <pic:cNvPr id="0" name="image2.png"/>
+                        <pic:cNvPicPr preferRelativeResize="0"/>
+                      </pic:nvPicPr>
+                      <pic:blipFill>
+                        <a:blip r:embed="rId16"/>
+                        <a:srcRect/>
+                        <a:stretch>
+                          <a:fillRect/>
+                        </a:stretch>
+                      </pic:blipFill>
+                      <pic:spPr>
+                        <a:xfrm>
+                          <a:off x="0" y="0"/>
+                          <a:ext cx="38100" cy="285115"/>
+                        </a:xfrm>
+                        <a:prstGeom prst="rect"/>
+                        <a:ln/>
+                      </pic:spPr>
+                    </pic:pic>
+                  </a:graphicData>
+                </a:graphic>
+              </wp:anchor>
+            </w:drawing>
+          </mc:Fallback>
+        </mc:AlternateContent>
+      </w:r>
+      <w:r>
+        <mc:AlternateContent>
+          <mc:Choice Requires="wpg">
+            <w:drawing>
+              <wp:anchor allowOverlap="1" behindDoc="0" distB="0" distT="0" distL="114300" distR="114300" hidden="0" layoutInCell="1" locked="0" relativeHeight="0" simplePos="0">
+                <wp:simplePos x="0" y="0"/>
+                <wp:positionH relativeFrom="column">
+                  <wp:posOffset>4686300</wp:posOffset>
+                </wp:positionH>
+                <wp:positionV relativeFrom="paragraph">
+                  <wp:posOffset>25400</wp:posOffset>
+                </wp:positionV>
+                <wp:extent cx="38100" cy="285750"/>
+                <wp:effectExtent b="0" l="0" r="0" t="0"/>
+                <wp:wrapNone/>
+                <wp:docPr id="3" name=""/>
+                <a:graphic>
+                  <a:graphicData uri="http://schemas.microsoft.com/office/word/2010/wordprocessingShape">
+                    <wps:wsp>
+                      <wps:cNvCnPr/>
+                      <wps:spPr>
+                        <a:xfrm>
+                          <a:off x="5346000" y="3646650"/>
+                          <a:ext cx="0" cy="266700"/>
+                        </a:xfrm>
+                        <a:prstGeom prst="straightConnector1">
+                          <a:avLst/>
+                        </a:prstGeom>
+                        <a:noFill/>
+                        <a:ln cap="flat" cmpd="sng" w="19050">
+                          <a:solidFill>
+                            <a:srgbClr val="000000"/>
+                          </a:solidFill>
+                          <a:prstDash val="solid"/>
+                          <a:miter lim="800000"/>
+                          <a:headEnd len="sm" w="sm" type="none"/>
+                          <a:tailEnd len="sm" w="sm" type="none"/>
+                        </a:ln>
+                      </wps:spPr>
+                      <wps:bodyPr anchorCtr="0" anchor="ctr" bIns="91425" lIns="91425" spcFirstLastPara="1" rIns="91425" wrap="square" tIns="91425">
+                        <a:noAutofit/>
+                      </wps:bodyPr>
+                    </wps:wsp>
+                  </a:graphicData>
+                </a:graphic>
+              </wp:anchor>
+            </w:drawing>
+          </mc:Choice>
+          <mc:Fallback>
+            <w:drawing>
+              <wp:anchor allowOverlap="1" behindDoc="0" distB="0" distT="0" distL="114300" distR="114300" hidden="0" layoutInCell="1" locked="0" relativeHeight="0" simplePos="0">
+                <wp:simplePos x="0" y="0"/>
+                <wp:positionH relativeFrom="column">
+                  <wp:posOffset>4686300</wp:posOffset>
+                </wp:positionH>
+                <wp:positionV relativeFrom="paragraph">
+                  <wp:posOffset>25400</wp:posOffset>
+                </wp:positionV>
+                <wp:extent cx="38100" cy="285750"/>
+                <wp:effectExtent b="0" l="0" r="0" t="0"/>
+                <wp:wrapNone/>
+                <wp:docPr id="3" name="image3.png"/>
+                <a:graphic>
+                  <a:graphicData uri="http://schemas.openxmlformats.org/drawingml/2006/picture">
+                    <pic:pic>
+                      <pic:nvPicPr>
+                        <pic:cNvPr id="0" name="image3.png"/>
+                        <pic:cNvPicPr preferRelativeResize="0"/>
+                      </pic:nvPicPr>
+                      <pic:blipFill>
+                        <a:blip r:embed="rId17"/>
+                        <a:srcRect/>
+                        <a:stretch>
+                          <a:fillRect/>
+                        </a:stretch>
+                      </pic:blipFill>
+                      <pic:spPr>
+                        <a:xfrm>
+                          <a:off x="0" y="0"/>
+                          <a:ext cx="38100" cy="285750"/>
                         </a:xfrm>
                         <a:prstGeom prst="rect"/>
                         <a:ln/>
@@ -4778,20 +5480,20 @@
                   <wp:posOffset>2400300</wp:posOffset>
                 </wp:positionH>
                 <wp:positionV relativeFrom="paragraph">
-                  <wp:posOffset>38100</wp:posOffset>
+                  <wp:posOffset>12700</wp:posOffset>
                 </wp:positionV>
-                <wp:extent cx="19050" cy="266700"/>
+                <wp:extent cx="295275" cy="304165"/>
                 <wp:effectExtent b="0" l="0" r="0" t="0"/>
                 <wp:wrapNone/>
-                <wp:docPr id="11" name=""/>
+                <wp:docPr id="4" name=""/>
                 <a:graphic>
                   <a:graphicData uri="http://schemas.microsoft.com/office/word/2010/wordprocessingShape">
                     <wps:wsp>
                       <wps:cNvCnPr/>
                       <wps:spPr>
                         <a:xfrm>
-                          <a:off x="5346000" y="3646650"/>
-                          <a:ext cx="0" cy="266700"/>
+                          <a:off x="5217413" y="3646968"/>
+                          <a:ext cx="257175" cy="266065"/>
                         </a:xfrm>
                         <a:prstGeom prst="straightConnector1">
                           <a:avLst/>
@@ -4803,8 +5505,8 @@
                           </a:solidFill>
                           <a:prstDash val="solid"/>
                           <a:miter lim="800000"/>
-                          <a:headEnd len="med" w="med" type="none"/>
-                          <a:tailEnd len="med" w="med" type="none"/>
+                          <a:headEnd len="sm" w="sm" type="none"/>
+                          <a:tailEnd len="sm" w="sm" type="none"/>
                         </a:ln>
                       </wps:spPr>
                       <wps:bodyPr anchorCtr="0" anchor="ctr" bIns="91425" lIns="91425" spcFirstLastPara="1" rIns="91425" wrap="square" tIns="91425">
@@ -4824,21 +5526,21 @@
                   <wp:posOffset>2400300</wp:posOffset>
                 </wp:positionH>
                 <wp:positionV relativeFrom="paragraph">
-                  <wp:posOffset>38100</wp:posOffset>
+                  <wp:posOffset>12700</wp:posOffset>
                 </wp:positionV>
-                <wp:extent cx="19050" cy="266700"/>
+                <wp:extent cx="295275" cy="304165"/>
                 <wp:effectExtent b="0" l="0" r="0" t="0"/>
                 <wp:wrapNone/>
-                <wp:docPr id="11" name="image11.png"/>
+                <wp:docPr id="4" name="image4.png"/>
                 <a:graphic>
                   <a:graphicData uri="http://schemas.openxmlformats.org/drawingml/2006/picture">
                     <pic:pic>
                       <pic:nvPicPr>
-                        <pic:cNvPr id="0" name="image11.png"/>
+                        <pic:cNvPr id="0" name="image4.png"/>
                         <pic:cNvPicPr preferRelativeResize="0"/>
                       </pic:nvPicPr>
                       <pic:blipFill>
-                        <a:blip r:embed="rId12"/>
+                        <a:blip r:embed="rId18"/>
                         <a:srcRect/>
                         <a:stretch>
                           <a:fillRect/>
@@ -4847,7 +5549,7 @@
                       <pic:spPr>
                         <a:xfrm>
                           <a:off x="0" y="0"/>
-                          <a:ext cx="19050" cy="266700"/>
+                          <a:ext cx="295275" cy="304165"/>
                         </a:xfrm>
                         <a:prstGeom prst="rect"/>
                         <a:ln/>
@@ -4867,112 +5569,20 @@
               <wp:anchor allowOverlap="1" behindDoc="0" distB="0" distT="0" distL="114300" distR="114300" hidden="0" layoutInCell="1" locked="0" relativeHeight="0" simplePos="0">
                 <wp:simplePos x="0" y="0"/>
                 <wp:positionH relativeFrom="column">
-                  <wp:posOffset>2032000</wp:posOffset>
+                  <wp:posOffset>5168900</wp:posOffset>
                 </wp:positionH>
                 <wp:positionV relativeFrom="paragraph">
-                  <wp:posOffset>38100</wp:posOffset>
+                  <wp:posOffset>25400</wp:posOffset>
                 </wp:positionV>
-                <wp:extent cx="19050" cy="266700"/>
+                <wp:extent cx="314325" cy="257175"/>
                 <wp:effectExtent b="0" l="0" r="0" t="0"/>
                 <wp:wrapNone/>
                 <wp:docPr id="5" name=""/>
                 <a:graphic>
                   <a:graphicData uri="http://schemas.microsoft.com/office/word/2010/wordprocessingShape">
                     <wps:wsp>
-                      <wps:cNvCnPr/>
-                      <wps:spPr>
-                        <a:xfrm>
-                          <a:off x="5346000" y="3646650"/>
-                          <a:ext cx="0" cy="266700"/>
-                        </a:xfrm>
-                        <a:prstGeom prst="straightConnector1">
-                          <a:avLst/>
-                        </a:prstGeom>
-                        <a:noFill/>
-                        <a:ln cap="flat" cmpd="sng" w="19050">
-                          <a:solidFill>
-                            <a:srgbClr val="000000"/>
-                          </a:solidFill>
-                          <a:prstDash val="solid"/>
-                          <a:miter lim="800000"/>
-                          <a:headEnd len="med" w="med" type="none"/>
-                          <a:tailEnd len="med" w="med" type="none"/>
-                        </a:ln>
-                      </wps:spPr>
-                      <wps:bodyPr anchorCtr="0" anchor="ctr" bIns="91425" lIns="91425" spcFirstLastPara="1" rIns="91425" wrap="square" tIns="91425">
-                        <a:noAutofit/>
-                      </wps:bodyPr>
-                    </wps:wsp>
-                  </a:graphicData>
-                </a:graphic>
-              </wp:anchor>
-            </w:drawing>
-          </mc:Choice>
-          <mc:Fallback>
-            <w:drawing>
-              <wp:anchor allowOverlap="1" behindDoc="0" distB="0" distT="0" distL="114300" distR="114300" hidden="0" layoutInCell="1" locked="0" relativeHeight="0" simplePos="0">
-                <wp:simplePos x="0" y="0"/>
-                <wp:positionH relativeFrom="column">
-                  <wp:posOffset>2032000</wp:posOffset>
-                </wp:positionH>
-                <wp:positionV relativeFrom="paragraph">
-                  <wp:posOffset>38100</wp:posOffset>
-                </wp:positionV>
-                <wp:extent cx="19050" cy="266700"/>
-                <wp:effectExtent b="0" l="0" r="0" t="0"/>
-                <wp:wrapNone/>
-                <wp:docPr id="5" name="image5.png"/>
-                <a:graphic>
-                  <a:graphicData uri="http://schemas.openxmlformats.org/drawingml/2006/picture">
-                    <pic:pic>
-                      <pic:nvPicPr>
-                        <pic:cNvPr id="0" name="image5.png"/>
-                        <pic:cNvPicPr preferRelativeResize="0"/>
-                      </pic:nvPicPr>
-                      <pic:blipFill>
-                        <a:blip r:embed="rId13"/>
-                        <a:srcRect/>
-                        <a:stretch>
-                          <a:fillRect/>
-                        </a:stretch>
-                      </pic:blipFill>
-                      <pic:spPr>
-                        <a:xfrm>
-                          <a:off x="0" y="0"/>
-                          <a:ext cx="19050" cy="266700"/>
-                        </a:xfrm>
-                        <a:prstGeom prst="rect"/>
-                        <a:ln/>
-                      </pic:spPr>
-                    </pic:pic>
-                  </a:graphicData>
-                </a:graphic>
-              </wp:anchor>
-            </w:drawing>
-          </mc:Fallback>
-        </mc:AlternateContent>
-      </w:r>
-      <w:r>
-        <mc:AlternateContent>
-          <mc:Choice Requires="wpg">
-            <w:drawing>
-              <wp:anchor allowOverlap="1" behindDoc="0" distB="0" distT="0" distL="114300" distR="114300" hidden="0" layoutInCell="1" locked="0" relativeHeight="0" simplePos="0">
-                <wp:simplePos x="0" y="0"/>
-                <wp:positionH relativeFrom="column">
-                  <wp:posOffset>4787900</wp:posOffset>
-                </wp:positionH>
-                <wp:positionV relativeFrom="paragraph">
-                  <wp:posOffset>38100</wp:posOffset>
-                </wp:positionV>
-                <wp:extent cx="295275" cy="238125"/>
-                <wp:effectExtent b="0" l="0" r="0" t="0"/>
-                <wp:wrapNone/>
-                <wp:docPr id="26" name=""/>
-                <a:graphic>
-                  <a:graphicData uri="http://schemas.microsoft.com/office/word/2010/wordprocessingShape">
-                    <wps:wsp>
                       <wps:cNvSpPr/>
-                      <wps:cNvPr id="27" name="Shape 27"/>
+                      <wps:cNvPr id="6" name="Shape 6"/>
                       <wps:spPr>
                         <a:xfrm>
                           <a:off x="5207888" y="3670463"/>
@@ -5024,24 +5634,24 @@
               <wp:anchor allowOverlap="1" behindDoc="0" distB="0" distT="0" distL="114300" distR="114300" hidden="0" layoutInCell="1" locked="0" relativeHeight="0" simplePos="0">
                 <wp:simplePos x="0" y="0"/>
                 <wp:positionH relativeFrom="column">
-                  <wp:posOffset>4787900</wp:posOffset>
+                  <wp:posOffset>5168900</wp:posOffset>
                 </wp:positionH>
                 <wp:positionV relativeFrom="paragraph">
-                  <wp:posOffset>38100</wp:posOffset>
+                  <wp:posOffset>25400</wp:posOffset>
                 </wp:positionV>
-                <wp:extent cx="295275" cy="238125"/>
+                <wp:extent cx="314325" cy="257175"/>
                 <wp:effectExtent b="0" l="0" r="0" t="0"/>
                 <wp:wrapNone/>
-                <wp:docPr id="26" name="image26.png"/>
+                <wp:docPr id="5" name="image5.png"/>
                 <a:graphic>
                   <a:graphicData uri="http://schemas.openxmlformats.org/drawingml/2006/picture">
                     <pic:pic>
                       <pic:nvPicPr>
-                        <pic:cNvPr id="0" name="image26.png"/>
+                        <pic:cNvPr id="0" name="image5.png"/>
                         <pic:cNvPicPr preferRelativeResize="0"/>
                       </pic:nvPicPr>
                       <pic:blipFill>
-                        <a:blip r:embed="rId14"/>
+                        <a:blip r:embed="rId19"/>
                         <a:srcRect/>
                         <a:stretch>
                           <a:fillRect/>
@@ -5050,7 +5660,957 @@
                       <pic:spPr>
                         <a:xfrm>
                           <a:off x="0" y="0"/>
-                          <a:ext cx="295275" cy="238125"/>
+                          <a:ext cx="314325" cy="257175"/>
+                        </a:xfrm>
+                        <a:prstGeom prst="rect"/>
+                        <a:ln/>
+                      </pic:spPr>
+                    </pic:pic>
+                  </a:graphicData>
+                </a:graphic>
+              </wp:anchor>
+            </w:drawing>
+          </mc:Fallback>
+        </mc:AlternateContent>
+      </w:r>
+      <w:r>
+        <mc:AlternateContent>
+          <mc:Choice Requires="wpg">
+            <w:drawing>
+              <wp:anchor allowOverlap="1" behindDoc="0" distB="0" distT="0" distL="114300" distR="114300" hidden="0" layoutInCell="1" locked="0" relativeHeight="0" simplePos="0">
+                <wp:simplePos x="0" y="0"/>
+                <wp:positionH relativeFrom="column">
+                  <wp:posOffset>3009900</wp:posOffset>
+                </wp:positionH>
+                <wp:positionV relativeFrom="paragraph">
+                  <wp:posOffset>25400</wp:posOffset>
+                </wp:positionV>
+                <wp:extent cx="219075" cy="305435"/>
+                <wp:effectExtent b="0" l="0" r="0" t="0"/>
+                <wp:wrapNone/>
+                <wp:docPr id="1" name=""/>
+                <a:graphic>
+                  <a:graphicData uri="http://schemas.microsoft.com/office/word/2010/wordprocessingShape">
+                    <wps:wsp>
+                      <wps:cNvCnPr/>
+                      <wps:spPr>
+                        <a:xfrm flipH="1" rot="10800000">
+                          <a:off x="5255513" y="3646333"/>
+                          <a:ext cx="180975" cy="267335"/>
+                        </a:xfrm>
+                        <a:prstGeom prst="straightConnector1">
+                          <a:avLst/>
+                        </a:prstGeom>
+                        <a:noFill/>
+                        <a:ln cap="flat" cmpd="sng" w="19050">
+                          <a:solidFill>
+                            <a:srgbClr val="000000"/>
+                          </a:solidFill>
+                          <a:prstDash val="solid"/>
+                          <a:miter lim="800000"/>
+                          <a:headEnd len="sm" w="sm" type="none"/>
+                          <a:tailEnd len="sm" w="sm" type="none"/>
+                        </a:ln>
+                      </wps:spPr>
+                      <wps:bodyPr anchorCtr="0" anchor="ctr" bIns="91425" lIns="91425" spcFirstLastPara="1" rIns="91425" wrap="square" tIns="91425">
+                        <a:noAutofit/>
+                      </wps:bodyPr>
+                    </wps:wsp>
+                  </a:graphicData>
+                </a:graphic>
+              </wp:anchor>
+            </w:drawing>
+          </mc:Choice>
+          <mc:Fallback>
+            <w:drawing>
+              <wp:anchor allowOverlap="1" behindDoc="0" distB="0" distT="0" distL="114300" distR="114300" hidden="0" layoutInCell="1" locked="0" relativeHeight="0" simplePos="0">
+                <wp:simplePos x="0" y="0"/>
+                <wp:positionH relativeFrom="column">
+                  <wp:posOffset>3009900</wp:posOffset>
+                </wp:positionH>
+                <wp:positionV relativeFrom="paragraph">
+                  <wp:posOffset>25400</wp:posOffset>
+                </wp:positionV>
+                <wp:extent cx="219075" cy="305435"/>
+                <wp:effectExtent b="0" l="0" r="0" t="0"/>
+                <wp:wrapNone/>
+                <wp:docPr id="1" name="image1.png"/>
+                <a:graphic>
+                  <a:graphicData uri="http://schemas.openxmlformats.org/drawingml/2006/picture">
+                    <pic:pic>
+                      <pic:nvPicPr>
+                        <pic:cNvPr id="0" name="image1.png"/>
+                        <pic:cNvPicPr preferRelativeResize="0"/>
+                      </pic:nvPicPr>
+                      <pic:blipFill>
+                        <a:blip r:embed="rId20"/>
+                        <a:srcRect/>
+                        <a:stretch>
+                          <a:fillRect/>
+                        </a:stretch>
+                      </pic:blipFill>
+                      <pic:spPr>
+                        <a:xfrm>
+                          <a:off x="0" y="0"/>
+                          <a:ext cx="219075" cy="305435"/>
+                        </a:xfrm>
+                        <a:prstGeom prst="rect"/>
+                        <a:ln/>
+                      </pic:spPr>
+                    </pic:pic>
+                  </a:graphicData>
+                </a:graphic>
+              </wp:anchor>
+            </w:drawing>
+          </mc:Fallback>
+        </mc:AlternateContent>
+      </w:r>
+      <w:r>
+        <mc:AlternateContent>
+          <mc:Choice Requires="wpg">
+            <w:drawing>
+              <wp:anchor allowOverlap="1" behindDoc="0" distB="0" distT="0" distL="114300" distR="114300" hidden="0" layoutInCell="1" locked="0" relativeHeight="0" simplePos="0">
+                <wp:simplePos x="0" y="0"/>
+                <wp:positionH relativeFrom="column">
+                  <wp:posOffset>2400300</wp:posOffset>
+                </wp:positionH>
+                <wp:positionV relativeFrom="paragraph">
+                  <wp:posOffset>12700</wp:posOffset>
+                </wp:positionV>
+                <wp:extent cx="828675" cy="38100"/>
+                <wp:effectExtent b="0" l="0" r="0" t="0"/>
+                <wp:wrapNone/>
+                <wp:docPr id="10" name=""/>
+                <a:graphic>
+                  <a:graphicData uri="http://schemas.microsoft.com/office/word/2010/wordprocessingShape">
+                    <wps:wsp>
+                      <wps:cNvCnPr/>
+                      <wps:spPr>
+                        <a:xfrm>
+                          <a:off x="4941188" y="3779683"/>
+                          <a:ext cx="809625" cy="635"/>
+                        </a:xfrm>
+                        <a:prstGeom prst="straightConnector1">
+                          <a:avLst/>
+                        </a:prstGeom>
+                        <a:noFill/>
+                        <a:ln cap="flat" cmpd="sng" w="19050">
+                          <a:solidFill>
+                            <a:srgbClr val="000000"/>
+                          </a:solidFill>
+                          <a:prstDash val="solid"/>
+                          <a:miter lim="800000"/>
+                          <a:headEnd len="sm" w="sm" type="none"/>
+                          <a:tailEnd len="sm" w="sm" type="none"/>
+                        </a:ln>
+                      </wps:spPr>
+                      <wps:bodyPr anchorCtr="0" anchor="ctr" bIns="91425" lIns="91425" spcFirstLastPara="1" rIns="91425" wrap="square" tIns="91425">
+                        <a:noAutofit/>
+                      </wps:bodyPr>
+                    </wps:wsp>
+                  </a:graphicData>
+                </a:graphic>
+              </wp:anchor>
+            </w:drawing>
+          </mc:Choice>
+          <mc:Fallback>
+            <w:drawing>
+              <wp:anchor allowOverlap="1" behindDoc="0" distB="0" distT="0" distL="114300" distR="114300" hidden="0" layoutInCell="1" locked="0" relativeHeight="0" simplePos="0">
+                <wp:simplePos x="0" y="0"/>
+                <wp:positionH relativeFrom="column">
+                  <wp:posOffset>2400300</wp:posOffset>
+                </wp:positionH>
+                <wp:positionV relativeFrom="paragraph">
+                  <wp:posOffset>12700</wp:posOffset>
+                </wp:positionV>
+                <wp:extent cx="828675" cy="38100"/>
+                <wp:effectExtent b="0" l="0" r="0" t="0"/>
+                <wp:wrapNone/>
+                <wp:docPr id="10" name="image10.png"/>
+                <a:graphic>
+                  <a:graphicData uri="http://schemas.openxmlformats.org/drawingml/2006/picture">
+                    <pic:pic>
+                      <pic:nvPicPr>
+                        <pic:cNvPr id="0" name="image10.png"/>
+                        <pic:cNvPicPr preferRelativeResize="0"/>
+                      </pic:nvPicPr>
+                      <pic:blipFill>
+                        <a:blip r:embed="rId21"/>
+                        <a:srcRect/>
+                        <a:stretch>
+                          <a:fillRect/>
+                        </a:stretch>
+                      </pic:blipFill>
+                      <pic:spPr>
+                        <a:xfrm>
+                          <a:off x="0" y="0"/>
+                          <a:ext cx="828675" cy="38100"/>
+                        </a:xfrm>
+                        <a:prstGeom prst="rect"/>
+                        <a:ln/>
+                      </pic:spPr>
+                    </pic:pic>
+                  </a:graphicData>
+                </a:graphic>
+              </wp:anchor>
+            </w:drawing>
+          </mc:Fallback>
+        </mc:AlternateContent>
+      </w:r>
+      <w:r>
+        <mc:AlternateContent>
+          <mc:Choice Requires="wpg">
+            <w:drawing>
+              <wp:anchor allowOverlap="1" behindDoc="0" distB="0" distT="0" distL="114300" distR="114300" hidden="0" layoutInCell="1" locked="0" relativeHeight="0" simplePos="0">
+                <wp:simplePos x="0" y="0"/>
+                <wp:positionH relativeFrom="column">
+                  <wp:posOffset>4000500</wp:posOffset>
+                </wp:positionH>
+                <wp:positionV relativeFrom="paragraph">
+                  <wp:posOffset>76200</wp:posOffset>
+                </wp:positionV>
+                <wp:extent cx="295275" cy="189865"/>
+                <wp:effectExtent b="0" l="0" r="0" t="0"/>
+                <wp:wrapNone/>
+                <wp:docPr id="11" name=""/>
+                <a:graphic>
+                  <a:graphicData uri="http://schemas.microsoft.com/office/word/2010/wordprocessingShape">
+                    <wps:wsp>
+                      <wps:cNvSpPr/>
+                      <wps:cNvPr id="12" name="Shape 12"/>
+                      <wps:spPr>
+                        <a:xfrm>
+                          <a:off x="5217413" y="3704118"/>
+                          <a:ext cx="257175" cy="151765"/>
+                        </a:xfrm>
+                        <a:prstGeom prst="ellipse">
+                          <a:avLst/>
+                        </a:prstGeom>
+                        <a:solidFill>
+                          <a:srgbClr val="FFFFFF"/>
+                        </a:solidFill>
+                        <a:ln cap="flat" cmpd="sng" w="19050">
+                          <a:solidFill>
+                            <a:srgbClr val="000000"/>
+                          </a:solidFill>
+                          <a:prstDash val="solid"/>
+                          <a:miter lim="800000"/>
+                          <a:headEnd len="sm" w="sm" type="none"/>
+                          <a:tailEnd len="sm" w="sm" type="none"/>
+                        </a:ln>
+                      </wps:spPr>
+                      <wps:txbx>
+                        <w:txbxContent>
+                          <w:p>
+                            <w:pPr>
+                              <w:spacing w:after="0" w:before="0" w:line="240"/>
+                              <w:ind w:left="0" w:right="0" w:firstLine="0"/>
+                              <w:jc w:val="left"/>
+                              <w:textDirection w:val="btLr"/>
+                            </w:pPr>
+                          </w:p>
+                        </w:txbxContent>
+                      </wps:txbx>
+                      <wps:bodyPr anchorCtr="0" anchor="ctr" bIns="91425" lIns="91425" spcFirstLastPara="1" rIns="91425" wrap="square" tIns="91425">
+                        <a:noAutofit/>
+                      </wps:bodyPr>
+                    </wps:wsp>
+                  </a:graphicData>
+                </a:graphic>
+              </wp:anchor>
+            </w:drawing>
+          </mc:Choice>
+          <mc:Fallback>
+            <w:drawing>
+              <wp:anchor allowOverlap="1" behindDoc="0" distB="0" distT="0" distL="114300" distR="114300" hidden="0" layoutInCell="1" locked="0" relativeHeight="0" simplePos="0">
+                <wp:simplePos x="0" y="0"/>
+                <wp:positionH relativeFrom="column">
+                  <wp:posOffset>4000500</wp:posOffset>
+                </wp:positionH>
+                <wp:positionV relativeFrom="paragraph">
+                  <wp:posOffset>76200</wp:posOffset>
+                </wp:positionV>
+                <wp:extent cx="295275" cy="189865"/>
+                <wp:effectExtent b="0" l="0" r="0" t="0"/>
+                <wp:wrapNone/>
+                <wp:docPr id="11" name="image11.png"/>
+                <a:graphic>
+                  <a:graphicData uri="http://schemas.openxmlformats.org/drawingml/2006/picture">
+                    <pic:pic>
+                      <pic:nvPicPr>
+                        <pic:cNvPr id="0" name="image11.png"/>
+                        <pic:cNvPicPr preferRelativeResize="0"/>
+                      </pic:nvPicPr>
+                      <pic:blipFill>
+                        <a:blip r:embed="rId22"/>
+                        <a:srcRect/>
+                        <a:stretch>
+                          <a:fillRect/>
+                        </a:stretch>
+                      </pic:blipFill>
+                      <pic:spPr>
+                        <a:xfrm>
+                          <a:off x="0" y="0"/>
+                          <a:ext cx="295275" cy="189865"/>
+                        </a:xfrm>
+                        <a:prstGeom prst="rect"/>
+                        <a:ln/>
+                      </pic:spPr>
+                    </pic:pic>
+                  </a:graphicData>
+                </a:graphic>
+              </wp:anchor>
+            </w:drawing>
+          </mc:Fallback>
+        </mc:AlternateContent>
+      </w:r>
+      <w:r>
+        <mc:AlternateContent>
+          <mc:Choice Requires="wpg">
+            <w:drawing>
+              <wp:anchor allowOverlap="1" behindDoc="0" distB="0" distT="0" distL="114300" distR="114300" hidden="0" layoutInCell="1" locked="0" relativeHeight="0" simplePos="0">
+                <wp:simplePos x="0" y="0"/>
+                <wp:positionH relativeFrom="column">
+                  <wp:posOffset>3543300</wp:posOffset>
+                </wp:positionH>
+                <wp:positionV relativeFrom="paragraph">
+                  <wp:posOffset>12700</wp:posOffset>
+                </wp:positionV>
+                <wp:extent cx="828675" cy="38100"/>
+                <wp:effectExtent b="0" l="0" r="0" t="0"/>
+                <wp:wrapNone/>
+                <wp:docPr id="6" name=""/>
+                <a:graphic>
+                  <a:graphicData uri="http://schemas.microsoft.com/office/word/2010/wordprocessingShape">
+                    <wps:wsp>
+                      <wps:cNvCnPr/>
+                      <wps:spPr>
+                        <a:xfrm>
+                          <a:off x="4941188" y="3779683"/>
+                          <a:ext cx="809625" cy="635"/>
+                        </a:xfrm>
+                        <a:prstGeom prst="straightConnector1">
+                          <a:avLst/>
+                        </a:prstGeom>
+                        <a:noFill/>
+                        <a:ln cap="flat" cmpd="sng" w="19050">
+                          <a:solidFill>
+                            <a:srgbClr val="000000"/>
+                          </a:solidFill>
+                          <a:prstDash val="solid"/>
+                          <a:miter lim="800000"/>
+                          <a:headEnd len="sm" w="sm" type="none"/>
+                          <a:tailEnd len="sm" w="sm" type="none"/>
+                        </a:ln>
+                      </wps:spPr>
+                      <wps:bodyPr anchorCtr="0" anchor="ctr" bIns="91425" lIns="91425" spcFirstLastPara="1" rIns="91425" wrap="square" tIns="91425">
+                        <a:noAutofit/>
+                      </wps:bodyPr>
+                    </wps:wsp>
+                  </a:graphicData>
+                </a:graphic>
+              </wp:anchor>
+            </w:drawing>
+          </mc:Choice>
+          <mc:Fallback>
+            <w:drawing>
+              <wp:anchor allowOverlap="1" behindDoc="0" distB="0" distT="0" distL="114300" distR="114300" hidden="0" layoutInCell="1" locked="0" relativeHeight="0" simplePos="0">
+                <wp:simplePos x="0" y="0"/>
+                <wp:positionH relativeFrom="column">
+                  <wp:posOffset>3543300</wp:posOffset>
+                </wp:positionH>
+                <wp:positionV relativeFrom="paragraph">
+                  <wp:posOffset>12700</wp:posOffset>
+                </wp:positionV>
+                <wp:extent cx="828675" cy="38100"/>
+                <wp:effectExtent b="0" l="0" r="0" t="0"/>
+                <wp:wrapNone/>
+                <wp:docPr id="6" name="image6.png"/>
+                <a:graphic>
+                  <a:graphicData uri="http://schemas.openxmlformats.org/drawingml/2006/picture">
+                    <pic:pic>
+                      <pic:nvPicPr>
+                        <pic:cNvPr id="0" name="image6.png"/>
+                        <pic:cNvPicPr preferRelativeResize="0"/>
+                      </pic:nvPicPr>
+                      <pic:blipFill>
+                        <a:blip r:embed="rId23"/>
+                        <a:srcRect/>
+                        <a:stretch>
+                          <a:fillRect/>
+                        </a:stretch>
+                      </pic:blipFill>
+                      <pic:spPr>
+                        <a:xfrm>
+                          <a:off x="0" y="0"/>
+                          <a:ext cx="828675" cy="38100"/>
+                        </a:xfrm>
+                        <a:prstGeom prst="rect"/>
+                        <a:ln/>
+                      </pic:spPr>
+                    </pic:pic>
+                  </a:graphicData>
+                </a:graphic>
+              </wp:anchor>
+            </w:drawing>
+          </mc:Fallback>
+        </mc:AlternateContent>
+      </w:r>
+      <w:r>
+        <mc:AlternateContent>
+          <mc:Choice Requires="wpg">
+            <w:drawing>
+              <wp:anchor allowOverlap="1" behindDoc="0" distB="0" distT="0" distL="114300" distR="114300" hidden="0" layoutInCell="1" locked="0" relativeHeight="0" simplePos="0">
+                <wp:simplePos x="0" y="0"/>
+                <wp:positionH relativeFrom="column">
+                  <wp:posOffset>1219200</wp:posOffset>
+                </wp:positionH>
+                <wp:positionV relativeFrom="paragraph">
+                  <wp:posOffset>12700</wp:posOffset>
+                </wp:positionV>
+                <wp:extent cx="828675" cy="38100"/>
+                <wp:effectExtent b="0" l="0" r="0" t="0"/>
+                <wp:wrapNone/>
+                <wp:docPr id="7" name=""/>
+                <a:graphic>
+                  <a:graphicData uri="http://schemas.microsoft.com/office/word/2010/wordprocessingShape">
+                    <wps:wsp>
+                      <wps:cNvCnPr/>
+                      <wps:spPr>
+                        <a:xfrm>
+                          <a:off x="4941188" y="3779683"/>
+                          <a:ext cx="809625" cy="635"/>
+                        </a:xfrm>
+                        <a:prstGeom prst="straightConnector1">
+                          <a:avLst/>
+                        </a:prstGeom>
+                        <a:noFill/>
+                        <a:ln cap="flat" cmpd="sng" w="19050">
+                          <a:solidFill>
+                            <a:srgbClr val="000000"/>
+                          </a:solidFill>
+                          <a:prstDash val="solid"/>
+                          <a:miter lim="800000"/>
+                          <a:headEnd len="sm" w="sm" type="none"/>
+                          <a:tailEnd len="sm" w="sm" type="none"/>
+                        </a:ln>
+                      </wps:spPr>
+                      <wps:bodyPr anchorCtr="0" anchor="ctr" bIns="91425" lIns="91425" spcFirstLastPara="1" rIns="91425" wrap="square" tIns="91425">
+                        <a:noAutofit/>
+                      </wps:bodyPr>
+                    </wps:wsp>
+                  </a:graphicData>
+                </a:graphic>
+              </wp:anchor>
+            </w:drawing>
+          </mc:Choice>
+          <mc:Fallback>
+            <w:drawing>
+              <wp:anchor allowOverlap="1" behindDoc="0" distB="0" distT="0" distL="114300" distR="114300" hidden="0" layoutInCell="1" locked="0" relativeHeight="0" simplePos="0">
+                <wp:simplePos x="0" y="0"/>
+                <wp:positionH relativeFrom="column">
+                  <wp:posOffset>1219200</wp:posOffset>
+                </wp:positionH>
+                <wp:positionV relativeFrom="paragraph">
+                  <wp:posOffset>12700</wp:posOffset>
+                </wp:positionV>
+                <wp:extent cx="828675" cy="38100"/>
+                <wp:effectExtent b="0" l="0" r="0" t="0"/>
+                <wp:wrapNone/>
+                <wp:docPr id="7" name="image7.png"/>
+                <a:graphic>
+                  <a:graphicData uri="http://schemas.openxmlformats.org/drawingml/2006/picture">
+                    <pic:pic>
+                      <pic:nvPicPr>
+                        <pic:cNvPr id="0" name="image7.png"/>
+                        <pic:cNvPicPr preferRelativeResize="0"/>
+                      </pic:nvPicPr>
+                      <pic:blipFill>
+                        <a:blip r:embed="rId24"/>
+                        <a:srcRect/>
+                        <a:stretch>
+                          <a:fillRect/>
+                        </a:stretch>
+                      </pic:blipFill>
+                      <pic:spPr>
+                        <a:xfrm>
+                          <a:off x="0" y="0"/>
+                          <a:ext cx="828675" cy="38100"/>
+                        </a:xfrm>
+                        <a:prstGeom prst="rect"/>
+                        <a:ln/>
+                      </pic:spPr>
+                    </pic:pic>
+                  </a:graphicData>
+                </a:graphic>
+              </wp:anchor>
+            </w:drawing>
+          </mc:Fallback>
+        </mc:AlternateContent>
+      </w:r>
+      <w:r>
+        <mc:AlternateContent>
+          <mc:Choice Requires="wpg">
+            <w:drawing>
+              <wp:anchor allowOverlap="1" behindDoc="0" distB="0" distT="0" distL="114300" distR="114300" hidden="0" layoutInCell="1" locked="0" relativeHeight="0" simplePos="0">
+                <wp:simplePos x="0" y="0"/>
+                <wp:positionH relativeFrom="column">
+                  <wp:posOffset>3200400</wp:posOffset>
+                </wp:positionH>
+                <wp:positionV relativeFrom="paragraph">
+                  <wp:posOffset>25400</wp:posOffset>
+                </wp:positionV>
+                <wp:extent cx="38100" cy="285750"/>
+                <wp:effectExtent b="0" l="0" r="0" t="0"/>
+                <wp:wrapNone/>
+                <wp:docPr id="8" name=""/>
+                <a:graphic>
+                  <a:graphicData uri="http://schemas.microsoft.com/office/word/2010/wordprocessingShape">
+                    <wps:wsp>
+                      <wps:cNvCnPr/>
+                      <wps:spPr>
+                        <a:xfrm>
+                          <a:off x="5346000" y="3646650"/>
+                          <a:ext cx="0" cy="266700"/>
+                        </a:xfrm>
+                        <a:prstGeom prst="straightConnector1">
+                          <a:avLst/>
+                        </a:prstGeom>
+                        <a:noFill/>
+                        <a:ln cap="flat" cmpd="sng" w="19050">
+                          <a:solidFill>
+                            <a:srgbClr val="000000"/>
+                          </a:solidFill>
+                          <a:prstDash val="solid"/>
+                          <a:miter lim="800000"/>
+                          <a:headEnd len="sm" w="sm" type="none"/>
+                          <a:tailEnd len="sm" w="sm" type="none"/>
+                        </a:ln>
+                      </wps:spPr>
+                      <wps:bodyPr anchorCtr="0" anchor="ctr" bIns="91425" lIns="91425" spcFirstLastPara="1" rIns="91425" wrap="square" tIns="91425">
+                        <a:noAutofit/>
+                      </wps:bodyPr>
+                    </wps:wsp>
+                  </a:graphicData>
+                </a:graphic>
+              </wp:anchor>
+            </w:drawing>
+          </mc:Choice>
+          <mc:Fallback>
+            <w:drawing>
+              <wp:anchor allowOverlap="1" behindDoc="0" distB="0" distT="0" distL="114300" distR="114300" hidden="0" layoutInCell="1" locked="0" relativeHeight="0" simplePos="0">
+                <wp:simplePos x="0" y="0"/>
+                <wp:positionH relativeFrom="column">
+                  <wp:posOffset>3200400</wp:posOffset>
+                </wp:positionH>
+                <wp:positionV relativeFrom="paragraph">
+                  <wp:posOffset>25400</wp:posOffset>
+                </wp:positionV>
+                <wp:extent cx="38100" cy="285750"/>
+                <wp:effectExtent b="0" l="0" r="0" t="0"/>
+                <wp:wrapNone/>
+                <wp:docPr id="8" name="image8.png"/>
+                <a:graphic>
+                  <a:graphicData uri="http://schemas.openxmlformats.org/drawingml/2006/picture">
+                    <pic:pic>
+                      <pic:nvPicPr>
+                        <pic:cNvPr id="0" name="image8.png"/>
+                        <pic:cNvPicPr preferRelativeResize="0"/>
+                      </pic:nvPicPr>
+                      <pic:blipFill>
+                        <a:blip r:embed="rId25"/>
+                        <a:srcRect/>
+                        <a:stretch>
+                          <a:fillRect/>
+                        </a:stretch>
+                      </pic:blipFill>
+                      <pic:spPr>
+                        <a:xfrm>
+                          <a:off x="0" y="0"/>
+                          <a:ext cx="38100" cy="285750"/>
+                        </a:xfrm>
+                        <a:prstGeom prst="rect"/>
+                        <a:ln/>
+                      </pic:spPr>
+                    </pic:pic>
+                  </a:graphicData>
+                </a:graphic>
+              </wp:anchor>
+            </w:drawing>
+          </mc:Fallback>
+        </mc:AlternateContent>
+      </w:r>
+      <w:r>
+        <mc:AlternateContent>
+          <mc:Choice Requires="wpg">
+            <w:drawing>
+              <wp:anchor allowOverlap="1" behindDoc="0" distB="0" distT="0" distL="114300" distR="114300" hidden="0" layoutInCell="1" locked="0" relativeHeight="0" simplePos="0">
+                <wp:simplePos x="0" y="0"/>
+                <wp:positionH relativeFrom="column">
+                  <wp:posOffset>1473200</wp:posOffset>
+                </wp:positionH>
+                <wp:positionV relativeFrom="paragraph">
+                  <wp:posOffset>25400</wp:posOffset>
+                </wp:positionV>
+                <wp:extent cx="38100" cy="296545"/>
+                <wp:effectExtent b="0" l="0" r="0" t="0"/>
+                <wp:wrapNone/>
+                <wp:docPr id="9" name=""/>
+                <a:graphic>
+                  <a:graphicData uri="http://schemas.microsoft.com/office/word/2010/wordprocessingShape">
+                    <wps:wsp>
+                      <wps:cNvCnPr/>
+                      <wps:spPr>
+                        <a:xfrm>
+                          <a:off x="5346000" y="3641253"/>
+                          <a:ext cx="0" cy="277495"/>
+                        </a:xfrm>
+                        <a:prstGeom prst="straightConnector1">
+                          <a:avLst/>
+                        </a:prstGeom>
+                        <a:noFill/>
+                        <a:ln cap="flat" cmpd="sng" w="19050">
+                          <a:solidFill>
+                            <a:srgbClr val="000000"/>
+                          </a:solidFill>
+                          <a:prstDash val="solid"/>
+                          <a:miter lim="800000"/>
+                          <a:headEnd len="sm" w="sm" type="none"/>
+                          <a:tailEnd len="sm" w="sm" type="none"/>
+                        </a:ln>
+                      </wps:spPr>
+                      <wps:bodyPr anchorCtr="0" anchor="ctr" bIns="91425" lIns="91425" spcFirstLastPara="1" rIns="91425" wrap="square" tIns="91425">
+                        <a:noAutofit/>
+                      </wps:bodyPr>
+                    </wps:wsp>
+                  </a:graphicData>
+                </a:graphic>
+              </wp:anchor>
+            </w:drawing>
+          </mc:Choice>
+          <mc:Fallback>
+            <w:drawing>
+              <wp:anchor allowOverlap="1" behindDoc="0" distB="0" distT="0" distL="114300" distR="114300" hidden="0" layoutInCell="1" locked="0" relativeHeight="0" simplePos="0">
+                <wp:simplePos x="0" y="0"/>
+                <wp:positionH relativeFrom="column">
+                  <wp:posOffset>1473200</wp:posOffset>
+                </wp:positionH>
+                <wp:positionV relativeFrom="paragraph">
+                  <wp:posOffset>25400</wp:posOffset>
+                </wp:positionV>
+                <wp:extent cx="38100" cy="296545"/>
+                <wp:effectExtent b="0" l="0" r="0" t="0"/>
+                <wp:wrapNone/>
+                <wp:docPr id="9" name="image9.png"/>
+                <a:graphic>
+                  <a:graphicData uri="http://schemas.openxmlformats.org/drawingml/2006/picture">
+                    <pic:pic>
+                      <pic:nvPicPr>
+                        <pic:cNvPr id="0" name="image9.png"/>
+                        <pic:cNvPicPr preferRelativeResize="0"/>
+                      </pic:nvPicPr>
+                      <pic:blipFill>
+                        <a:blip r:embed="rId26"/>
+                        <a:srcRect/>
+                        <a:stretch>
+                          <a:fillRect/>
+                        </a:stretch>
+                      </pic:blipFill>
+                      <pic:spPr>
+                        <a:xfrm>
+                          <a:off x="0" y="0"/>
+                          <a:ext cx="38100" cy="296545"/>
+                        </a:xfrm>
+                        <a:prstGeom prst="rect"/>
+                        <a:ln/>
+                      </pic:spPr>
+                    </pic:pic>
+                  </a:graphicData>
+                </a:graphic>
+              </wp:anchor>
+            </w:drawing>
+          </mc:Fallback>
+        </mc:AlternateContent>
+      </w:r>
+      <w:r>
+        <mc:AlternateContent>
+          <mc:Choice Requires="wpg">
+            <w:drawing>
+              <wp:anchor allowOverlap="1" behindDoc="0" distB="0" distT="0" distL="114300" distR="114300" hidden="0" layoutInCell="1" locked="0" relativeHeight="0" simplePos="0">
+                <wp:simplePos x="0" y="0"/>
+                <wp:positionH relativeFrom="column">
+                  <wp:posOffset>1219200</wp:posOffset>
+                </wp:positionH>
+                <wp:positionV relativeFrom="paragraph">
+                  <wp:posOffset>25400</wp:posOffset>
+                </wp:positionV>
+                <wp:extent cx="38100" cy="285750"/>
+                <wp:effectExtent b="0" l="0" r="0" t="0"/>
+                <wp:wrapNone/>
+                <wp:docPr id="12" name=""/>
+                <a:graphic>
+                  <a:graphicData uri="http://schemas.microsoft.com/office/word/2010/wordprocessingShape">
+                    <wps:wsp>
+                      <wps:cNvCnPr/>
+                      <wps:spPr>
+                        <a:xfrm>
+                          <a:off x="5346000" y="3646650"/>
+                          <a:ext cx="0" cy="266700"/>
+                        </a:xfrm>
+                        <a:prstGeom prst="straightConnector1">
+                          <a:avLst/>
+                        </a:prstGeom>
+                        <a:noFill/>
+                        <a:ln cap="flat" cmpd="sng" w="19050">
+                          <a:solidFill>
+                            <a:srgbClr val="000000"/>
+                          </a:solidFill>
+                          <a:prstDash val="solid"/>
+                          <a:miter lim="800000"/>
+                          <a:headEnd len="sm" w="sm" type="none"/>
+                          <a:tailEnd len="sm" w="sm" type="none"/>
+                        </a:ln>
+                      </wps:spPr>
+                      <wps:bodyPr anchorCtr="0" anchor="ctr" bIns="91425" lIns="91425" spcFirstLastPara="1" rIns="91425" wrap="square" tIns="91425">
+                        <a:noAutofit/>
+                      </wps:bodyPr>
+                    </wps:wsp>
+                  </a:graphicData>
+                </a:graphic>
+              </wp:anchor>
+            </w:drawing>
+          </mc:Choice>
+          <mc:Fallback>
+            <w:drawing>
+              <wp:anchor allowOverlap="1" behindDoc="0" distB="0" distT="0" distL="114300" distR="114300" hidden="0" layoutInCell="1" locked="0" relativeHeight="0" simplePos="0">
+                <wp:simplePos x="0" y="0"/>
+                <wp:positionH relativeFrom="column">
+                  <wp:posOffset>1219200</wp:posOffset>
+                </wp:positionH>
+                <wp:positionV relativeFrom="paragraph">
+                  <wp:posOffset>25400</wp:posOffset>
+                </wp:positionV>
+                <wp:extent cx="38100" cy="285750"/>
+                <wp:effectExtent b="0" l="0" r="0" t="0"/>
+                <wp:wrapNone/>
+                <wp:docPr id="12" name="image12.png"/>
+                <a:graphic>
+                  <a:graphicData uri="http://schemas.openxmlformats.org/drawingml/2006/picture">
+                    <pic:pic>
+                      <pic:nvPicPr>
+                        <pic:cNvPr id="0" name="image12.png"/>
+                        <pic:cNvPicPr preferRelativeResize="0"/>
+                      </pic:nvPicPr>
+                      <pic:blipFill>
+                        <a:blip r:embed="rId27"/>
+                        <a:srcRect/>
+                        <a:stretch>
+                          <a:fillRect/>
+                        </a:stretch>
+                      </pic:blipFill>
+                      <pic:spPr>
+                        <a:xfrm>
+                          <a:off x="0" y="0"/>
+                          <a:ext cx="38100" cy="285750"/>
+                        </a:xfrm>
+                        <a:prstGeom prst="rect"/>
+                        <a:ln/>
+                      </pic:spPr>
+                    </pic:pic>
+                  </a:graphicData>
+                </a:graphic>
+              </wp:anchor>
+            </w:drawing>
+          </mc:Fallback>
+        </mc:AlternateContent>
+      </w:r>
+      <w:r>
+        <mc:AlternateContent>
+          <mc:Choice Requires="wpg">
+            <w:drawing>
+              <wp:anchor allowOverlap="1" behindDoc="0" distB="0" distT="0" distL="114300" distR="114300" hidden="0" layoutInCell="1" locked="0" relativeHeight="0" simplePos="0">
+                <wp:simplePos x="0" y="0"/>
+                <wp:positionH relativeFrom="column">
+                  <wp:posOffset>4343400</wp:posOffset>
+                </wp:positionH>
+                <wp:positionV relativeFrom="paragraph">
+                  <wp:posOffset>25400</wp:posOffset>
+                </wp:positionV>
+                <wp:extent cx="38100" cy="285750"/>
+                <wp:effectExtent b="0" l="0" r="0" t="0"/>
+                <wp:wrapNone/>
+                <wp:docPr id="13" name=""/>
+                <a:graphic>
+                  <a:graphicData uri="http://schemas.microsoft.com/office/word/2010/wordprocessingShape">
+                    <wps:wsp>
+                      <wps:cNvCnPr/>
+                      <wps:spPr>
+                        <a:xfrm>
+                          <a:off x="5346000" y="3646650"/>
+                          <a:ext cx="0" cy="266700"/>
+                        </a:xfrm>
+                        <a:prstGeom prst="straightConnector1">
+                          <a:avLst/>
+                        </a:prstGeom>
+                        <a:noFill/>
+                        <a:ln cap="flat" cmpd="sng" w="19050">
+                          <a:solidFill>
+                            <a:srgbClr val="000000"/>
+                          </a:solidFill>
+                          <a:prstDash val="solid"/>
+                          <a:miter lim="800000"/>
+                          <a:headEnd len="sm" w="sm" type="none"/>
+                          <a:tailEnd len="sm" w="sm" type="none"/>
+                        </a:ln>
+                      </wps:spPr>
+                      <wps:bodyPr anchorCtr="0" anchor="ctr" bIns="91425" lIns="91425" spcFirstLastPara="1" rIns="91425" wrap="square" tIns="91425">
+                        <a:noAutofit/>
+                      </wps:bodyPr>
+                    </wps:wsp>
+                  </a:graphicData>
+                </a:graphic>
+              </wp:anchor>
+            </w:drawing>
+          </mc:Choice>
+          <mc:Fallback>
+            <w:drawing>
+              <wp:anchor allowOverlap="1" behindDoc="0" distB="0" distT="0" distL="114300" distR="114300" hidden="0" layoutInCell="1" locked="0" relativeHeight="0" simplePos="0">
+                <wp:simplePos x="0" y="0"/>
+                <wp:positionH relativeFrom="column">
+                  <wp:posOffset>4343400</wp:posOffset>
+                </wp:positionH>
+                <wp:positionV relativeFrom="paragraph">
+                  <wp:posOffset>25400</wp:posOffset>
+                </wp:positionV>
+                <wp:extent cx="38100" cy="285750"/>
+                <wp:effectExtent b="0" l="0" r="0" t="0"/>
+                <wp:wrapNone/>
+                <wp:docPr id="13" name="image13.png"/>
+                <a:graphic>
+                  <a:graphicData uri="http://schemas.openxmlformats.org/drawingml/2006/picture">
+                    <pic:pic>
+                      <pic:nvPicPr>
+                        <pic:cNvPr id="0" name="image13.png"/>
+                        <pic:cNvPicPr preferRelativeResize="0"/>
+                      </pic:nvPicPr>
+                      <pic:blipFill>
+                        <a:blip r:embed="rId28"/>
+                        <a:srcRect/>
+                        <a:stretch>
+                          <a:fillRect/>
+                        </a:stretch>
+                      </pic:blipFill>
+                      <pic:spPr>
+                        <a:xfrm>
+                          <a:off x="0" y="0"/>
+                          <a:ext cx="38100" cy="285750"/>
+                        </a:xfrm>
+                        <a:prstGeom prst="rect"/>
+                        <a:ln/>
+                      </pic:spPr>
+                    </pic:pic>
+                  </a:graphicData>
+                </a:graphic>
+              </wp:anchor>
+            </w:drawing>
+          </mc:Fallback>
+        </mc:AlternateContent>
+      </w:r>
+      <w:r>
+        <mc:AlternateContent>
+          <mc:Choice Requires="wpg">
+            <w:drawing>
+              <wp:anchor allowOverlap="1" behindDoc="0" distB="0" distT="0" distL="114300" distR="114300" hidden="0" layoutInCell="1" locked="0" relativeHeight="0" simplePos="0">
+                <wp:simplePos x="0" y="0"/>
+                <wp:positionH relativeFrom="column">
+                  <wp:posOffset>3606800</wp:posOffset>
+                </wp:positionH>
+                <wp:positionV relativeFrom="paragraph">
+                  <wp:posOffset>76200</wp:posOffset>
+                </wp:positionV>
+                <wp:extent cx="295275" cy="189865"/>
+                <wp:effectExtent b="0" l="0" r="0" t="0"/>
+                <wp:wrapNone/>
+                <wp:docPr id="14" name=""/>
+                <a:graphic>
+                  <a:graphicData uri="http://schemas.microsoft.com/office/word/2010/wordprocessingShape">
+                    <wps:wsp>
+                      <wps:cNvSpPr/>
+                      <wps:cNvPr id="15" name="Shape 15"/>
+                      <wps:spPr>
+                        <a:xfrm>
+                          <a:off x="5217413" y="3704118"/>
+                          <a:ext cx="257175" cy="151765"/>
+                        </a:xfrm>
+                        <a:prstGeom prst="ellipse">
+                          <a:avLst/>
+                        </a:prstGeom>
+                        <a:solidFill>
+                          <a:srgbClr val="FFFFFF"/>
+                        </a:solidFill>
+                        <a:ln cap="flat" cmpd="sng" w="19050">
+                          <a:solidFill>
+                            <a:srgbClr val="000000"/>
+                          </a:solidFill>
+                          <a:prstDash val="solid"/>
+                          <a:miter lim="800000"/>
+                          <a:headEnd len="sm" w="sm" type="none"/>
+                          <a:tailEnd len="sm" w="sm" type="none"/>
+                        </a:ln>
+                      </wps:spPr>
+                      <wps:txbx>
+                        <w:txbxContent>
+                          <w:p>
+                            <w:pPr>
+                              <w:spacing w:after="0" w:before="0" w:line="240"/>
+                              <w:ind w:left="0" w:right="0" w:firstLine="0"/>
+                              <w:jc w:val="left"/>
+                              <w:textDirection w:val="btLr"/>
+                            </w:pPr>
+                          </w:p>
+                        </w:txbxContent>
+                      </wps:txbx>
+                      <wps:bodyPr anchorCtr="0" anchor="ctr" bIns="91425" lIns="91425" spcFirstLastPara="1" rIns="91425" wrap="square" tIns="91425">
+                        <a:noAutofit/>
+                      </wps:bodyPr>
+                    </wps:wsp>
+                  </a:graphicData>
+                </a:graphic>
+              </wp:anchor>
+            </w:drawing>
+          </mc:Choice>
+          <mc:Fallback>
+            <w:drawing>
+              <wp:anchor allowOverlap="1" behindDoc="0" distB="0" distT="0" distL="114300" distR="114300" hidden="0" layoutInCell="1" locked="0" relativeHeight="0" simplePos="0">
+                <wp:simplePos x="0" y="0"/>
+                <wp:positionH relativeFrom="column">
+                  <wp:posOffset>3606800</wp:posOffset>
+                </wp:positionH>
+                <wp:positionV relativeFrom="paragraph">
+                  <wp:posOffset>76200</wp:posOffset>
+                </wp:positionV>
+                <wp:extent cx="295275" cy="189865"/>
+                <wp:effectExtent b="0" l="0" r="0" t="0"/>
+                <wp:wrapNone/>
+                <wp:docPr id="14" name="image14.png"/>
+                <a:graphic>
+                  <a:graphicData uri="http://schemas.openxmlformats.org/drawingml/2006/picture">
+                    <pic:pic>
+                      <pic:nvPicPr>
+                        <pic:cNvPr id="0" name="image14.png"/>
+                        <pic:cNvPicPr preferRelativeResize="0"/>
+                      </pic:nvPicPr>
+                      <pic:blipFill>
+                        <a:blip r:embed="rId29"/>
+                        <a:srcRect/>
+                        <a:stretch>
+                          <a:fillRect/>
+                        </a:stretch>
+                      </pic:blipFill>
+                      <pic:spPr>
+                        <a:xfrm>
+                          <a:off x="0" y="0"/>
+                          <a:ext cx="295275" cy="189865"/>
                         </a:xfrm>
                         <a:prstGeom prst="rect"/>
                         <a:ln/>
@@ -5073,20 +6633,20 @@
                   <wp:posOffset>63501</wp:posOffset>
                 </wp:positionH>
                 <wp:positionV relativeFrom="paragraph">
-                  <wp:posOffset>38100</wp:posOffset>
+                  <wp:posOffset>25400</wp:posOffset>
                 </wp:positionV>
-                <wp:extent cx="809625" cy="19050"/>
+                <wp:extent cx="38100" cy="285750"/>
                 <wp:effectExtent b="0" l="0" r="0" t="0"/>
                 <wp:wrapNone/>
-                <wp:docPr id="33" name=""/>
+                <wp:docPr id="15" name=""/>
                 <a:graphic>
                   <a:graphicData uri="http://schemas.microsoft.com/office/word/2010/wordprocessingShape">
                     <wps:wsp>
                       <wps:cNvCnPr/>
                       <wps:spPr>
                         <a:xfrm>
-                          <a:off x="4941188" y="3779683"/>
-                          <a:ext cx="809625" cy="635"/>
+                          <a:off x="5346000" y="3646650"/>
+                          <a:ext cx="0" cy="266700"/>
                         </a:xfrm>
                         <a:prstGeom prst="straightConnector1">
                           <a:avLst/>
@@ -5098,8 +6658,8 @@
                           </a:solidFill>
                           <a:prstDash val="solid"/>
                           <a:miter lim="800000"/>
-                          <a:headEnd len="med" w="med" type="none"/>
-                          <a:tailEnd len="med" w="med" type="none"/>
+                          <a:headEnd len="sm" w="sm" type="none"/>
+                          <a:tailEnd len="sm" w="sm" type="none"/>
                         </a:ln>
                       </wps:spPr>
                       <wps:bodyPr anchorCtr="0" anchor="ctr" bIns="91425" lIns="91425" spcFirstLastPara="1" rIns="91425" wrap="square" tIns="91425">
@@ -5119,21 +6679,21 @@
                   <wp:posOffset>63501</wp:posOffset>
                 </wp:positionH>
                 <wp:positionV relativeFrom="paragraph">
-                  <wp:posOffset>38100</wp:posOffset>
+                  <wp:posOffset>25400</wp:posOffset>
                 </wp:positionV>
-                <wp:extent cx="809625" cy="19050"/>
+                <wp:extent cx="38100" cy="285750"/>
                 <wp:effectExtent b="0" l="0" r="0" t="0"/>
                 <wp:wrapNone/>
-                <wp:docPr id="33" name="image33.png"/>
+                <wp:docPr id="15" name="image15.png"/>
                 <a:graphic>
                   <a:graphicData uri="http://schemas.openxmlformats.org/drawingml/2006/picture">
                     <pic:pic>
                       <pic:nvPicPr>
-                        <pic:cNvPr id="0" name="image33.png"/>
+                        <pic:cNvPr id="0" name="image15.png"/>
                         <pic:cNvPicPr preferRelativeResize="0"/>
                       </pic:nvPicPr>
                       <pic:blipFill>
-                        <a:blip r:embed="rId15"/>
+                        <a:blip r:embed="rId30"/>
                         <a:srcRect/>
                         <a:stretch>
                           <a:fillRect/>
@@ -5142,7 +6702,7 @@
                       <pic:spPr>
                         <a:xfrm>
                           <a:off x="0" y="0"/>
-                          <a:ext cx="809625" cy="19050"/>
+                          <a:ext cx="38100" cy="285750"/>
                         </a:xfrm>
                         <a:prstGeom prst="rect"/>
                         <a:ln/>
@@ -5162,23 +6722,23 @@
               <wp:anchor allowOverlap="1" behindDoc="0" distB="0" distT="0" distL="114300" distR="114300" hidden="0" layoutInCell="1" locked="0" relativeHeight="0" simplePos="0">
                 <wp:simplePos x="0" y="0"/>
                 <wp:positionH relativeFrom="column">
-                  <wp:posOffset>2667000</wp:posOffset>
+                  <wp:posOffset>2844800</wp:posOffset>
                 </wp:positionH>
                 <wp:positionV relativeFrom="paragraph">
-                  <wp:posOffset>25400</wp:posOffset>
+                  <wp:posOffset>12700</wp:posOffset>
                 </wp:positionV>
-                <wp:extent cx="209550" cy="285750"/>
+                <wp:extent cx="209550" cy="304800"/>
                 <wp:effectExtent b="0" l="0" r="0" t="0"/>
                 <wp:wrapNone/>
-                <wp:docPr id="2" name=""/>
+                <wp:docPr id="18" name=""/>
                 <a:graphic>
                   <a:graphicData uri="http://schemas.microsoft.com/office/word/2010/wordprocessingShape">
                     <wps:wsp>
                       <wps:cNvCnPr/>
                       <wps:spPr>
-                        <a:xfrm flipH="1" rot="10800000">
-                          <a:off x="5250750" y="3646650"/>
-                          <a:ext cx="190500" cy="266700"/>
+                        <a:xfrm>
+                          <a:off x="5260275" y="3646650"/>
+                          <a:ext cx="171450" cy="266700"/>
                         </a:xfrm>
                         <a:prstGeom prst="straightConnector1">
                           <a:avLst/>
@@ -5190,8 +6750,8 @@
                           </a:solidFill>
                           <a:prstDash val="solid"/>
                           <a:miter lim="800000"/>
-                          <a:headEnd len="med" w="med" type="none"/>
-                          <a:tailEnd len="med" w="med" type="none"/>
+                          <a:headEnd len="sm" w="sm" type="none"/>
+                          <a:tailEnd len="sm" w="sm" type="none"/>
                         </a:ln>
                       </wps:spPr>
                       <wps:bodyPr anchorCtr="0" anchor="ctr" bIns="91425" lIns="91425" spcFirstLastPara="1" rIns="91425" wrap="square" tIns="91425">
@@ -5208,24 +6768,24 @@
               <wp:anchor allowOverlap="1" behindDoc="0" distB="0" distT="0" distL="114300" distR="114300" hidden="0" layoutInCell="1" locked="0" relativeHeight="0" simplePos="0">
                 <wp:simplePos x="0" y="0"/>
                 <wp:positionH relativeFrom="column">
-                  <wp:posOffset>2667000</wp:posOffset>
+                  <wp:posOffset>2844800</wp:posOffset>
                 </wp:positionH>
                 <wp:positionV relativeFrom="paragraph">
-                  <wp:posOffset>25400</wp:posOffset>
+                  <wp:posOffset>12700</wp:posOffset>
                 </wp:positionV>
-                <wp:extent cx="209550" cy="285750"/>
+                <wp:extent cx="209550" cy="304800"/>
                 <wp:effectExtent b="0" l="0" r="0" t="0"/>
                 <wp:wrapNone/>
-                <wp:docPr id="2" name="image2.png"/>
+                <wp:docPr id="18" name="image18.png"/>
                 <a:graphic>
                   <a:graphicData uri="http://schemas.openxmlformats.org/drawingml/2006/picture">
                     <pic:pic>
                       <pic:nvPicPr>
-                        <pic:cNvPr id="0" name="image2.png"/>
+                        <pic:cNvPr id="0" name="image18.png"/>
                         <pic:cNvPicPr preferRelativeResize="0"/>
                       </pic:nvPicPr>
                       <pic:blipFill>
-                        <a:blip r:embed="rId16"/>
+                        <a:blip r:embed="rId31"/>
                         <a:srcRect/>
                         <a:stretch>
                           <a:fillRect/>
@@ -5234,7 +6794,7 @@
                       <pic:spPr>
                         <a:xfrm>
                           <a:off x="0" y="0"/>
-                          <a:ext cx="209550" cy="285750"/>
+                          <a:ext cx="209550" cy="304800"/>
                         </a:xfrm>
                         <a:prstGeom prst="rect"/>
                         <a:ln/>
@@ -5254,15 +6814,15 @@
               <wp:anchor allowOverlap="1" behindDoc="0" distB="0" distT="0" distL="114300" distR="114300" hidden="0" layoutInCell="1" locked="0" relativeHeight="0" simplePos="0">
                 <wp:simplePos x="0" y="0"/>
                 <wp:positionH relativeFrom="column">
-                  <wp:posOffset>863600</wp:posOffset>
+                  <wp:posOffset>2387600</wp:posOffset>
                 </wp:positionH>
                 <wp:positionV relativeFrom="paragraph">
-                  <wp:posOffset>38100</wp:posOffset>
+                  <wp:posOffset>25400</wp:posOffset>
                 </wp:positionV>
-                <wp:extent cx="19050" cy="266700"/>
+                <wp:extent cx="38100" cy="285750"/>
                 <wp:effectExtent b="0" l="0" r="0" t="0"/>
                 <wp:wrapNone/>
-                <wp:docPr id="3" name=""/>
+                <wp:docPr id="21" name=""/>
                 <a:graphic>
                   <a:graphicData uri="http://schemas.microsoft.com/office/word/2010/wordprocessingShape">
                     <wps:wsp>
@@ -5282,8 +6842,8 @@
                           </a:solidFill>
                           <a:prstDash val="solid"/>
                           <a:miter lim="800000"/>
-                          <a:headEnd len="med" w="med" type="none"/>
-                          <a:tailEnd len="med" w="med" type="none"/>
+                          <a:headEnd len="sm" w="sm" type="none"/>
+                          <a:tailEnd len="sm" w="sm" type="none"/>
                         </a:ln>
                       </wps:spPr>
                       <wps:bodyPr anchorCtr="0" anchor="ctr" bIns="91425" lIns="91425" spcFirstLastPara="1" rIns="91425" wrap="square" tIns="91425">
@@ -5300,24 +6860,24 @@
               <wp:anchor allowOverlap="1" behindDoc="0" distB="0" distT="0" distL="114300" distR="114300" hidden="0" layoutInCell="1" locked="0" relativeHeight="0" simplePos="0">
                 <wp:simplePos x="0" y="0"/>
                 <wp:positionH relativeFrom="column">
-                  <wp:posOffset>863600</wp:posOffset>
+                  <wp:posOffset>2387600</wp:posOffset>
                 </wp:positionH>
                 <wp:positionV relativeFrom="paragraph">
-                  <wp:posOffset>38100</wp:posOffset>
+                  <wp:posOffset>25400</wp:posOffset>
                 </wp:positionV>
-                <wp:extent cx="19050" cy="266700"/>
+                <wp:extent cx="38100" cy="285750"/>
                 <wp:effectExtent b="0" l="0" r="0" t="0"/>
                 <wp:wrapNone/>
-                <wp:docPr id="3" name="image3.png"/>
+                <wp:docPr id="21" name="image21.png"/>
                 <a:graphic>
                   <a:graphicData uri="http://schemas.openxmlformats.org/drawingml/2006/picture">
                     <pic:pic>
                       <pic:nvPicPr>
-                        <pic:cNvPr id="0" name="image3.png"/>
+                        <pic:cNvPr id="0" name="image21.png"/>
                         <pic:cNvPicPr preferRelativeResize="0"/>
                       </pic:nvPicPr>
                       <pic:blipFill>
-                        <a:blip r:embed="rId17"/>
+                        <a:blip r:embed="rId32"/>
                         <a:srcRect/>
                         <a:stretch>
                           <a:fillRect/>
@@ -5326,7 +6886,7 @@
                       <pic:spPr>
                         <a:xfrm>
                           <a:off x="0" y="0"/>
-                          <a:ext cx="19050" cy="266700"/>
+                          <a:ext cx="38100" cy="285750"/>
                         </a:xfrm>
                         <a:prstGeom prst="rect"/>
                         <a:ln/>
@@ -5346,15 +6906,15 @@
               <wp:anchor allowOverlap="1" behindDoc="0" distB="0" distT="0" distL="114300" distR="114300" hidden="0" layoutInCell="1" locked="0" relativeHeight="0" simplePos="0">
                 <wp:simplePos x="0" y="0"/>
                 <wp:positionH relativeFrom="column">
-                  <wp:posOffset>3556000</wp:posOffset>
+                  <wp:posOffset>2019300</wp:posOffset>
                 </wp:positionH>
                 <wp:positionV relativeFrom="paragraph">
-                  <wp:posOffset>38100</wp:posOffset>
+                  <wp:posOffset>25400</wp:posOffset>
                 </wp:positionV>
-                <wp:extent cx="19050" cy="266700"/>
+                <wp:extent cx="38100" cy="285750"/>
                 <wp:effectExtent b="0" l="0" r="0" t="0"/>
                 <wp:wrapNone/>
-                <wp:docPr id="30" name=""/>
+                <wp:docPr id="20" name=""/>
                 <a:graphic>
                   <a:graphicData uri="http://schemas.microsoft.com/office/word/2010/wordprocessingShape">
                     <wps:wsp>
@@ -5374,8 +6934,8 @@
                           </a:solidFill>
                           <a:prstDash val="solid"/>
                           <a:miter lim="800000"/>
-                          <a:headEnd len="med" w="med" type="none"/>
-                          <a:tailEnd len="med" w="med" type="none"/>
+                          <a:headEnd len="sm" w="sm" type="none"/>
+                          <a:tailEnd len="sm" w="sm" type="none"/>
                         </a:ln>
                       </wps:spPr>
                       <wps:bodyPr anchorCtr="0" anchor="ctr" bIns="91425" lIns="91425" spcFirstLastPara="1" rIns="91425" wrap="square" tIns="91425">
@@ -5392,24 +6952,24 @@
               <wp:anchor allowOverlap="1" behindDoc="0" distB="0" distT="0" distL="114300" distR="114300" hidden="0" layoutInCell="1" locked="0" relativeHeight="0" simplePos="0">
                 <wp:simplePos x="0" y="0"/>
                 <wp:positionH relativeFrom="column">
-                  <wp:posOffset>3556000</wp:posOffset>
+                  <wp:posOffset>2019300</wp:posOffset>
                 </wp:positionH>
                 <wp:positionV relativeFrom="paragraph">
-                  <wp:posOffset>38100</wp:posOffset>
+                  <wp:posOffset>25400</wp:posOffset>
                 </wp:positionV>
-                <wp:extent cx="19050" cy="266700"/>
+                <wp:extent cx="38100" cy="285750"/>
                 <wp:effectExtent b="0" l="0" r="0" t="0"/>
                 <wp:wrapNone/>
-                <wp:docPr id="30" name="image30.png"/>
+                <wp:docPr id="20" name="image20.png"/>
                 <a:graphic>
                   <a:graphicData uri="http://schemas.openxmlformats.org/drawingml/2006/picture">
                     <pic:pic>
                       <pic:nvPicPr>
-                        <pic:cNvPr id="0" name="image30.png"/>
+                        <pic:cNvPr id="0" name="image20.png"/>
                         <pic:cNvPicPr preferRelativeResize="0"/>
                       </pic:nvPicPr>
                       <pic:blipFill>
-                        <a:blip r:embed="rId18"/>
+                        <a:blip r:embed="rId33"/>
                         <a:srcRect/>
                         <a:stretch>
                           <a:fillRect/>
@@ -5418,7 +6978,7 @@
                       <pic:spPr>
                         <a:xfrm>
                           <a:off x="0" y="0"/>
-                          <a:ext cx="19050" cy="266700"/>
+                          <a:ext cx="38100" cy="285750"/>
                         </a:xfrm>
                         <a:prstGeom prst="rect"/>
                         <a:ln/>
@@ -5438,480 +6998,20 @@
               <wp:anchor allowOverlap="1" behindDoc="0" distB="0" distT="0" distL="114300" distR="114300" hidden="0" layoutInCell="1" locked="0" relativeHeight="0" simplePos="0">
                 <wp:simplePos x="0" y="0"/>
                 <wp:positionH relativeFrom="column">
-                  <wp:posOffset>4711700</wp:posOffset>
+                  <wp:posOffset>4775200</wp:posOffset>
                 </wp:positionH>
                 <wp:positionV relativeFrom="paragraph">
                   <wp:posOffset>25400</wp:posOffset>
                 </wp:positionV>
-                <wp:extent cx="809625" cy="19050"/>
+                <wp:extent cx="314325" cy="257175"/>
                 <wp:effectExtent b="0" l="0" r="0" t="0"/>
                 <wp:wrapNone/>
-                <wp:docPr id="19" name=""/>
-                <a:graphic>
-                  <a:graphicData uri="http://schemas.microsoft.com/office/word/2010/wordprocessingShape">
-                    <wps:wsp>
-                      <wps:cNvCnPr/>
-                      <wps:spPr>
-                        <a:xfrm>
-                          <a:off x="4941188" y="3779683"/>
-                          <a:ext cx="809625" cy="635"/>
-                        </a:xfrm>
-                        <a:prstGeom prst="straightConnector1">
-                          <a:avLst/>
-                        </a:prstGeom>
-                        <a:noFill/>
-                        <a:ln cap="flat" cmpd="sng" w="19050">
-                          <a:solidFill>
-                            <a:srgbClr val="000000"/>
-                          </a:solidFill>
-                          <a:prstDash val="solid"/>
-                          <a:miter lim="800000"/>
-                          <a:headEnd len="med" w="med" type="none"/>
-                          <a:tailEnd len="med" w="med" type="none"/>
-                        </a:ln>
-                      </wps:spPr>
-                      <wps:bodyPr anchorCtr="0" anchor="ctr" bIns="91425" lIns="91425" spcFirstLastPara="1" rIns="91425" wrap="square" tIns="91425">
-                        <a:noAutofit/>
-                      </wps:bodyPr>
-                    </wps:wsp>
-                  </a:graphicData>
-                </a:graphic>
-              </wp:anchor>
-            </w:drawing>
-          </mc:Choice>
-          <mc:Fallback>
-            <w:drawing>
-              <wp:anchor allowOverlap="1" behindDoc="0" distB="0" distT="0" distL="114300" distR="114300" hidden="0" layoutInCell="1" locked="0" relativeHeight="0" simplePos="0">
-                <wp:simplePos x="0" y="0"/>
-                <wp:positionH relativeFrom="column">
-                  <wp:posOffset>4711700</wp:posOffset>
-                </wp:positionH>
-                <wp:positionV relativeFrom="paragraph">
-                  <wp:posOffset>25400</wp:posOffset>
-                </wp:positionV>
-                <wp:extent cx="809625" cy="19050"/>
-                <wp:effectExtent b="0" l="0" r="0" t="0"/>
-                <wp:wrapNone/>
-                <wp:docPr id="19" name="image19.png"/>
-                <a:graphic>
-                  <a:graphicData uri="http://schemas.openxmlformats.org/drawingml/2006/picture">
-                    <pic:pic>
-                      <pic:nvPicPr>
-                        <pic:cNvPr id="0" name="image19.png"/>
-                        <pic:cNvPicPr preferRelativeResize="0"/>
-                      </pic:nvPicPr>
-                      <pic:blipFill>
-                        <a:blip r:embed="rId19"/>
-                        <a:srcRect/>
-                        <a:stretch>
-                          <a:fillRect/>
-                        </a:stretch>
-                      </pic:blipFill>
-                      <pic:spPr>
-                        <a:xfrm>
-                          <a:off x="0" y="0"/>
-                          <a:ext cx="809625" cy="19050"/>
-                        </a:xfrm>
-                        <a:prstGeom prst="rect"/>
-                        <a:ln/>
-                      </pic:spPr>
-                    </pic:pic>
-                  </a:graphicData>
-                </a:graphic>
-              </wp:anchor>
-            </w:drawing>
-          </mc:Fallback>
-        </mc:AlternateContent>
-      </w:r>
-      <w:r>
-        <mc:AlternateContent>
-          <mc:Choice Requires="wpg">
-            <w:drawing>
-              <wp:anchor allowOverlap="1" behindDoc="0" distB="0" distT="0" distL="114300" distR="114300" hidden="0" layoutInCell="1" locked="0" relativeHeight="0" simplePos="0">
-                <wp:simplePos x="0" y="0"/>
-                <wp:positionH relativeFrom="column">
-                  <wp:posOffset>5499100</wp:posOffset>
-                </wp:positionH>
-                <wp:positionV relativeFrom="paragraph">
-                  <wp:posOffset>38100</wp:posOffset>
-                </wp:positionV>
-                <wp:extent cx="19050" cy="266700"/>
-                <wp:effectExtent b="0" l="0" r="0" t="0"/>
-                <wp:wrapNone/>
-                <wp:docPr id="9" name=""/>
-                <a:graphic>
-                  <a:graphicData uri="http://schemas.microsoft.com/office/word/2010/wordprocessingShape">
-                    <wps:wsp>
-                      <wps:cNvCnPr/>
-                      <wps:spPr>
-                        <a:xfrm>
-                          <a:off x="5346000" y="3646650"/>
-                          <a:ext cx="0" cy="266700"/>
-                        </a:xfrm>
-                        <a:prstGeom prst="straightConnector1">
-                          <a:avLst/>
-                        </a:prstGeom>
-                        <a:noFill/>
-                        <a:ln cap="flat" cmpd="sng" w="19050">
-                          <a:solidFill>
-                            <a:srgbClr val="000000"/>
-                          </a:solidFill>
-                          <a:prstDash val="solid"/>
-                          <a:miter lim="800000"/>
-                          <a:headEnd len="med" w="med" type="none"/>
-                          <a:tailEnd len="med" w="med" type="none"/>
-                        </a:ln>
-                      </wps:spPr>
-                      <wps:bodyPr anchorCtr="0" anchor="ctr" bIns="91425" lIns="91425" spcFirstLastPara="1" rIns="91425" wrap="square" tIns="91425">
-                        <a:noAutofit/>
-                      </wps:bodyPr>
-                    </wps:wsp>
-                  </a:graphicData>
-                </a:graphic>
-              </wp:anchor>
-            </w:drawing>
-          </mc:Choice>
-          <mc:Fallback>
-            <w:drawing>
-              <wp:anchor allowOverlap="1" behindDoc="0" distB="0" distT="0" distL="114300" distR="114300" hidden="0" layoutInCell="1" locked="0" relativeHeight="0" simplePos="0">
-                <wp:simplePos x="0" y="0"/>
-                <wp:positionH relativeFrom="column">
-                  <wp:posOffset>5499100</wp:posOffset>
-                </wp:positionH>
-                <wp:positionV relativeFrom="paragraph">
-                  <wp:posOffset>38100</wp:posOffset>
-                </wp:positionV>
-                <wp:extent cx="19050" cy="266700"/>
-                <wp:effectExtent b="0" l="0" r="0" t="0"/>
-                <wp:wrapNone/>
-                <wp:docPr id="9" name="image9.png"/>
-                <a:graphic>
-                  <a:graphicData uri="http://schemas.openxmlformats.org/drawingml/2006/picture">
-                    <pic:pic>
-                      <pic:nvPicPr>
-                        <pic:cNvPr id="0" name="image9.png"/>
-                        <pic:cNvPicPr preferRelativeResize="0"/>
-                      </pic:nvPicPr>
-                      <pic:blipFill>
-                        <a:blip r:embed="rId20"/>
-                        <a:srcRect/>
-                        <a:stretch>
-                          <a:fillRect/>
-                        </a:stretch>
-                      </pic:blipFill>
-                      <pic:spPr>
-                        <a:xfrm>
-                          <a:off x="0" y="0"/>
-                          <a:ext cx="19050" cy="266700"/>
-                        </a:xfrm>
-                        <a:prstGeom prst="rect"/>
-                        <a:ln/>
-                      </pic:spPr>
-                    </pic:pic>
-                  </a:graphicData>
-                </a:graphic>
-              </wp:anchor>
-            </w:drawing>
-          </mc:Fallback>
-        </mc:AlternateContent>
-      </w:r>
-      <w:r>
-        <mc:AlternateContent>
-          <mc:Choice Requires="wpg">
-            <w:drawing>
-              <wp:anchor allowOverlap="1" behindDoc="0" distB="0" distT="0" distL="114300" distR="114300" hidden="0" layoutInCell="1" locked="0" relativeHeight="0" simplePos="0">
-                <wp:simplePos x="0" y="0"/>
-                <wp:positionH relativeFrom="column">
-                  <wp:posOffset>1765300</wp:posOffset>
-                </wp:positionH>
-                <wp:positionV relativeFrom="paragraph">
-                  <wp:posOffset>38100</wp:posOffset>
-                </wp:positionV>
-                <wp:extent cx="19050" cy="266065"/>
-                <wp:effectExtent b="0" l="0" r="0" t="0"/>
-                <wp:wrapNone/>
-                <wp:docPr id="18" name=""/>
-                <a:graphic>
-                  <a:graphicData uri="http://schemas.microsoft.com/office/word/2010/wordprocessingShape">
-                    <wps:wsp>
-                      <wps:cNvCnPr/>
-                      <wps:spPr>
-                        <a:xfrm>
-                          <a:off x="5346000" y="3646968"/>
-                          <a:ext cx="0" cy="266065"/>
-                        </a:xfrm>
-                        <a:prstGeom prst="straightConnector1">
-                          <a:avLst/>
-                        </a:prstGeom>
-                        <a:noFill/>
-                        <a:ln cap="flat" cmpd="sng" w="19050">
-                          <a:solidFill>
-                            <a:srgbClr val="000000"/>
-                          </a:solidFill>
-                          <a:prstDash val="solid"/>
-                          <a:miter lim="800000"/>
-                          <a:headEnd len="med" w="med" type="none"/>
-                          <a:tailEnd len="med" w="med" type="none"/>
-                        </a:ln>
-                      </wps:spPr>
-                      <wps:bodyPr anchorCtr="0" anchor="ctr" bIns="91425" lIns="91425" spcFirstLastPara="1" rIns="91425" wrap="square" tIns="91425">
-                        <a:noAutofit/>
-                      </wps:bodyPr>
-                    </wps:wsp>
-                  </a:graphicData>
-                </a:graphic>
-              </wp:anchor>
-            </w:drawing>
-          </mc:Choice>
-          <mc:Fallback>
-            <w:drawing>
-              <wp:anchor allowOverlap="1" behindDoc="0" distB="0" distT="0" distL="114300" distR="114300" hidden="0" layoutInCell="1" locked="0" relativeHeight="0" simplePos="0">
-                <wp:simplePos x="0" y="0"/>
-                <wp:positionH relativeFrom="column">
-                  <wp:posOffset>1765300</wp:posOffset>
-                </wp:positionH>
-                <wp:positionV relativeFrom="paragraph">
-                  <wp:posOffset>38100</wp:posOffset>
-                </wp:positionV>
-                <wp:extent cx="19050" cy="266065"/>
-                <wp:effectExtent b="0" l="0" r="0" t="0"/>
-                <wp:wrapNone/>
-                <wp:docPr id="18" name="image18.png"/>
-                <a:graphic>
-                  <a:graphicData uri="http://schemas.openxmlformats.org/drawingml/2006/picture">
-                    <pic:pic>
-                      <pic:nvPicPr>
-                        <pic:cNvPr id="0" name="image18.png"/>
-                        <pic:cNvPicPr preferRelativeResize="0"/>
-                      </pic:nvPicPr>
-                      <pic:blipFill>
-                        <a:blip r:embed="rId21"/>
-                        <a:srcRect/>
-                        <a:stretch>
-                          <a:fillRect/>
-                        </a:stretch>
-                      </pic:blipFill>
-                      <pic:spPr>
-                        <a:xfrm>
-                          <a:off x="0" y="0"/>
-                          <a:ext cx="19050" cy="266065"/>
-                        </a:xfrm>
-                        <a:prstGeom prst="rect"/>
-                        <a:ln/>
-                      </pic:spPr>
-                    </pic:pic>
-                  </a:graphicData>
-                </a:graphic>
-              </wp:anchor>
-            </w:drawing>
-          </mc:Fallback>
-        </mc:AlternateContent>
-      </w:r>
-      <w:r>
-        <mc:AlternateContent>
-          <mc:Choice Requires="wpg">
-            <w:drawing>
-              <wp:anchor allowOverlap="1" behindDoc="0" distB="0" distT="0" distL="114300" distR="114300" hidden="0" layoutInCell="1" locked="0" relativeHeight="0" simplePos="0">
-                <wp:simplePos x="0" y="0"/>
-                <wp:positionH relativeFrom="column">
-                  <wp:posOffset>4699000</wp:posOffset>
-                </wp:positionH>
-                <wp:positionV relativeFrom="paragraph">
-                  <wp:posOffset>38100</wp:posOffset>
-                </wp:positionV>
-                <wp:extent cx="19050" cy="266700"/>
-                <wp:effectExtent b="0" l="0" r="0" t="0"/>
-                <wp:wrapNone/>
-                <wp:docPr id="16" name=""/>
-                <a:graphic>
-                  <a:graphicData uri="http://schemas.microsoft.com/office/word/2010/wordprocessingShape">
-                    <wps:wsp>
-                      <wps:cNvCnPr/>
-                      <wps:spPr>
-                        <a:xfrm>
-                          <a:off x="5346000" y="3646650"/>
-                          <a:ext cx="0" cy="266700"/>
-                        </a:xfrm>
-                        <a:prstGeom prst="straightConnector1">
-                          <a:avLst/>
-                        </a:prstGeom>
-                        <a:noFill/>
-                        <a:ln cap="flat" cmpd="sng" w="19050">
-                          <a:solidFill>
-                            <a:srgbClr val="000000"/>
-                          </a:solidFill>
-                          <a:prstDash val="solid"/>
-                          <a:miter lim="800000"/>
-                          <a:headEnd len="med" w="med" type="none"/>
-                          <a:tailEnd len="med" w="med" type="none"/>
-                        </a:ln>
-                      </wps:spPr>
-                      <wps:bodyPr anchorCtr="0" anchor="ctr" bIns="91425" lIns="91425" spcFirstLastPara="1" rIns="91425" wrap="square" tIns="91425">
-                        <a:noAutofit/>
-                      </wps:bodyPr>
-                    </wps:wsp>
-                  </a:graphicData>
-                </a:graphic>
-              </wp:anchor>
-            </w:drawing>
-          </mc:Choice>
-          <mc:Fallback>
-            <w:drawing>
-              <wp:anchor allowOverlap="1" behindDoc="0" distB="0" distT="0" distL="114300" distR="114300" hidden="0" layoutInCell="1" locked="0" relativeHeight="0" simplePos="0">
-                <wp:simplePos x="0" y="0"/>
-                <wp:positionH relativeFrom="column">
-                  <wp:posOffset>4699000</wp:posOffset>
-                </wp:positionH>
-                <wp:positionV relativeFrom="paragraph">
-                  <wp:posOffset>38100</wp:posOffset>
-                </wp:positionV>
-                <wp:extent cx="19050" cy="266700"/>
-                <wp:effectExtent b="0" l="0" r="0" t="0"/>
-                <wp:wrapNone/>
-                <wp:docPr id="16" name="image16.png"/>
-                <a:graphic>
-                  <a:graphicData uri="http://schemas.openxmlformats.org/drawingml/2006/picture">
-                    <pic:pic>
-                      <pic:nvPicPr>
-                        <pic:cNvPr id="0" name="image16.png"/>
-                        <pic:cNvPicPr preferRelativeResize="0"/>
-                      </pic:nvPicPr>
-                      <pic:blipFill>
-                        <a:blip r:embed="rId22"/>
-                        <a:srcRect/>
-                        <a:stretch>
-                          <a:fillRect/>
-                        </a:stretch>
-                      </pic:blipFill>
-                      <pic:spPr>
-                        <a:xfrm>
-                          <a:off x="0" y="0"/>
-                          <a:ext cx="19050" cy="266700"/>
-                        </a:xfrm>
-                        <a:prstGeom prst="rect"/>
-                        <a:ln/>
-                      </pic:spPr>
-                    </pic:pic>
-                  </a:graphicData>
-                </a:graphic>
-              </wp:anchor>
-            </w:drawing>
-          </mc:Fallback>
-        </mc:AlternateContent>
-      </w:r>
-      <w:r>
-        <mc:AlternateContent>
-          <mc:Choice Requires="wpg">
-            <w:drawing>
-              <wp:anchor allowOverlap="1" behindDoc="0" distB="0" distT="0" distL="114300" distR="114300" hidden="0" layoutInCell="1" locked="0" relativeHeight="0" simplePos="0">
-                <wp:simplePos x="0" y="0"/>
-                <wp:positionH relativeFrom="column">
-                  <wp:posOffset>2413000</wp:posOffset>
-                </wp:positionH>
-                <wp:positionV relativeFrom="paragraph">
-                  <wp:posOffset>25400</wp:posOffset>
-                </wp:positionV>
-                <wp:extent cx="276225" cy="285115"/>
-                <wp:effectExtent b="0" l="0" r="0" t="0"/>
-                <wp:wrapNone/>
-                <wp:docPr id="15" name=""/>
-                <a:graphic>
-                  <a:graphicData uri="http://schemas.microsoft.com/office/word/2010/wordprocessingShape">
-                    <wps:wsp>
-                      <wps:cNvCnPr/>
-                      <wps:spPr>
-                        <a:xfrm>
-                          <a:off x="5217413" y="3646968"/>
-                          <a:ext cx="257175" cy="266065"/>
-                        </a:xfrm>
-                        <a:prstGeom prst="straightConnector1">
-                          <a:avLst/>
-                        </a:prstGeom>
-                        <a:noFill/>
-                        <a:ln cap="flat" cmpd="sng" w="19050">
-                          <a:solidFill>
-                            <a:srgbClr val="000000"/>
-                          </a:solidFill>
-                          <a:prstDash val="solid"/>
-                          <a:miter lim="800000"/>
-                          <a:headEnd len="med" w="med" type="none"/>
-                          <a:tailEnd len="med" w="med" type="none"/>
-                        </a:ln>
-                      </wps:spPr>
-                      <wps:bodyPr anchorCtr="0" anchor="ctr" bIns="91425" lIns="91425" spcFirstLastPara="1" rIns="91425" wrap="square" tIns="91425">
-                        <a:noAutofit/>
-                      </wps:bodyPr>
-                    </wps:wsp>
-                  </a:graphicData>
-                </a:graphic>
-              </wp:anchor>
-            </w:drawing>
-          </mc:Choice>
-          <mc:Fallback>
-            <w:drawing>
-              <wp:anchor allowOverlap="1" behindDoc="0" distB="0" distT="0" distL="114300" distR="114300" hidden="0" layoutInCell="1" locked="0" relativeHeight="0" simplePos="0">
-                <wp:simplePos x="0" y="0"/>
-                <wp:positionH relativeFrom="column">
-                  <wp:posOffset>2413000</wp:posOffset>
-                </wp:positionH>
-                <wp:positionV relativeFrom="paragraph">
-                  <wp:posOffset>25400</wp:posOffset>
-                </wp:positionV>
-                <wp:extent cx="276225" cy="285115"/>
-                <wp:effectExtent b="0" l="0" r="0" t="0"/>
-                <wp:wrapNone/>
-                <wp:docPr id="15" name="image15.png"/>
-                <a:graphic>
-                  <a:graphicData uri="http://schemas.openxmlformats.org/drawingml/2006/picture">
-                    <pic:pic>
-                      <pic:nvPicPr>
-                        <pic:cNvPr id="0" name="image15.png"/>
-                        <pic:cNvPicPr preferRelativeResize="0"/>
-                      </pic:nvPicPr>
-                      <pic:blipFill>
-                        <a:blip r:embed="rId23"/>
-                        <a:srcRect/>
-                        <a:stretch>
-                          <a:fillRect/>
-                        </a:stretch>
-                      </pic:blipFill>
-                      <pic:spPr>
-                        <a:xfrm>
-                          <a:off x="0" y="0"/>
-                          <a:ext cx="276225" cy="285115"/>
-                        </a:xfrm>
-                        <a:prstGeom prst="rect"/>
-                        <a:ln/>
-                      </pic:spPr>
-                    </pic:pic>
-                  </a:graphicData>
-                </a:graphic>
-              </wp:anchor>
-            </w:drawing>
-          </mc:Fallback>
-        </mc:AlternateContent>
-      </w:r>
-      <w:r>
-        <mc:AlternateContent>
-          <mc:Choice Requires="wpg">
-            <w:drawing>
-              <wp:anchor allowOverlap="1" behindDoc="0" distB="0" distT="0" distL="114300" distR="114300" hidden="0" layoutInCell="1" locked="0" relativeHeight="0" simplePos="0">
-                <wp:simplePos x="0" y="0"/>
-                <wp:positionH relativeFrom="column">
-                  <wp:posOffset>5181600</wp:posOffset>
-                </wp:positionH>
-                <wp:positionV relativeFrom="paragraph">
-                  <wp:posOffset>38100</wp:posOffset>
-                </wp:positionV>
-                <wp:extent cx="295275" cy="238125"/>
-                <wp:effectExtent b="0" l="0" r="0" t="0"/>
-                <wp:wrapNone/>
-                <wp:docPr id="28" name=""/>
+                <wp:docPr id="17" name=""/>
                 <a:graphic>
                   <a:graphicData uri="http://schemas.microsoft.com/office/word/2010/wordprocessingShape">
                     <wps:wsp>
                       <wps:cNvSpPr/>
-                      <wps:cNvPr id="29" name="Shape 29"/>
+                      <wps:cNvPr id="18" name="Shape 18"/>
                       <wps:spPr>
                         <a:xfrm>
                           <a:off x="5207888" y="3670463"/>
@@ -5963,970 +7063,20 @@
               <wp:anchor allowOverlap="1" behindDoc="0" distB="0" distT="0" distL="114300" distR="114300" hidden="0" layoutInCell="1" locked="0" relativeHeight="0" simplePos="0">
                 <wp:simplePos x="0" y="0"/>
                 <wp:positionH relativeFrom="column">
-                  <wp:posOffset>5181600</wp:posOffset>
+                  <wp:posOffset>4775200</wp:posOffset>
                 </wp:positionH>
                 <wp:positionV relativeFrom="paragraph">
-                  <wp:posOffset>38100</wp:posOffset>
+                  <wp:posOffset>25400</wp:posOffset>
                 </wp:positionV>
-                <wp:extent cx="295275" cy="238125"/>
+                <wp:extent cx="314325" cy="257175"/>
                 <wp:effectExtent b="0" l="0" r="0" t="0"/>
                 <wp:wrapNone/>
-                <wp:docPr id="28" name="image28.png"/>
+                <wp:docPr id="17" name="image17.png"/>
                 <a:graphic>
                   <a:graphicData uri="http://schemas.openxmlformats.org/drawingml/2006/picture">
                     <pic:pic>
                       <pic:nvPicPr>
-                        <pic:cNvPr id="0" name="image28.png"/>
-                        <pic:cNvPicPr preferRelativeResize="0"/>
-                      </pic:nvPicPr>
-                      <pic:blipFill>
-                        <a:blip r:embed="rId24"/>
-                        <a:srcRect/>
-                        <a:stretch>
-                          <a:fillRect/>
-                        </a:stretch>
-                      </pic:blipFill>
-                      <pic:spPr>
-                        <a:xfrm>
-                          <a:off x="0" y="0"/>
-                          <a:ext cx="295275" cy="238125"/>
-                        </a:xfrm>
-                        <a:prstGeom prst="rect"/>
-                        <a:ln/>
-                      </pic:spPr>
-                    </pic:pic>
-                  </a:graphicData>
-                </a:graphic>
-              </wp:anchor>
-            </w:drawing>
-          </mc:Fallback>
-        </mc:AlternateContent>
-      </w:r>
-      <w:r>
-        <mc:AlternateContent>
-          <mc:Choice Requires="wpg">
-            <w:drawing>
-              <wp:anchor allowOverlap="1" behindDoc="0" distB="0" distT="0" distL="114300" distR="114300" hidden="0" layoutInCell="1" locked="0" relativeHeight="0" simplePos="0">
-                <wp:simplePos x="0" y="0"/>
-                <wp:positionH relativeFrom="column">
-                  <wp:posOffset>3022600</wp:posOffset>
-                </wp:positionH>
-                <wp:positionV relativeFrom="paragraph">
-                  <wp:posOffset>38100</wp:posOffset>
-                </wp:positionV>
-                <wp:extent cx="200025" cy="286385"/>
-                <wp:effectExtent b="0" l="0" r="0" t="0"/>
-                <wp:wrapNone/>
-                <wp:docPr id="12" name=""/>
-                <a:graphic>
-                  <a:graphicData uri="http://schemas.microsoft.com/office/word/2010/wordprocessingShape">
-                    <wps:wsp>
-                      <wps:cNvCnPr/>
-                      <wps:spPr>
-                        <a:xfrm flipH="1" rot="10800000">
-                          <a:off x="5255513" y="3646333"/>
-                          <a:ext cx="180975" cy="267335"/>
-                        </a:xfrm>
-                        <a:prstGeom prst="straightConnector1">
-                          <a:avLst/>
-                        </a:prstGeom>
-                        <a:noFill/>
-                        <a:ln cap="flat" cmpd="sng" w="19050">
-                          <a:solidFill>
-                            <a:srgbClr val="000000"/>
-                          </a:solidFill>
-                          <a:prstDash val="solid"/>
-                          <a:miter lim="800000"/>
-                          <a:headEnd len="med" w="med" type="none"/>
-                          <a:tailEnd len="med" w="med" type="none"/>
-                        </a:ln>
-                      </wps:spPr>
-                      <wps:bodyPr anchorCtr="0" anchor="ctr" bIns="91425" lIns="91425" spcFirstLastPara="1" rIns="91425" wrap="square" tIns="91425">
-                        <a:noAutofit/>
-                      </wps:bodyPr>
-                    </wps:wsp>
-                  </a:graphicData>
-                </a:graphic>
-              </wp:anchor>
-            </w:drawing>
-          </mc:Choice>
-          <mc:Fallback>
-            <w:drawing>
-              <wp:anchor allowOverlap="1" behindDoc="0" distB="0" distT="0" distL="114300" distR="114300" hidden="0" layoutInCell="1" locked="0" relativeHeight="0" simplePos="0">
-                <wp:simplePos x="0" y="0"/>
-                <wp:positionH relativeFrom="column">
-                  <wp:posOffset>3022600</wp:posOffset>
-                </wp:positionH>
-                <wp:positionV relativeFrom="paragraph">
-                  <wp:posOffset>38100</wp:posOffset>
-                </wp:positionV>
-                <wp:extent cx="200025" cy="286385"/>
-                <wp:effectExtent b="0" l="0" r="0" t="0"/>
-                <wp:wrapNone/>
-                <wp:docPr id="12" name="image12.png"/>
-                <a:graphic>
-                  <a:graphicData uri="http://schemas.openxmlformats.org/drawingml/2006/picture">
-                    <pic:pic>
-                      <pic:nvPicPr>
-                        <pic:cNvPr id="0" name="image12.png"/>
-                        <pic:cNvPicPr preferRelativeResize="0"/>
-                      </pic:nvPicPr>
-                      <pic:blipFill>
-                        <a:blip r:embed="rId25"/>
-                        <a:srcRect/>
-                        <a:stretch>
-                          <a:fillRect/>
-                        </a:stretch>
-                      </pic:blipFill>
-                      <pic:spPr>
-                        <a:xfrm>
-                          <a:off x="0" y="0"/>
-                          <a:ext cx="200025" cy="286385"/>
-                        </a:xfrm>
-                        <a:prstGeom prst="rect"/>
-                        <a:ln/>
-                      </pic:spPr>
-                    </pic:pic>
-                  </a:graphicData>
-                </a:graphic>
-              </wp:anchor>
-            </w:drawing>
-          </mc:Fallback>
-        </mc:AlternateContent>
-      </w:r>
-      <w:r>
-        <mc:AlternateContent>
-          <mc:Choice Requires="wpg">
-            <w:drawing>
-              <wp:anchor allowOverlap="1" behindDoc="0" distB="0" distT="0" distL="114300" distR="114300" hidden="0" layoutInCell="1" locked="0" relativeHeight="0" simplePos="0">
-                <wp:simplePos x="0" y="0"/>
-                <wp:positionH relativeFrom="column">
-                  <wp:posOffset>2413000</wp:posOffset>
-                </wp:positionH>
-                <wp:positionV relativeFrom="paragraph">
-                  <wp:posOffset>25400</wp:posOffset>
-                </wp:positionV>
-                <wp:extent cx="809625" cy="19050"/>
-                <wp:effectExtent b="0" l="0" r="0" t="0"/>
-                <wp:wrapNone/>
-                <wp:docPr id="20" name=""/>
-                <a:graphic>
-                  <a:graphicData uri="http://schemas.microsoft.com/office/word/2010/wordprocessingShape">
-                    <wps:wsp>
-                      <wps:cNvCnPr/>
-                      <wps:spPr>
-                        <a:xfrm>
-                          <a:off x="4941188" y="3779683"/>
-                          <a:ext cx="809625" cy="635"/>
-                        </a:xfrm>
-                        <a:prstGeom prst="straightConnector1">
-                          <a:avLst/>
-                        </a:prstGeom>
-                        <a:noFill/>
-                        <a:ln cap="flat" cmpd="sng" w="19050">
-                          <a:solidFill>
-                            <a:srgbClr val="000000"/>
-                          </a:solidFill>
-                          <a:prstDash val="solid"/>
-                          <a:miter lim="800000"/>
-                          <a:headEnd len="med" w="med" type="none"/>
-                          <a:tailEnd len="med" w="med" type="none"/>
-                        </a:ln>
-                      </wps:spPr>
-                      <wps:bodyPr anchorCtr="0" anchor="ctr" bIns="91425" lIns="91425" spcFirstLastPara="1" rIns="91425" wrap="square" tIns="91425">
-                        <a:noAutofit/>
-                      </wps:bodyPr>
-                    </wps:wsp>
-                  </a:graphicData>
-                </a:graphic>
-              </wp:anchor>
-            </w:drawing>
-          </mc:Choice>
-          <mc:Fallback>
-            <w:drawing>
-              <wp:anchor allowOverlap="1" behindDoc="0" distB="0" distT="0" distL="114300" distR="114300" hidden="0" layoutInCell="1" locked="0" relativeHeight="0" simplePos="0">
-                <wp:simplePos x="0" y="0"/>
-                <wp:positionH relativeFrom="column">
-                  <wp:posOffset>2413000</wp:posOffset>
-                </wp:positionH>
-                <wp:positionV relativeFrom="paragraph">
-                  <wp:posOffset>25400</wp:posOffset>
-                </wp:positionV>
-                <wp:extent cx="809625" cy="19050"/>
-                <wp:effectExtent b="0" l="0" r="0" t="0"/>
-                <wp:wrapNone/>
-                <wp:docPr id="20" name="image20.png"/>
-                <a:graphic>
-                  <a:graphicData uri="http://schemas.openxmlformats.org/drawingml/2006/picture">
-                    <pic:pic>
-                      <pic:nvPicPr>
-                        <pic:cNvPr id="0" name="image20.png"/>
-                        <pic:cNvPicPr preferRelativeResize="0"/>
-                      </pic:nvPicPr>
-                      <pic:blipFill>
-                        <a:blip r:embed="rId26"/>
-                        <a:srcRect/>
-                        <a:stretch>
-                          <a:fillRect/>
-                        </a:stretch>
-                      </pic:blipFill>
-                      <pic:spPr>
-                        <a:xfrm>
-                          <a:off x="0" y="0"/>
-                          <a:ext cx="809625" cy="19050"/>
-                        </a:xfrm>
-                        <a:prstGeom prst="rect"/>
-                        <a:ln/>
-                      </pic:spPr>
-                    </pic:pic>
-                  </a:graphicData>
-                </a:graphic>
-              </wp:anchor>
-            </w:drawing>
-          </mc:Fallback>
-        </mc:AlternateContent>
-      </w:r>
-      <w:r>
-        <mc:AlternateContent>
-          <mc:Choice Requires="wpg">
-            <w:drawing>
-              <wp:anchor allowOverlap="1" behindDoc="0" distB="0" distT="0" distL="114300" distR="114300" hidden="0" layoutInCell="1" locked="0" relativeHeight="0" simplePos="0">
-                <wp:simplePos x="0" y="0"/>
-                <wp:positionH relativeFrom="column">
-                  <wp:posOffset>4013200</wp:posOffset>
-                </wp:positionH>
-                <wp:positionV relativeFrom="paragraph">
-                  <wp:posOffset>88900</wp:posOffset>
-                </wp:positionV>
-                <wp:extent cx="276225" cy="170815"/>
-                <wp:effectExtent b="0" l="0" r="0" t="0"/>
-                <wp:wrapNone/>
-                <wp:docPr id="23" name=""/>
-                <a:graphic>
-                  <a:graphicData uri="http://schemas.microsoft.com/office/word/2010/wordprocessingShape">
-                    <wps:wsp>
-                      <wps:cNvSpPr/>
-                      <wps:cNvPr id="24" name="Shape 24"/>
-                      <wps:spPr>
-                        <a:xfrm>
-                          <a:off x="5217413" y="3704118"/>
-                          <a:ext cx="257175" cy="151765"/>
-                        </a:xfrm>
-                        <a:prstGeom prst="ellipse">
-                          <a:avLst/>
-                        </a:prstGeom>
-                        <a:solidFill>
-                          <a:srgbClr val="FFFFFF"/>
-                        </a:solidFill>
-                        <a:ln cap="flat" cmpd="sng" w="19050">
-                          <a:solidFill>
-                            <a:srgbClr val="000000"/>
-                          </a:solidFill>
-                          <a:prstDash val="solid"/>
-                          <a:miter lim="800000"/>
-                          <a:headEnd len="sm" w="sm" type="none"/>
-                          <a:tailEnd len="sm" w="sm" type="none"/>
-                        </a:ln>
-                      </wps:spPr>
-                      <wps:txbx>
-                        <w:txbxContent>
-                          <w:p>
-                            <w:pPr>
-                              <w:spacing w:after="0" w:before="0" w:line="240"/>
-                              <w:ind w:left="0" w:right="0" w:firstLine="0"/>
-                              <w:jc w:val="left"/>
-                              <w:textDirection w:val="btLr"/>
-                            </w:pPr>
-                          </w:p>
-                        </w:txbxContent>
-                      </wps:txbx>
-                      <wps:bodyPr anchorCtr="0" anchor="ctr" bIns="91425" lIns="91425" spcFirstLastPara="1" rIns="91425" wrap="square" tIns="91425">
-                        <a:noAutofit/>
-                      </wps:bodyPr>
-                    </wps:wsp>
-                  </a:graphicData>
-                </a:graphic>
-              </wp:anchor>
-            </w:drawing>
-          </mc:Choice>
-          <mc:Fallback>
-            <w:drawing>
-              <wp:anchor allowOverlap="1" behindDoc="0" distB="0" distT="0" distL="114300" distR="114300" hidden="0" layoutInCell="1" locked="0" relativeHeight="0" simplePos="0">
-                <wp:simplePos x="0" y="0"/>
-                <wp:positionH relativeFrom="column">
-                  <wp:posOffset>4013200</wp:posOffset>
-                </wp:positionH>
-                <wp:positionV relativeFrom="paragraph">
-                  <wp:posOffset>88900</wp:posOffset>
-                </wp:positionV>
-                <wp:extent cx="276225" cy="170815"/>
-                <wp:effectExtent b="0" l="0" r="0" t="0"/>
-                <wp:wrapNone/>
-                <wp:docPr id="23" name="image23.png"/>
-                <a:graphic>
-                  <a:graphicData uri="http://schemas.openxmlformats.org/drawingml/2006/picture">
-                    <pic:pic>
-                      <pic:nvPicPr>
-                        <pic:cNvPr id="0" name="image23.png"/>
-                        <pic:cNvPicPr preferRelativeResize="0"/>
-                      </pic:nvPicPr>
-                      <pic:blipFill>
-                        <a:blip r:embed="rId27"/>
-                        <a:srcRect/>
-                        <a:stretch>
-                          <a:fillRect/>
-                        </a:stretch>
-                      </pic:blipFill>
-                      <pic:spPr>
-                        <a:xfrm>
-                          <a:off x="0" y="0"/>
-                          <a:ext cx="276225" cy="170815"/>
-                        </a:xfrm>
-                        <a:prstGeom prst="rect"/>
-                        <a:ln/>
-                      </pic:spPr>
-                    </pic:pic>
-                  </a:graphicData>
-                </a:graphic>
-              </wp:anchor>
-            </w:drawing>
-          </mc:Fallback>
-        </mc:AlternateContent>
-      </w:r>
-      <w:r>
-        <mc:AlternateContent>
-          <mc:Choice Requires="wpg">
-            <w:drawing>
-              <wp:anchor allowOverlap="1" behindDoc="0" distB="0" distT="0" distL="114300" distR="114300" hidden="0" layoutInCell="1" locked="0" relativeHeight="0" simplePos="0">
-                <wp:simplePos x="0" y="0"/>
-                <wp:positionH relativeFrom="column">
-                  <wp:posOffset>3556000</wp:posOffset>
-                </wp:positionH>
-                <wp:positionV relativeFrom="paragraph">
-                  <wp:posOffset>25400</wp:posOffset>
-                </wp:positionV>
-                <wp:extent cx="809625" cy="19050"/>
-                <wp:effectExtent b="0" l="0" r="0" t="0"/>
-                <wp:wrapNone/>
-                <wp:docPr id="10" name=""/>
-                <a:graphic>
-                  <a:graphicData uri="http://schemas.microsoft.com/office/word/2010/wordprocessingShape">
-                    <wps:wsp>
-                      <wps:cNvCnPr/>
-                      <wps:spPr>
-                        <a:xfrm>
-                          <a:off x="4941188" y="3779683"/>
-                          <a:ext cx="809625" cy="635"/>
-                        </a:xfrm>
-                        <a:prstGeom prst="straightConnector1">
-                          <a:avLst/>
-                        </a:prstGeom>
-                        <a:noFill/>
-                        <a:ln cap="flat" cmpd="sng" w="19050">
-                          <a:solidFill>
-                            <a:srgbClr val="000000"/>
-                          </a:solidFill>
-                          <a:prstDash val="solid"/>
-                          <a:miter lim="800000"/>
-                          <a:headEnd len="med" w="med" type="none"/>
-                          <a:tailEnd len="med" w="med" type="none"/>
-                        </a:ln>
-                      </wps:spPr>
-                      <wps:bodyPr anchorCtr="0" anchor="ctr" bIns="91425" lIns="91425" spcFirstLastPara="1" rIns="91425" wrap="square" tIns="91425">
-                        <a:noAutofit/>
-                      </wps:bodyPr>
-                    </wps:wsp>
-                  </a:graphicData>
-                </a:graphic>
-              </wp:anchor>
-            </w:drawing>
-          </mc:Choice>
-          <mc:Fallback>
-            <w:drawing>
-              <wp:anchor allowOverlap="1" behindDoc="0" distB="0" distT="0" distL="114300" distR="114300" hidden="0" layoutInCell="1" locked="0" relativeHeight="0" simplePos="0">
-                <wp:simplePos x="0" y="0"/>
-                <wp:positionH relativeFrom="column">
-                  <wp:posOffset>3556000</wp:posOffset>
-                </wp:positionH>
-                <wp:positionV relativeFrom="paragraph">
-                  <wp:posOffset>25400</wp:posOffset>
-                </wp:positionV>
-                <wp:extent cx="809625" cy="19050"/>
-                <wp:effectExtent b="0" l="0" r="0" t="0"/>
-                <wp:wrapNone/>
-                <wp:docPr id="10" name="image10.png"/>
-                <a:graphic>
-                  <a:graphicData uri="http://schemas.openxmlformats.org/drawingml/2006/picture">
-                    <pic:pic>
-                      <pic:nvPicPr>
-                        <pic:cNvPr id="0" name="image10.png"/>
-                        <pic:cNvPicPr preferRelativeResize="0"/>
-                      </pic:nvPicPr>
-                      <pic:blipFill>
-                        <a:blip r:embed="rId28"/>
-                        <a:srcRect/>
-                        <a:stretch>
-                          <a:fillRect/>
-                        </a:stretch>
-                      </pic:blipFill>
-                      <pic:spPr>
-                        <a:xfrm>
-                          <a:off x="0" y="0"/>
-                          <a:ext cx="809625" cy="19050"/>
-                        </a:xfrm>
-                        <a:prstGeom prst="rect"/>
-                        <a:ln/>
-                      </pic:spPr>
-                    </pic:pic>
-                  </a:graphicData>
-                </a:graphic>
-              </wp:anchor>
-            </w:drawing>
-          </mc:Fallback>
-        </mc:AlternateContent>
-      </w:r>
-      <w:r>
-        <mc:AlternateContent>
-          <mc:Choice Requires="wpg">
-            <w:drawing>
-              <wp:anchor allowOverlap="1" behindDoc="0" distB="0" distT="0" distL="114300" distR="114300" hidden="0" layoutInCell="1" locked="0" relativeHeight="0" simplePos="0">
-                <wp:simplePos x="0" y="0"/>
-                <wp:positionH relativeFrom="column">
-                  <wp:posOffset>1231900</wp:posOffset>
-                </wp:positionH>
-                <wp:positionV relativeFrom="paragraph">
-                  <wp:posOffset>25400</wp:posOffset>
-                </wp:positionV>
-                <wp:extent cx="809625" cy="19050"/>
-                <wp:effectExtent b="0" l="0" r="0" t="0"/>
-                <wp:wrapNone/>
-                <wp:docPr id="8" name=""/>
-                <a:graphic>
-                  <a:graphicData uri="http://schemas.microsoft.com/office/word/2010/wordprocessingShape">
-                    <wps:wsp>
-                      <wps:cNvCnPr/>
-                      <wps:spPr>
-                        <a:xfrm>
-                          <a:off x="4941188" y="3779683"/>
-                          <a:ext cx="809625" cy="635"/>
-                        </a:xfrm>
-                        <a:prstGeom prst="straightConnector1">
-                          <a:avLst/>
-                        </a:prstGeom>
-                        <a:noFill/>
-                        <a:ln cap="flat" cmpd="sng" w="19050">
-                          <a:solidFill>
-                            <a:srgbClr val="000000"/>
-                          </a:solidFill>
-                          <a:prstDash val="solid"/>
-                          <a:miter lim="800000"/>
-                          <a:headEnd len="med" w="med" type="none"/>
-                          <a:tailEnd len="med" w="med" type="none"/>
-                        </a:ln>
-                      </wps:spPr>
-                      <wps:bodyPr anchorCtr="0" anchor="ctr" bIns="91425" lIns="91425" spcFirstLastPara="1" rIns="91425" wrap="square" tIns="91425">
-                        <a:noAutofit/>
-                      </wps:bodyPr>
-                    </wps:wsp>
-                  </a:graphicData>
-                </a:graphic>
-              </wp:anchor>
-            </w:drawing>
-          </mc:Choice>
-          <mc:Fallback>
-            <w:drawing>
-              <wp:anchor allowOverlap="1" behindDoc="0" distB="0" distT="0" distL="114300" distR="114300" hidden="0" layoutInCell="1" locked="0" relativeHeight="0" simplePos="0">
-                <wp:simplePos x="0" y="0"/>
-                <wp:positionH relativeFrom="column">
-                  <wp:posOffset>1231900</wp:posOffset>
-                </wp:positionH>
-                <wp:positionV relativeFrom="paragraph">
-                  <wp:posOffset>25400</wp:posOffset>
-                </wp:positionV>
-                <wp:extent cx="809625" cy="19050"/>
-                <wp:effectExtent b="0" l="0" r="0" t="0"/>
-                <wp:wrapNone/>
-                <wp:docPr id="8" name="image8.png"/>
-                <a:graphic>
-                  <a:graphicData uri="http://schemas.openxmlformats.org/drawingml/2006/picture">
-                    <pic:pic>
-                      <pic:nvPicPr>
-                        <pic:cNvPr id="0" name="image8.png"/>
-                        <pic:cNvPicPr preferRelativeResize="0"/>
-                      </pic:nvPicPr>
-                      <pic:blipFill>
-                        <a:blip r:embed="rId29"/>
-                        <a:srcRect/>
-                        <a:stretch>
-                          <a:fillRect/>
-                        </a:stretch>
-                      </pic:blipFill>
-                      <pic:spPr>
-                        <a:xfrm>
-                          <a:off x="0" y="0"/>
-                          <a:ext cx="809625" cy="19050"/>
-                        </a:xfrm>
-                        <a:prstGeom prst="rect"/>
-                        <a:ln/>
-                      </pic:spPr>
-                    </pic:pic>
-                  </a:graphicData>
-                </a:graphic>
-              </wp:anchor>
-            </w:drawing>
-          </mc:Fallback>
-        </mc:AlternateContent>
-      </w:r>
-      <w:r>
-        <mc:AlternateContent>
-          <mc:Choice Requires="wpg">
-            <w:drawing>
-              <wp:anchor allowOverlap="1" behindDoc="0" distB="0" distT="0" distL="114300" distR="114300" hidden="0" layoutInCell="1" locked="0" relativeHeight="0" simplePos="0">
-                <wp:simplePos x="0" y="0"/>
-                <wp:positionH relativeFrom="column">
-                  <wp:posOffset>3213100</wp:posOffset>
-                </wp:positionH>
-                <wp:positionV relativeFrom="paragraph">
-                  <wp:posOffset>38100</wp:posOffset>
-                </wp:positionV>
-                <wp:extent cx="19050" cy="266700"/>
-                <wp:effectExtent b="0" l="0" r="0" t="0"/>
-                <wp:wrapNone/>
-                <wp:docPr id="29" name=""/>
-                <a:graphic>
-                  <a:graphicData uri="http://schemas.microsoft.com/office/word/2010/wordprocessingShape">
-                    <wps:wsp>
-                      <wps:cNvCnPr/>
-                      <wps:spPr>
-                        <a:xfrm>
-                          <a:off x="5346000" y="3646650"/>
-                          <a:ext cx="0" cy="266700"/>
-                        </a:xfrm>
-                        <a:prstGeom prst="straightConnector1">
-                          <a:avLst/>
-                        </a:prstGeom>
-                        <a:noFill/>
-                        <a:ln cap="flat" cmpd="sng" w="19050">
-                          <a:solidFill>
-                            <a:srgbClr val="000000"/>
-                          </a:solidFill>
-                          <a:prstDash val="solid"/>
-                          <a:miter lim="800000"/>
-                          <a:headEnd len="med" w="med" type="none"/>
-                          <a:tailEnd len="med" w="med" type="none"/>
-                        </a:ln>
-                      </wps:spPr>
-                      <wps:bodyPr anchorCtr="0" anchor="ctr" bIns="91425" lIns="91425" spcFirstLastPara="1" rIns="91425" wrap="square" tIns="91425">
-                        <a:noAutofit/>
-                      </wps:bodyPr>
-                    </wps:wsp>
-                  </a:graphicData>
-                </a:graphic>
-              </wp:anchor>
-            </w:drawing>
-          </mc:Choice>
-          <mc:Fallback>
-            <w:drawing>
-              <wp:anchor allowOverlap="1" behindDoc="0" distB="0" distT="0" distL="114300" distR="114300" hidden="0" layoutInCell="1" locked="0" relativeHeight="0" simplePos="0">
-                <wp:simplePos x="0" y="0"/>
-                <wp:positionH relativeFrom="column">
-                  <wp:posOffset>3213100</wp:posOffset>
-                </wp:positionH>
-                <wp:positionV relativeFrom="paragraph">
-                  <wp:posOffset>38100</wp:posOffset>
-                </wp:positionV>
-                <wp:extent cx="19050" cy="266700"/>
-                <wp:effectExtent b="0" l="0" r="0" t="0"/>
-                <wp:wrapNone/>
-                <wp:docPr id="29" name="image29.png"/>
-                <a:graphic>
-                  <a:graphicData uri="http://schemas.openxmlformats.org/drawingml/2006/picture">
-                    <pic:pic>
-                      <pic:nvPicPr>
-                        <pic:cNvPr id="0" name="image29.png"/>
-                        <pic:cNvPicPr preferRelativeResize="0"/>
-                      </pic:nvPicPr>
-                      <pic:blipFill>
-                        <a:blip r:embed="rId30"/>
-                        <a:srcRect/>
-                        <a:stretch>
-                          <a:fillRect/>
-                        </a:stretch>
-                      </pic:blipFill>
-                      <pic:spPr>
-                        <a:xfrm>
-                          <a:off x="0" y="0"/>
-                          <a:ext cx="19050" cy="266700"/>
-                        </a:xfrm>
-                        <a:prstGeom prst="rect"/>
-                        <a:ln/>
-                      </pic:spPr>
-                    </pic:pic>
-                  </a:graphicData>
-                </a:graphic>
-              </wp:anchor>
-            </w:drawing>
-          </mc:Fallback>
-        </mc:AlternateContent>
-      </w:r>
-      <w:r>
-        <mc:AlternateContent>
-          <mc:Choice Requires="wpg">
-            <w:drawing>
-              <wp:anchor allowOverlap="1" behindDoc="0" distB="0" distT="0" distL="114300" distR="114300" hidden="0" layoutInCell="1" locked="0" relativeHeight="0" simplePos="0">
-                <wp:simplePos x="0" y="0"/>
-                <wp:positionH relativeFrom="column">
-                  <wp:posOffset>1485900</wp:posOffset>
-                </wp:positionH>
-                <wp:positionV relativeFrom="paragraph">
-                  <wp:posOffset>38100</wp:posOffset>
-                </wp:positionV>
-                <wp:extent cx="19050" cy="277495"/>
-                <wp:effectExtent b="0" l="0" r="0" t="0"/>
-                <wp:wrapNone/>
-                <wp:docPr id="24" name=""/>
-                <a:graphic>
-                  <a:graphicData uri="http://schemas.microsoft.com/office/word/2010/wordprocessingShape">
-                    <wps:wsp>
-                      <wps:cNvCnPr/>
-                      <wps:spPr>
-                        <a:xfrm>
-                          <a:off x="5346000" y="3641253"/>
-                          <a:ext cx="0" cy="277495"/>
-                        </a:xfrm>
-                        <a:prstGeom prst="straightConnector1">
-                          <a:avLst/>
-                        </a:prstGeom>
-                        <a:noFill/>
-                        <a:ln cap="flat" cmpd="sng" w="19050">
-                          <a:solidFill>
-                            <a:srgbClr val="000000"/>
-                          </a:solidFill>
-                          <a:prstDash val="solid"/>
-                          <a:miter lim="800000"/>
-                          <a:headEnd len="med" w="med" type="none"/>
-                          <a:tailEnd len="med" w="med" type="none"/>
-                        </a:ln>
-                      </wps:spPr>
-                      <wps:bodyPr anchorCtr="0" anchor="ctr" bIns="91425" lIns="91425" spcFirstLastPara="1" rIns="91425" wrap="square" tIns="91425">
-                        <a:noAutofit/>
-                      </wps:bodyPr>
-                    </wps:wsp>
-                  </a:graphicData>
-                </a:graphic>
-              </wp:anchor>
-            </w:drawing>
-          </mc:Choice>
-          <mc:Fallback>
-            <w:drawing>
-              <wp:anchor allowOverlap="1" behindDoc="0" distB="0" distT="0" distL="114300" distR="114300" hidden="0" layoutInCell="1" locked="0" relativeHeight="0" simplePos="0">
-                <wp:simplePos x="0" y="0"/>
-                <wp:positionH relativeFrom="column">
-                  <wp:posOffset>1485900</wp:posOffset>
-                </wp:positionH>
-                <wp:positionV relativeFrom="paragraph">
-                  <wp:posOffset>38100</wp:posOffset>
-                </wp:positionV>
-                <wp:extent cx="19050" cy="277495"/>
-                <wp:effectExtent b="0" l="0" r="0" t="0"/>
-                <wp:wrapNone/>
-                <wp:docPr id="24" name="image24.png"/>
-                <a:graphic>
-                  <a:graphicData uri="http://schemas.openxmlformats.org/drawingml/2006/picture">
-                    <pic:pic>
-                      <pic:nvPicPr>
-                        <pic:cNvPr id="0" name="image24.png"/>
-                        <pic:cNvPicPr preferRelativeResize="0"/>
-                      </pic:nvPicPr>
-                      <pic:blipFill>
-                        <a:blip r:embed="rId31"/>
-                        <a:srcRect/>
-                        <a:stretch>
-                          <a:fillRect/>
-                        </a:stretch>
-                      </pic:blipFill>
-                      <pic:spPr>
-                        <a:xfrm>
-                          <a:off x="0" y="0"/>
-                          <a:ext cx="19050" cy="277495"/>
-                        </a:xfrm>
-                        <a:prstGeom prst="rect"/>
-                        <a:ln/>
-                      </pic:spPr>
-                    </pic:pic>
-                  </a:graphicData>
-                </a:graphic>
-              </wp:anchor>
-            </w:drawing>
-          </mc:Fallback>
-        </mc:AlternateContent>
-      </w:r>
-      <w:r>
-        <mc:AlternateContent>
-          <mc:Choice Requires="wpg">
-            <w:drawing>
-              <wp:anchor allowOverlap="1" behindDoc="0" distB="0" distT="0" distL="114300" distR="114300" hidden="0" layoutInCell="1" locked="0" relativeHeight="0" simplePos="0">
-                <wp:simplePos x="0" y="0"/>
-                <wp:positionH relativeFrom="column">
-                  <wp:posOffset>1231900</wp:posOffset>
-                </wp:positionH>
-                <wp:positionV relativeFrom="paragraph">
-                  <wp:posOffset>38100</wp:posOffset>
-                </wp:positionV>
-                <wp:extent cx="19050" cy="266700"/>
-                <wp:effectExtent b="0" l="0" r="0" t="0"/>
-                <wp:wrapNone/>
-                <wp:docPr id="13" name=""/>
-                <a:graphic>
-                  <a:graphicData uri="http://schemas.microsoft.com/office/word/2010/wordprocessingShape">
-                    <wps:wsp>
-                      <wps:cNvCnPr/>
-                      <wps:spPr>
-                        <a:xfrm>
-                          <a:off x="5346000" y="3646650"/>
-                          <a:ext cx="0" cy="266700"/>
-                        </a:xfrm>
-                        <a:prstGeom prst="straightConnector1">
-                          <a:avLst/>
-                        </a:prstGeom>
-                        <a:noFill/>
-                        <a:ln cap="flat" cmpd="sng" w="19050">
-                          <a:solidFill>
-                            <a:srgbClr val="000000"/>
-                          </a:solidFill>
-                          <a:prstDash val="solid"/>
-                          <a:miter lim="800000"/>
-                          <a:headEnd len="med" w="med" type="none"/>
-                          <a:tailEnd len="med" w="med" type="none"/>
-                        </a:ln>
-                      </wps:spPr>
-                      <wps:bodyPr anchorCtr="0" anchor="ctr" bIns="91425" lIns="91425" spcFirstLastPara="1" rIns="91425" wrap="square" tIns="91425">
-                        <a:noAutofit/>
-                      </wps:bodyPr>
-                    </wps:wsp>
-                  </a:graphicData>
-                </a:graphic>
-              </wp:anchor>
-            </w:drawing>
-          </mc:Choice>
-          <mc:Fallback>
-            <w:drawing>
-              <wp:anchor allowOverlap="1" behindDoc="0" distB="0" distT="0" distL="114300" distR="114300" hidden="0" layoutInCell="1" locked="0" relativeHeight="0" simplePos="0">
-                <wp:simplePos x="0" y="0"/>
-                <wp:positionH relativeFrom="column">
-                  <wp:posOffset>1231900</wp:posOffset>
-                </wp:positionH>
-                <wp:positionV relativeFrom="paragraph">
-                  <wp:posOffset>38100</wp:posOffset>
-                </wp:positionV>
-                <wp:extent cx="19050" cy="266700"/>
-                <wp:effectExtent b="0" l="0" r="0" t="0"/>
-                <wp:wrapNone/>
-                <wp:docPr id="13" name="image13.png"/>
-                <a:graphic>
-                  <a:graphicData uri="http://schemas.openxmlformats.org/drawingml/2006/picture">
-                    <pic:pic>
-                      <pic:nvPicPr>
-                        <pic:cNvPr id="0" name="image13.png"/>
-                        <pic:cNvPicPr preferRelativeResize="0"/>
-                      </pic:nvPicPr>
-                      <pic:blipFill>
-                        <a:blip r:embed="rId32"/>
-                        <a:srcRect/>
-                        <a:stretch>
-                          <a:fillRect/>
-                        </a:stretch>
-                      </pic:blipFill>
-                      <pic:spPr>
-                        <a:xfrm>
-                          <a:off x="0" y="0"/>
-                          <a:ext cx="19050" cy="266700"/>
-                        </a:xfrm>
-                        <a:prstGeom prst="rect"/>
-                        <a:ln/>
-                      </pic:spPr>
-                    </pic:pic>
-                  </a:graphicData>
-                </a:graphic>
-              </wp:anchor>
-            </w:drawing>
-          </mc:Fallback>
-        </mc:AlternateContent>
-      </w:r>
-      <w:r>
-        <mc:AlternateContent>
-          <mc:Choice Requires="wpg">
-            <w:drawing>
-              <wp:anchor allowOverlap="1" behindDoc="0" distB="0" distT="0" distL="114300" distR="114300" hidden="0" layoutInCell="1" locked="0" relativeHeight="0" simplePos="0">
-                <wp:simplePos x="0" y="0"/>
-                <wp:positionH relativeFrom="column">
-                  <wp:posOffset>4356100</wp:posOffset>
-                </wp:positionH>
-                <wp:positionV relativeFrom="paragraph">
-                  <wp:posOffset>38100</wp:posOffset>
-                </wp:positionV>
-                <wp:extent cx="19050" cy="266700"/>
-                <wp:effectExtent b="0" l="0" r="0" t="0"/>
-                <wp:wrapNone/>
-                <wp:docPr id="22" name=""/>
-                <a:graphic>
-                  <a:graphicData uri="http://schemas.microsoft.com/office/word/2010/wordprocessingShape">
-                    <wps:wsp>
-                      <wps:cNvCnPr/>
-                      <wps:spPr>
-                        <a:xfrm>
-                          <a:off x="5346000" y="3646650"/>
-                          <a:ext cx="0" cy="266700"/>
-                        </a:xfrm>
-                        <a:prstGeom prst="straightConnector1">
-                          <a:avLst/>
-                        </a:prstGeom>
-                        <a:noFill/>
-                        <a:ln cap="flat" cmpd="sng" w="19050">
-                          <a:solidFill>
-                            <a:srgbClr val="000000"/>
-                          </a:solidFill>
-                          <a:prstDash val="solid"/>
-                          <a:miter lim="800000"/>
-                          <a:headEnd len="med" w="med" type="none"/>
-                          <a:tailEnd len="med" w="med" type="none"/>
-                        </a:ln>
-                      </wps:spPr>
-                      <wps:bodyPr anchorCtr="0" anchor="ctr" bIns="91425" lIns="91425" spcFirstLastPara="1" rIns="91425" wrap="square" tIns="91425">
-                        <a:noAutofit/>
-                      </wps:bodyPr>
-                    </wps:wsp>
-                  </a:graphicData>
-                </a:graphic>
-              </wp:anchor>
-            </w:drawing>
-          </mc:Choice>
-          <mc:Fallback>
-            <w:drawing>
-              <wp:anchor allowOverlap="1" behindDoc="0" distB="0" distT="0" distL="114300" distR="114300" hidden="0" layoutInCell="1" locked="0" relativeHeight="0" simplePos="0">
-                <wp:simplePos x="0" y="0"/>
-                <wp:positionH relativeFrom="column">
-                  <wp:posOffset>4356100</wp:posOffset>
-                </wp:positionH>
-                <wp:positionV relativeFrom="paragraph">
-                  <wp:posOffset>38100</wp:posOffset>
-                </wp:positionV>
-                <wp:extent cx="19050" cy="266700"/>
-                <wp:effectExtent b="0" l="0" r="0" t="0"/>
-                <wp:wrapNone/>
-                <wp:docPr id="22" name="image22.png"/>
-                <a:graphic>
-                  <a:graphicData uri="http://schemas.openxmlformats.org/drawingml/2006/picture">
-                    <pic:pic>
-                      <pic:nvPicPr>
-                        <pic:cNvPr id="0" name="image22.png"/>
-                        <pic:cNvPicPr preferRelativeResize="0"/>
-                      </pic:nvPicPr>
-                      <pic:blipFill>
-                        <a:blip r:embed="rId33"/>
-                        <a:srcRect/>
-                        <a:stretch>
-                          <a:fillRect/>
-                        </a:stretch>
-                      </pic:blipFill>
-                      <pic:spPr>
-                        <a:xfrm>
-                          <a:off x="0" y="0"/>
-                          <a:ext cx="19050" cy="266700"/>
-                        </a:xfrm>
-                        <a:prstGeom prst="rect"/>
-                        <a:ln/>
-                      </pic:spPr>
-                    </pic:pic>
-                  </a:graphicData>
-                </a:graphic>
-              </wp:anchor>
-            </w:drawing>
-          </mc:Fallback>
-        </mc:AlternateContent>
-      </w:r>
-      <w:r>
-        <mc:AlternateContent>
-          <mc:Choice Requires="wpg">
-            <w:drawing>
-              <wp:anchor allowOverlap="1" behindDoc="0" distB="0" distT="0" distL="114300" distR="114300" hidden="0" layoutInCell="1" locked="0" relativeHeight="0" simplePos="0">
-                <wp:simplePos x="0" y="0"/>
-                <wp:positionH relativeFrom="column">
-                  <wp:posOffset>3619500</wp:posOffset>
-                </wp:positionH>
-                <wp:positionV relativeFrom="paragraph">
-                  <wp:posOffset>88900</wp:posOffset>
-                </wp:positionV>
-                <wp:extent cx="276225" cy="170815"/>
-                <wp:effectExtent b="0" l="0" r="0" t="0"/>
-                <wp:wrapNone/>
-                <wp:docPr id="4" name=""/>
-                <a:graphic>
-                  <a:graphicData uri="http://schemas.microsoft.com/office/word/2010/wordprocessingShape">
-                    <wps:wsp>
-                      <wps:cNvSpPr/>
-                      <wps:cNvPr id="5" name="Shape 5"/>
-                      <wps:spPr>
-                        <a:xfrm>
-                          <a:off x="5217413" y="3704118"/>
-                          <a:ext cx="257175" cy="151765"/>
-                        </a:xfrm>
-                        <a:prstGeom prst="ellipse">
-                          <a:avLst/>
-                        </a:prstGeom>
-                        <a:solidFill>
-                          <a:srgbClr val="FFFFFF"/>
-                        </a:solidFill>
-                        <a:ln cap="flat" cmpd="sng" w="19050">
-                          <a:solidFill>
-                            <a:srgbClr val="000000"/>
-                          </a:solidFill>
-                          <a:prstDash val="solid"/>
-                          <a:miter lim="800000"/>
-                          <a:headEnd len="sm" w="sm" type="none"/>
-                          <a:tailEnd len="sm" w="sm" type="none"/>
-                        </a:ln>
-                      </wps:spPr>
-                      <wps:txbx>
-                        <w:txbxContent>
-                          <w:p>
-                            <w:pPr>
-                              <w:spacing w:after="0" w:before="0" w:line="240"/>
-                              <w:ind w:left="0" w:right="0" w:firstLine="0"/>
-                              <w:jc w:val="left"/>
-                              <w:textDirection w:val="btLr"/>
-                            </w:pPr>
-                          </w:p>
-                        </w:txbxContent>
-                      </wps:txbx>
-                      <wps:bodyPr anchorCtr="0" anchor="ctr" bIns="91425" lIns="91425" spcFirstLastPara="1" rIns="91425" wrap="square" tIns="91425">
-                        <a:noAutofit/>
-                      </wps:bodyPr>
-                    </wps:wsp>
-                  </a:graphicData>
-                </a:graphic>
-              </wp:anchor>
-            </w:drawing>
-          </mc:Choice>
-          <mc:Fallback>
-            <w:drawing>
-              <wp:anchor allowOverlap="1" behindDoc="0" distB="0" distT="0" distL="114300" distR="114300" hidden="0" layoutInCell="1" locked="0" relativeHeight="0" simplePos="0">
-                <wp:simplePos x="0" y="0"/>
-                <wp:positionH relativeFrom="column">
-                  <wp:posOffset>3619500</wp:posOffset>
-                </wp:positionH>
-                <wp:positionV relativeFrom="paragraph">
-                  <wp:posOffset>88900</wp:posOffset>
-                </wp:positionV>
-                <wp:extent cx="276225" cy="170815"/>
-                <wp:effectExtent b="0" l="0" r="0" t="0"/>
-                <wp:wrapNone/>
-                <wp:docPr id="4" name="image4.png"/>
-                <a:graphic>
-                  <a:graphicData uri="http://schemas.openxmlformats.org/drawingml/2006/picture">
-                    <pic:pic>
-                      <pic:nvPicPr>
-                        <pic:cNvPr id="0" name="image4.png"/>
+                        <pic:cNvPr id="0" name="image17.png"/>
                         <pic:cNvPicPr preferRelativeResize="0"/>
                       </pic:nvPicPr>
                       <pic:blipFill>
@@ -6939,7 +7089,7 @@
                       <pic:spPr>
                         <a:xfrm>
                           <a:off x="0" y="0"/>
-                          <a:ext cx="276225" cy="170815"/>
+                          <a:ext cx="314325" cy="257175"/>
                         </a:xfrm>
                         <a:prstGeom prst="rect"/>
                         <a:ln/>
@@ -6962,20 +7112,20 @@
                   <wp:posOffset>63501</wp:posOffset>
                 </wp:positionH>
                 <wp:positionV relativeFrom="paragraph">
-                  <wp:posOffset>38100</wp:posOffset>
+                  <wp:posOffset>25400</wp:posOffset>
                 </wp:positionV>
-                <wp:extent cx="19050" cy="266700"/>
+                <wp:extent cx="828675" cy="38100"/>
                 <wp:effectExtent b="0" l="0" r="0" t="0"/>
                 <wp:wrapNone/>
-                <wp:docPr id="1" name=""/>
+                <wp:docPr id="16" name=""/>
                 <a:graphic>
                   <a:graphicData uri="http://schemas.microsoft.com/office/word/2010/wordprocessingShape">
                     <wps:wsp>
                       <wps:cNvCnPr/>
                       <wps:spPr>
                         <a:xfrm>
-                          <a:off x="5346000" y="3646650"/>
-                          <a:ext cx="0" cy="266700"/>
+                          <a:off x="4941188" y="3779683"/>
+                          <a:ext cx="809625" cy="635"/>
                         </a:xfrm>
                         <a:prstGeom prst="straightConnector1">
                           <a:avLst/>
@@ -6987,8 +7137,8 @@
                           </a:solidFill>
                           <a:prstDash val="solid"/>
                           <a:miter lim="800000"/>
-                          <a:headEnd len="med" w="med" type="none"/>
-                          <a:tailEnd len="med" w="med" type="none"/>
+                          <a:headEnd len="sm" w="sm" type="none"/>
+                          <a:tailEnd len="sm" w="sm" type="none"/>
                         </a:ln>
                       </wps:spPr>
                       <wps:bodyPr anchorCtr="0" anchor="ctr" bIns="91425" lIns="91425" spcFirstLastPara="1" rIns="91425" wrap="square" tIns="91425">
@@ -7008,17 +7158,17 @@
                   <wp:posOffset>63501</wp:posOffset>
                 </wp:positionH>
                 <wp:positionV relativeFrom="paragraph">
-                  <wp:posOffset>38100</wp:posOffset>
+                  <wp:posOffset>25400</wp:posOffset>
                 </wp:positionV>
-                <wp:extent cx="19050" cy="266700"/>
+                <wp:extent cx="828675" cy="38100"/>
                 <wp:effectExtent b="0" l="0" r="0" t="0"/>
                 <wp:wrapNone/>
-                <wp:docPr id="1" name="image1.png"/>
+                <wp:docPr id="16" name="image16.png"/>
                 <a:graphic>
                   <a:graphicData uri="http://schemas.openxmlformats.org/drawingml/2006/picture">
                     <pic:pic>
                       <pic:nvPicPr>
-                        <pic:cNvPr id="0" name="image1.png"/>
+                        <pic:cNvPr id="0" name="image16.png"/>
                         <pic:cNvPicPr preferRelativeResize="0"/>
                       </pic:nvPicPr>
                       <pic:blipFill>
@@ -7031,7 +7181,7 @@
                       <pic:spPr>
                         <a:xfrm>
                           <a:off x="0" y="0"/>
-                          <a:ext cx="19050" cy="266700"/>
+                          <a:ext cx="828675" cy="38100"/>
                         </a:xfrm>
                         <a:prstGeom prst="rect"/>
                         <a:ln/>
@@ -7070,104 +7220,12 @@
               <wp:anchor allowOverlap="1" behindDoc="0" distB="0" distT="0" distL="114300" distR="114300" hidden="0" layoutInCell="1" locked="0" relativeHeight="0" simplePos="0">
                 <wp:simplePos x="0" y="0"/>
                 <wp:positionH relativeFrom="column">
-                  <wp:posOffset>4711700</wp:posOffset>
+                  <wp:posOffset>4699000</wp:posOffset>
                 </wp:positionH>
                 <wp:positionV relativeFrom="paragraph">
                   <wp:posOffset>0</wp:posOffset>
                 </wp:positionV>
-                <wp:extent cx="809625" cy="19050"/>
-                <wp:effectExtent b="0" l="0" r="0" t="0"/>
-                <wp:wrapNone/>
-                <wp:docPr id="31" name=""/>
-                <a:graphic>
-                  <a:graphicData uri="http://schemas.microsoft.com/office/word/2010/wordprocessingShape">
-                    <wps:wsp>
-                      <wps:cNvCnPr/>
-                      <wps:spPr>
-                        <a:xfrm>
-                          <a:off x="4941188" y="3779683"/>
-                          <a:ext cx="809625" cy="635"/>
-                        </a:xfrm>
-                        <a:prstGeom prst="straightConnector1">
-                          <a:avLst/>
-                        </a:prstGeom>
-                        <a:noFill/>
-                        <a:ln cap="flat" cmpd="sng" w="19050">
-                          <a:solidFill>
-                            <a:srgbClr val="000000"/>
-                          </a:solidFill>
-                          <a:prstDash val="solid"/>
-                          <a:miter lim="800000"/>
-                          <a:headEnd len="med" w="med" type="none"/>
-                          <a:tailEnd len="med" w="med" type="none"/>
-                        </a:ln>
-                      </wps:spPr>
-                      <wps:bodyPr anchorCtr="0" anchor="ctr" bIns="91425" lIns="91425" spcFirstLastPara="1" rIns="91425" wrap="square" tIns="91425">
-                        <a:noAutofit/>
-                      </wps:bodyPr>
-                    </wps:wsp>
-                  </a:graphicData>
-                </a:graphic>
-              </wp:anchor>
-            </w:drawing>
-          </mc:Choice>
-          <mc:Fallback>
-            <w:drawing>
-              <wp:anchor allowOverlap="1" behindDoc="0" distB="0" distT="0" distL="114300" distR="114300" hidden="0" layoutInCell="1" locked="0" relativeHeight="0" simplePos="0">
-                <wp:simplePos x="0" y="0"/>
-                <wp:positionH relativeFrom="column">
-                  <wp:posOffset>4711700</wp:posOffset>
-                </wp:positionH>
-                <wp:positionV relativeFrom="paragraph">
-                  <wp:posOffset>0</wp:posOffset>
-                </wp:positionV>
-                <wp:extent cx="809625" cy="19050"/>
-                <wp:effectExtent b="0" l="0" r="0" t="0"/>
-                <wp:wrapNone/>
-                <wp:docPr id="31" name="image31.png"/>
-                <a:graphic>
-                  <a:graphicData uri="http://schemas.openxmlformats.org/drawingml/2006/picture">
-                    <pic:pic>
-                      <pic:nvPicPr>
-                        <pic:cNvPr id="0" name="image31.png"/>
-                        <pic:cNvPicPr preferRelativeResize="0"/>
-                      </pic:nvPicPr>
-                      <pic:blipFill>
-                        <a:blip r:embed="rId36"/>
-                        <a:srcRect/>
-                        <a:stretch>
-                          <a:fillRect/>
-                        </a:stretch>
-                      </pic:blipFill>
-                      <pic:spPr>
-                        <a:xfrm>
-                          <a:off x="0" y="0"/>
-                          <a:ext cx="809625" cy="19050"/>
-                        </a:xfrm>
-                        <a:prstGeom prst="rect"/>
-                        <a:ln/>
-                      </pic:spPr>
-                    </pic:pic>
-                  </a:graphicData>
-                </a:graphic>
-              </wp:anchor>
-            </w:drawing>
-          </mc:Fallback>
-        </mc:AlternateContent>
-      </w:r>
-      <w:r>
-        <mc:AlternateContent>
-          <mc:Choice Requires="wpg">
-            <w:drawing>
-              <wp:anchor allowOverlap="1" behindDoc="0" distB="0" distT="0" distL="114300" distR="114300" hidden="0" layoutInCell="1" locked="0" relativeHeight="0" simplePos="0">
-                <wp:simplePos x="0" y="0"/>
-                <wp:positionH relativeFrom="column">
-                  <wp:posOffset>2413000</wp:posOffset>
-                </wp:positionH>
-                <wp:positionV relativeFrom="paragraph">
-                  <wp:posOffset>0</wp:posOffset>
-                </wp:positionV>
-                <wp:extent cx="809625" cy="19050"/>
+                <wp:extent cx="828675" cy="38100"/>
                 <wp:effectExtent b="0" l="0" r="0" t="0"/>
                 <wp:wrapNone/>
                 <wp:docPr id="32" name=""/>
@@ -7190,8 +7248,8 @@
                           </a:solidFill>
                           <a:prstDash val="solid"/>
                           <a:miter lim="800000"/>
-                          <a:headEnd len="med" w="med" type="none"/>
-                          <a:tailEnd len="med" w="med" type="none"/>
+                          <a:headEnd len="sm" w="sm" type="none"/>
+                          <a:tailEnd len="sm" w="sm" type="none"/>
                         </a:ln>
                       </wps:spPr>
                       <wps:bodyPr anchorCtr="0" anchor="ctr" bIns="91425" lIns="91425" spcFirstLastPara="1" rIns="91425" wrap="square" tIns="91425">
@@ -7208,12 +7266,12 @@
               <wp:anchor allowOverlap="1" behindDoc="0" distB="0" distT="0" distL="114300" distR="114300" hidden="0" layoutInCell="1" locked="0" relativeHeight="0" simplePos="0">
                 <wp:simplePos x="0" y="0"/>
                 <wp:positionH relativeFrom="column">
-                  <wp:posOffset>2413000</wp:posOffset>
+                  <wp:posOffset>4699000</wp:posOffset>
                 </wp:positionH>
                 <wp:positionV relativeFrom="paragraph">
                   <wp:posOffset>0</wp:posOffset>
                 </wp:positionV>
-                <wp:extent cx="809625" cy="19050"/>
+                <wp:extent cx="828675" cy="38100"/>
                 <wp:effectExtent b="0" l="0" r="0" t="0"/>
                 <wp:wrapNone/>
                 <wp:docPr id="32" name="image32.png"/>
@@ -7225,7 +7283,7 @@
                         <pic:cNvPicPr preferRelativeResize="0"/>
                       </pic:nvPicPr>
                       <pic:blipFill>
-                        <a:blip r:embed="rId37"/>
+                        <a:blip r:embed="rId36"/>
                         <a:srcRect/>
                         <a:stretch>
                           <a:fillRect/>
@@ -7234,7 +7292,7 @@
                       <pic:spPr>
                         <a:xfrm>
                           <a:off x="0" y="0"/>
-                          <a:ext cx="809625" cy="19050"/>
+                          <a:ext cx="828675" cy="38100"/>
                         </a:xfrm>
                         <a:prstGeom prst="rect"/>
                         <a:ln/>
@@ -7254,12 +7312,104 @@
               <wp:anchor allowOverlap="1" behindDoc="0" distB="0" distT="0" distL="114300" distR="114300" hidden="0" layoutInCell="1" locked="0" relativeHeight="0" simplePos="0">
                 <wp:simplePos x="0" y="0"/>
                 <wp:positionH relativeFrom="column">
-                  <wp:posOffset>3568700</wp:posOffset>
+                  <wp:posOffset>2400300</wp:posOffset>
                 </wp:positionH>
                 <wp:positionV relativeFrom="paragraph">
                   <wp:posOffset>0</wp:posOffset>
                 </wp:positionV>
-                <wp:extent cx="809625" cy="19050"/>
+                <wp:extent cx="828675" cy="38100"/>
+                <wp:effectExtent b="0" l="0" r="0" t="0"/>
+                <wp:wrapNone/>
+                <wp:docPr id="33" name=""/>
+                <a:graphic>
+                  <a:graphicData uri="http://schemas.microsoft.com/office/word/2010/wordprocessingShape">
+                    <wps:wsp>
+                      <wps:cNvCnPr/>
+                      <wps:spPr>
+                        <a:xfrm>
+                          <a:off x="4941188" y="3779683"/>
+                          <a:ext cx="809625" cy="635"/>
+                        </a:xfrm>
+                        <a:prstGeom prst="straightConnector1">
+                          <a:avLst/>
+                        </a:prstGeom>
+                        <a:noFill/>
+                        <a:ln cap="flat" cmpd="sng" w="19050">
+                          <a:solidFill>
+                            <a:srgbClr val="000000"/>
+                          </a:solidFill>
+                          <a:prstDash val="solid"/>
+                          <a:miter lim="800000"/>
+                          <a:headEnd len="sm" w="sm" type="none"/>
+                          <a:tailEnd len="sm" w="sm" type="none"/>
+                        </a:ln>
+                      </wps:spPr>
+                      <wps:bodyPr anchorCtr="0" anchor="ctr" bIns="91425" lIns="91425" spcFirstLastPara="1" rIns="91425" wrap="square" tIns="91425">
+                        <a:noAutofit/>
+                      </wps:bodyPr>
+                    </wps:wsp>
+                  </a:graphicData>
+                </a:graphic>
+              </wp:anchor>
+            </w:drawing>
+          </mc:Choice>
+          <mc:Fallback>
+            <w:drawing>
+              <wp:anchor allowOverlap="1" behindDoc="0" distB="0" distT="0" distL="114300" distR="114300" hidden="0" layoutInCell="1" locked="0" relativeHeight="0" simplePos="0">
+                <wp:simplePos x="0" y="0"/>
+                <wp:positionH relativeFrom="column">
+                  <wp:posOffset>2400300</wp:posOffset>
+                </wp:positionH>
+                <wp:positionV relativeFrom="paragraph">
+                  <wp:posOffset>0</wp:posOffset>
+                </wp:positionV>
+                <wp:extent cx="828675" cy="38100"/>
+                <wp:effectExtent b="0" l="0" r="0" t="0"/>
+                <wp:wrapNone/>
+                <wp:docPr id="33" name="image33.png"/>
+                <a:graphic>
+                  <a:graphicData uri="http://schemas.openxmlformats.org/drawingml/2006/picture">
+                    <pic:pic>
+                      <pic:nvPicPr>
+                        <pic:cNvPr id="0" name="image33.png"/>
+                        <pic:cNvPicPr preferRelativeResize="0"/>
+                      </pic:nvPicPr>
+                      <pic:blipFill>
+                        <a:blip r:embed="rId37"/>
+                        <a:srcRect/>
+                        <a:stretch>
+                          <a:fillRect/>
+                        </a:stretch>
+                      </pic:blipFill>
+                      <pic:spPr>
+                        <a:xfrm>
+                          <a:off x="0" y="0"/>
+                          <a:ext cx="828675" cy="38100"/>
+                        </a:xfrm>
+                        <a:prstGeom prst="rect"/>
+                        <a:ln/>
+                      </pic:spPr>
+                    </pic:pic>
+                  </a:graphicData>
+                </a:graphic>
+              </wp:anchor>
+            </w:drawing>
+          </mc:Fallback>
+        </mc:AlternateContent>
+      </w:r>
+      <w:r>
+        <mc:AlternateContent>
+          <mc:Choice Requires="wpg">
+            <w:drawing>
+              <wp:anchor allowOverlap="1" behindDoc="0" distB="0" distT="0" distL="114300" distR="114300" hidden="0" layoutInCell="1" locked="0" relativeHeight="0" simplePos="0">
+                <wp:simplePos x="0" y="0"/>
+                <wp:positionH relativeFrom="column">
+                  <wp:posOffset>3556000</wp:posOffset>
+                </wp:positionH>
+                <wp:positionV relativeFrom="paragraph">
+                  <wp:posOffset>0</wp:posOffset>
+                </wp:positionV>
+                <wp:extent cx="828675" cy="38100"/>
                 <wp:effectExtent b="0" l="0" r="0" t="0"/>
                 <wp:wrapNone/>
                 <wp:docPr id="35" name=""/>
@@ -7282,8 +7432,8 @@
                           </a:solidFill>
                           <a:prstDash val="solid"/>
                           <a:miter lim="800000"/>
-                          <a:headEnd len="med" w="med" type="none"/>
-                          <a:tailEnd len="med" w="med" type="none"/>
+                          <a:headEnd len="sm" w="sm" type="none"/>
+                          <a:tailEnd len="sm" w="sm" type="none"/>
                         </a:ln>
                       </wps:spPr>
                       <wps:bodyPr anchorCtr="0" anchor="ctr" bIns="91425" lIns="91425" spcFirstLastPara="1" rIns="91425" wrap="square" tIns="91425">
@@ -7300,12 +7450,12 @@
               <wp:anchor allowOverlap="1" behindDoc="0" distB="0" distT="0" distL="114300" distR="114300" hidden="0" layoutInCell="1" locked="0" relativeHeight="0" simplePos="0">
                 <wp:simplePos x="0" y="0"/>
                 <wp:positionH relativeFrom="column">
-                  <wp:posOffset>3568700</wp:posOffset>
+                  <wp:posOffset>3556000</wp:posOffset>
                 </wp:positionH>
                 <wp:positionV relativeFrom="paragraph">
                   <wp:posOffset>0</wp:posOffset>
                 </wp:positionV>
-                <wp:extent cx="809625" cy="19050"/>
+                <wp:extent cx="828675" cy="38100"/>
                 <wp:effectExtent b="0" l="0" r="0" t="0"/>
                 <wp:wrapNone/>
                 <wp:docPr id="35" name="image35.png"/>
@@ -7326,7 +7476,7 @@
                       <pic:spPr>
                         <a:xfrm>
                           <a:off x="0" y="0"/>
-                          <a:ext cx="809625" cy="19050"/>
+                          <a:ext cx="828675" cy="38100"/>
                         </a:xfrm>
                         <a:prstGeom prst="rect"/>
                         <a:ln/>
@@ -7346,15 +7496,15 @@
               <wp:anchor allowOverlap="1" behindDoc="0" distB="0" distT="0" distL="114300" distR="114300" hidden="0" layoutInCell="1" locked="0" relativeHeight="0" simplePos="0">
                 <wp:simplePos x="0" y="0"/>
                 <wp:positionH relativeFrom="column">
-                  <wp:posOffset>1244600</wp:posOffset>
+                  <wp:posOffset>1231900</wp:posOffset>
                 </wp:positionH>
                 <wp:positionV relativeFrom="paragraph">
                   <wp:posOffset>0</wp:posOffset>
                 </wp:positionV>
-                <wp:extent cx="809625" cy="19050"/>
+                <wp:extent cx="828675" cy="38100"/>
                 <wp:effectExtent b="0" l="0" r="0" t="0"/>
                 <wp:wrapNone/>
-                <wp:docPr id="34" name=""/>
+                <wp:docPr id="24" name=""/>
                 <a:graphic>
                   <a:graphicData uri="http://schemas.microsoft.com/office/word/2010/wordprocessingShape">
                     <wps:wsp>
@@ -7374,8 +7524,8 @@
                           </a:solidFill>
                           <a:prstDash val="solid"/>
                           <a:miter lim="800000"/>
-                          <a:headEnd len="med" w="med" type="none"/>
-                          <a:tailEnd len="med" w="med" type="none"/>
+                          <a:headEnd len="sm" w="sm" type="none"/>
+                          <a:tailEnd len="sm" w="sm" type="none"/>
                         </a:ln>
                       </wps:spPr>
                       <wps:bodyPr anchorCtr="0" anchor="ctr" bIns="91425" lIns="91425" spcFirstLastPara="1" rIns="91425" wrap="square" tIns="91425">
@@ -7392,20 +7542,20 @@
               <wp:anchor allowOverlap="1" behindDoc="0" distB="0" distT="0" distL="114300" distR="114300" hidden="0" layoutInCell="1" locked="0" relativeHeight="0" simplePos="0">
                 <wp:simplePos x="0" y="0"/>
                 <wp:positionH relativeFrom="column">
-                  <wp:posOffset>1244600</wp:posOffset>
+                  <wp:posOffset>1231900</wp:posOffset>
                 </wp:positionH>
                 <wp:positionV relativeFrom="paragraph">
                   <wp:posOffset>0</wp:posOffset>
                 </wp:positionV>
-                <wp:extent cx="809625" cy="19050"/>
+                <wp:extent cx="828675" cy="38100"/>
                 <wp:effectExtent b="0" l="0" r="0" t="0"/>
                 <wp:wrapNone/>
-                <wp:docPr id="34" name="image34.png"/>
+                <wp:docPr id="24" name="image24.png"/>
                 <a:graphic>
                   <a:graphicData uri="http://schemas.openxmlformats.org/drawingml/2006/picture">
                     <pic:pic>
                       <pic:nvPicPr>
-                        <pic:cNvPr id="0" name="image34.png"/>
+                        <pic:cNvPr id="0" name="image24.png"/>
                         <pic:cNvPicPr preferRelativeResize="0"/>
                       </pic:nvPicPr>
                       <pic:blipFill>
@@ -7418,7 +7568,7 @@
                       <pic:spPr>
                         <a:xfrm>
                           <a:off x="0" y="0"/>
-                          <a:ext cx="809625" cy="19050"/>
+                          <a:ext cx="828675" cy="38100"/>
                         </a:xfrm>
                         <a:prstGeom prst="rect"/>
                         <a:ln/>
@@ -7443,7 +7593,7 @@
                 <wp:positionV relativeFrom="paragraph">
                   <wp:posOffset>0</wp:posOffset>
                 </wp:positionV>
-                <wp:extent cx="828675" cy="19050"/>
+                <wp:extent cx="847725" cy="38100"/>
                 <wp:effectExtent b="0" l="0" r="0" t="0"/>
                 <wp:wrapNone/>
                 <wp:docPr id="27" name=""/>
@@ -7466,8 +7616,8 @@
                           </a:solidFill>
                           <a:prstDash val="solid"/>
                           <a:miter lim="800000"/>
-                          <a:headEnd len="med" w="med" type="none"/>
-                          <a:tailEnd len="med" w="med" type="none"/>
+                          <a:headEnd len="sm" w="sm" type="none"/>
+                          <a:tailEnd len="sm" w="sm" type="none"/>
                         </a:ln>
                       </wps:spPr>
                       <wps:bodyPr anchorCtr="0" anchor="ctr" bIns="91425" lIns="91425" spcFirstLastPara="1" rIns="91425" wrap="square" tIns="91425">
@@ -7489,7 +7639,7 @@
                 <wp:positionV relativeFrom="paragraph">
                   <wp:posOffset>0</wp:posOffset>
                 </wp:positionV>
-                <wp:extent cx="828675" cy="19050"/>
+                <wp:extent cx="847725" cy="38100"/>
                 <wp:effectExtent b="0" l="0" r="0" t="0"/>
                 <wp:wrapNone/>
                 <wp:docPr id="27" name="image27.png"/>
@@ -7510,7 +7660,7 @@
                       <pic:spPr>
                         <a:xfrm>
                           <a:off x="0" y="0"/>
-                          <a:ext cx="828675" cy="19050"/>
+                          <a:ext cx="847725" cy="38100"/>
                         </a:xfrm>
                         <a:prstGeom prst="rect"/>
                         <a:ln/>
@@ -7758,9 +7908,9 @@
       <w:tblStyleColBandSize w:val="1"/>
       <w:tblCellMar>
         <w:top w:w="0.0" w:type="dxa"/>
-        <w:left w:w="115.0" w:type="dxa"/>
+        <w:left w:w="108.0" w:type="dxa"/>
         <w:bottom w:w="0.0" w:type="dxa"/>
-        <w:right w:w="115.0" w:type="dxa"/>
+        <w:right w:w="108.0" w:type="dxa"/>
       </w:tblCellMar>
     </w:tblPr>
   </w:style>

</xml_diff>